<commit_message>
Report and owl file updated
</commit_message>
<xml_diff>
--- a/Report_Bicycle_Sharing_Stations.docx
+++ b/Report_Bicycle_Sharing_Stations.docx
@@ -555,31 +555,52 @@
     <w:bookmarkEnd w:id="0" w:displacedByCustomXml="next"/>
     <w:sdt>
       <w:sdtPr>
+        <w:rPr>
+          <w:rFonts w:ascii="Times New Roman" w:eastAsia="Arial" w:hAnsi="Times New Roman" w:cs="Times New Roman"/>
+          <w:b w:val="0"/>
+          <w:bCs w:val="0"/>
+          <w:color w:val="auto"/>
+          <w:sz w:val="22"/>
+          <w:szCs w:val="22"/>
+          <w:lang w:val="en-GB" w:eastAsia="en-GB"/>
+        </w:rPr>
         <w:id w:val="38671298"/>
         <w:docPartObj>
           <w:docPartGallery w:val="Table of Contents"/>
           <w:docPartUnique/>
         </w:docPartObj>
       </w:sdtPr>
-      <w:sdtEndPr>
-        <w:rPr>
-          <w:rFonts w:ascii="Arial" w:eastAsia="Arial" w:hAnsi="Arial" w:cs="Arial"/>
-          <w:b w:val="0"/>
-          <w:bCs w:val="0"/>
-          <w:color w:val="auto"/>
-          <w:sz w:val="22"/>
-          <w:szCs w:val="22"/>
-          <w:lang w:val="en-GB" w:eastAsia="en-GB"/>
-        </w:rPr>
-      </w:sdtEndPr>
       <w:sdtContent>
         <w:p>
           <w:pPr>
             <w:pStyle w:val="TOCHeading"/>
+            <w:rPr>
+              <w:rFonts w:ascii="Times New Roman" w:eastAsia="Arial" w:hAnsi="Times New Roman" w:cs="Times New Roman"/>
+              <w:bCs w:val="0"/>
+              <w:color w:val="auto"/>
+              <w:sz w:val="32"/>
+              <w:szCs w:val="26"/>
+              <w:lang w:val="en-GB" w:eastAsia="en-GB"/>
+            </w:rPr>
           </w:pPr>
           <w:r>
+            <w:rPr>
+              <w:rFonts w:ascii="Times New Roman" w:eastAsia="Arial" w:hAnsi="Times New Roman" w:cs="Times New Roman"/>
+              <w:bCs w:val="0"/>
+              <w:color w:val="auto"/>
+              <w:sz w:val="32"/>
+              <w:szCs w:val="26"/>
+              <w:lang w:val="en-GB" w:eastAsia="en-GB"/>
+            </w:rPr>
             <w:t>Contents</w:t>
           </w:r>
+        </w:p>
+        <w:p>
+          <w:pPr>
+            <w:rPr>
+              <w:rFonts w:ascii="Times New Roman" w:hAnsi="Times New Roman" w:cs="Times New Roman"/>
+            </w:rPr>
+          </w:pPr>
         </w:p>
         <w:p>
           <w:pPr>
@@ -588,20 +609,29 @@
               <w:tab w:val="right" w:leader="dot" w:pos="9019"/>
             </w:tabs>
             <w:rPr>
-              <w:rFonts w:asciiTheme="minorHAnsi" w:eastAsiaTheme="minorEastAsia" w:hAnsiTheme="minorHAnsi" w:cstheme="minorBidi"/>
+              <w:rFonts w:ascii="Times New Roman" w:eastAsiaTheme="minorEastAsia" w:hAnsi="Times New Roman" w:cs="Times New Roman"/>
               <w:noProof/>
             </w:rPr>
           </w:pPr>
           <w:r>
+            <w:rPr>
+              <w:rFonts w:ascii="Times New Roman" w:hAnsi="Times New Roman" w:cs="Times New Roman"/>
+            </w:rPr>
             <w:fldChar w:fldCharType="begin"/>
           </w:r>
           <w:r>
+            <w:rPr>
+              <w:rFonts w:ascii="Times New Roman" w:hAnsi="Times New Roman" w:cs="Times New Roman"/>
+            </w:rPr>
             <w:instrText xml:space="preserve"> TOC \o "1-3" \h \z \u </w:instrText>
           </w:r>
           <w:r>
+            <w:rPr>
+              <w:rFonts w:ascii="Times New Roman" w:hAnsi="Times New Roman" w:cs="Times New Roman"/>
+            </w:rPr>
             <w:fldChar w:fldCharType="separate"/>
           </w:r>
-          <w:hyperlink w:anchor="_Toc30438152" w:history="1">
+          <w:hyperlink w:anchor="_Toc30442828" w:history="1">
             <w:r>
               <w:rPr>
                 <w:rStyle w:val="Hyperlink"/>
@@ -613,6 +643,7 @@
             </w:r>
             <w:r>
               <w:rPr>
+                <w:rFonts w:ascii="Times New Roman" w:hAnsi="Times New Roman" w:cs="Times New Roman"/>
                 <w:noProof/>
                 <w:webHidden/>
               </w:rPr>
@@ -620,6 +651,7 @@
             </w:r>
             <w:r>
               <w:rPr>
+                <w:rFonts w:ascii="Times New Roman" w:hAnsi="Times New Roman" w:cs="Times New Roman"/>
                 <w:noProof/>
                 <w:webHidden/>
               </w:rPr>
@@ -627,19 +659,22 @@
             </w:r>
             <w:r>
               <w:rPr>
-                <w:noProof/>
-                <w:webHidden/>
-              </w:rPr>
-              <w:instrText xml:space="preserve"> PAGEREF _Toc30438152 \h </w:instrText>
-            </w:r>
-            <w:r>
-              <w:rPr>
-                <w:noProof/>
-                <w:webHidden/>
-              </w:rPr>
-            </w:r>
-            <w:r>
-              <w:rPr>
+                <w:rFonts w:ascii="Times New Roman" w:hAnsi="Times New Roman" w:cs="Times New Roman"/>
+                <w:noProof/>
+                <w:webHidden/>
+              </w:rPr>
+              <w:instrText xml:space="preserve"> PAGEREF _Toc30442828 \h </w:instrText>
+            </w:r>
+            <w:r>
+              <w:rPr>
+                <w:rFonts w:ascii="Times New Roman" w:hAnsi="Times New Roman" w:cs="Times New Roman"/>
+                <w:noProof/>
+                <w:webHidden/>
+              </w:rPr>
+            </w:r>
+            <w:r>
+              <w:rPr>
+                <w:rFonts w:ascii="Times New Roman" w:hAnsi="Times New Roman" w:cs="Times New Roman"/>
                 <w:noProof/>
                 <w:webHidden/>
               </w:rPr>
@@ -647,13 +682,15 @@
             </w:r>
             <w:r>
               <w:rPr>
-                <w:noProof/>
-                <w:webHidden/>
-              </w:rPr>
-              <w:t>2</w:t>
-            </w:r>
-            <w:r>
-              <w:rPr>
+                <w:rFonts w:ascii="Times New Roman" w:hAnsi="Times New Roman" w:cs="Times New Roman"/>
+                <w:noProof/>
+                <w:webHidden/>
+              </w:rPr>
+              <w:t>3</w:t>
+            </w:r>
+            <w:r>
+              <w:rPr>
+                <w:rFonts w:ascii="Times New Roman" w:hAnsi="Times New Roman" w:cs="Times New Roman"/>
                 <w:noProof/>
                 <w:webHidden/>
               </w:rPr>
@@ -668,11 +705,11 @@
               <w:tab w:val="right" w:leader="dot" w:pos="9019"/>
             </w:tabs>
             <w:rPr>
-              <w:rFonts w:asciiTheme="minorHAnsi" w:eastAsiaTheme="minorEastAsia" w:hAnsiTheme="minorHAnsi" w:cstheme="minorBidi"/>
+              <w:rFonts w:ascii="Times New Roman" w:eastAsiaTheme="minorEastAsia" w:hAnsi="Times New Roman" w:cs="Times New Roman"/>
               <w:noProof/>
             </w:rPr>
           </w:pPr>
-          <w:hyperlink w:anchor="_Toc30438153" w:history="1">
+          <w:hyperlink w:anchor="_Toc30442829" w:history="1">
             <w:r>
               <w:rPr>
                 <w:rStyle w:val="Hyperlink"/>
@@ -684,6 +721,7 @@
             </w:r>
             <w:r>
               <w:rPr>
+                <w:rFonts w:ascii="Times New Roman" w:hAnsi="Times New Roman" w:cs="Times New Roman"/>
                 <w:noProof/>
                 <w:webHidden/>
               </w:rPr>
@@ -691,6 +729,7 @@
             </w:r>
             <w:r>
               <w:rPr>
+                <w:rFonts w:ascii="Times New Roman" w:hAnsi="Times New Roman" w:cs="Times New Roman"/>
                 <w:noProof/>
                 <w:webHidden/>
               </w:rPr>
@@ -698,19 +737,22 @@
             </w:r>
             <w:r>
               <w:rPr>
-                <w:noProof/>
-                <w:webHidden/>
-              </w:rPr>
-              <w:instrText xml:space="preserve"> PAGEREF _Toc30438153 \h </w:instrText>
-            </w:r>
-            <w:r>
-              <w:rPr>
-                <w:noProof/>
-                <w:webHidden/>
-              </w:rPr>
-            </w:r>
-            <w:r>
-              <w:rPr>
+                <w:rFonts w:ascii="Times New Roman" w:hAnsi="Times New Roman" w:cs="Times New Roman"/>
+                <w:noProof/>
+                <w:webHidden/>
+              </w:rPr>
+              <w:instrText xml:space="preserve"> PAGEREF _Toc30442829 \h </w:instrText>
+            </w:r>
+            <w:r>
+              <w:rPr>
+                <w:rFonts w:ascii="Times New Roman" w:hAnsi="Times New Roman" w:cs="Times New Roman"/>
+                <w:noProof/>
+                <w:webHidden/>
+              </w:rPr>
+            </w:r>
+            <w:r>
+              <w:rPr>
+                <w:rFonts w:ascii="Times New Roman" w:hAnsi="Times New Roman" w:cs="Times New Roman"/>
                 <w:noProof/>
                 <w:webHidden/>
               </w:rPr>
@@ -718,84 +760,15 @@
             </w:r>
             <w:r>
               <w:rPr>
-                <w:noProof/>
-                <w:webHidden/>
-              </w:rPr>
-              <w:t>2</w:t>
-            </w:r>
-            <w:r>
-              <w:rPr>
-                <w:noProof/>
-                <w:webHidden/>
-              </w:rPr>
-              <w:fldChar w:fldCharType="end"/>
-            </w:r>
-          </w:hyperlink>
-        </w:p>
-        <w:p>
-          <w:pPr>
-            <w:pStyle w:val="TOC2"/>
-            <w:tabs>
-              <w:tab w:val="right" w:leader="dot" w:pos="9019"/>
-            </w:tabs>
-            <w:rPr>
-              <w:rFonts w:asciiTheme="minorHAnsi" w:eastAsiaTheme="minorEastAsia" w:hAnsiTheme="minorHAnsi" w:cstheme="minorBidi"/>
-              <w:noProof/>
-            </w:rPr>
-          </w:pPr>
-          <w:hyperlink w:anchor="_Toc30438154" w:history="1">
-            <w:r>
-              <w:rPr>
-                <w:rStyle w:val="Hyperlink"/>
-                <w:rFonts w:ascii="Times New Roman" w:hAnsi="Times New Roman" w:cs="Times New Roman"/>
-                <w:b/>
-                <w:noProof/>
-              </w:rPr>
-              <w:t>4-1 Design the model structure</w:t>
-            </w:r>
-            <w:r>
-              <w:rPr>
-                <w:noProof/>
-                <w:webHidden/>
-              </w:rPr>
-              <w:tab/>
-            </w:r>
-            <w:r>
-              <w:rPr>
-                <w:noProof/>
-                <w:webHidden/>
-              </w:rPr>
-              <w:fldChar w:fldCharType="begin"/>
-            </w:r>
-            <w:r>
-              <w:rPr>
-                <w:noProof/>
-                <w:webHidden/>
-              </w:rPr>
-              <w:instrText xml:space="preserve"> PAGEREF _Toc30438154 \h </w:instrText>
-            </w:r>
-            <w:r>
-              <w:rPr>
-                <w:noProof/>
-                <w:webHidden/>
-              </w:rPr>
-            </w:r>
-            <w:r>
-              <w:rPr>
-                <w:noProof/>
-                <w:webHidden/>
-              </w:rPr>
-              <w:fldChar w:fldCharType="separate"/>
-            </w:r>
-            <w:r>
-              <w:rPr>
-                <w:noProof/>
-                <w:webHidden/>
-              </w:rPr>
-              <w:t>4</w:t>
-            </w:r>
-            <w:r>
-              <w:rPr>
+                <w:rFonts w:ascii="Times New Roman" w:hAnsi="Times New Roman" w:cs="Times New Roman"/>
+                <w:noProof/>
+                <w:webHidden/>
+              </w:rPr>
+              <w:t>3</w:t>
+            </w:r>
+            <w:r>
+              <w:rPr>
+                <w:rFonts w:ascii="Times New Roman" w:hAnsi="Times New Roman" w:cs="Times New Roman"/>
                 <w:noProof/>
                 <w:webHidden/>
               </w:rPr>
@@ -810,11 +783,11 @@
               <w:tab w:val="right" w:leader="dot" w:pos="9019"/>
             </w:tabs>
             <w:rPr>
-              <w:rFonts w:asciiTheme="minorHAnsi" w:eastAsiaTheme="minorEastAsia" w:hAnsiTheme="minorHAnsi" w:cstheme="minorBidi"/>
+              <w:rFonts w:ascii="Times New Roman" w:eastAsiaTheme="minorEastAsia" w:hAnsi="Times New Roman" w:cs="Times New Roman"/>
               <w:noProof/>
             </w:rPr>
           </w:pPr>
-          <w:hyperlink w:anchor="_Toc30438155" w:history="1">
+          <w:hyperlink w:anchor="_Toc30442830" w:history="1">
             <w:r>
               <w:rPr>
                 <w:rStyle w:val="Hyperlink"/>
@@ -822,10 +795,11 @@
                 <w:b/>
                 <w:noProof/>
               </w:rPr>
-              <w:t>4 How to run the project</w:t>
-            </w:r>
-            <w:r>
-              <w:rPr>
+              <w:t>3 System Design</w:t>
+            </w:r>
+            <w:r>
+              <w:rPr>
+                <w:rFonts w:ascii="Times New Roman" w:hAnsi="Times New Roman" w:cs="Times New Roman"/>
                 <w:noProof/>
                 <w:webHidden/>
               </w:rPr>
@@ -833,6 +807,7 @@
             </w:r>
             <w:r>
               <w:rPr>
+                <w:rFonts w:ascii="Times New Roman" w:hAnsi="Times New Roman" w:cs="Times New Roman"/>
                 <w:noProof/>
                 <w:webHidden/>
               </w:rPr>
@@ -840,19 +815,22 @@
             </w:r>
             <w:r>
               <w:rPr>
-                <w:noProof/>
-                <w:webHidden/>
-              </w:rPr>
-              <w:instrText xml:space="preserve"> PAGEREF _Toc30438155 \h </w:instrText>
-            </w:r>
-            <w:r>
-              <w:rPr>
-                <w:noProof/>
-                <w:webHidden/>
-              </w:rPr>
-            </w:r>
-            <w:r>
-              <w:rPr>
+                <w:rFonts w:ascii="Times New Roman" w:hAnsi="Times New Roman" w:cs="Times New Roman"/>
+                <w:noProof/>
+                <w:webHidden/>
+              </w:rPr>
+              <w:instrText xml:space="preserve"> PAGEREF _Toc30442830 \h </w:instrText>
+            </w:r>
+            <w:r>
+              <w:rPr>
+                <w:rFonts w:ascii="Times New Roman" w:hAnsi="Times New Roman" w:cs="Times New Roman"/>
+                <w:noProof/>
+                <w:webHidden/>
+              </w:rPr>
+            </w:r>
+            <w:r>
+              <w:rPr>
+                <w:rFonts w:ascii="Times New Roman" w:hAnsi="Times New Roman" w:cs="Times New Roman"/>
                 <w:noProof/>
                 <w:webHidden/>
               </w:rPr>
@@ -860,13 +838,15 @@
             </w:r>
             <w:r>
               <w:rPr>
-                <w:noProof/>
-                <w:webHidden/>
-              </w:rPr>
-              <w:t>5</w:t>
-            </w:r>
-            <w:r>
-              <w:rPr>
+                <w:rFonts w:ascii="Times New Roman" w:hAnsi="Times New Roman" w:cs="Times New Roman"/>
+                <w:noProof/>
+                <w:webHidden/>
+              </w:rPr>
+              <w:t>4</w:t>
+            </w:r>
+            <w:r>
+              <w:rPr>
+                <w:rFonts w:ascii="Times New Roman" w:hAnsi="Times New Roman" w:cs="Times New Roman"/>
                 <w:noProof/>
                 <w:webHidden/>
               </w:rPr>
@@ -881,11 +861,11 @@
               <w:tab w:val="right" w:leader="dot" w:pos="9019"/>
             </w:tabs>
             <w:rPr>
-              <w:rFonts w:asciiTheme="minorHAnsi" w:eastAsiaTheme="minorEastAsia" w:hAnsiTheme="minorHAnsi" w:cstheme="minorBidi"/>
+              <w:rFonts w:ascii="Times New Roman" w:eastAsiaTheme="minorEastAsia" w:hAnsi="Times New Roman" w:cs="Times New Roman"/>
               <w:noProof/>
             </w:rPr>
           </w:pPr>
-          <w:hyperlink w:anchor="_Toc30438156" w:history="1">
+          <w:hyperlink w:anchor="_Toc30442831" w:history="1">
             <w:r>
               <w:rPr>
                 <w:rStyle w:val="Hyperlink"/>
@@ -893,10 +873,11 @@
                 <w:b/>
                 <w:noProof/>
               </w:rPr>
-              <w:t>Discussion</w:t>
-            </w:r>
-            <w:r>
-              <w:rPr>
+              <w:t>4 Implementation</w:t>
+            </w:r>
+            <w:r>
+              <w:rPr>
+                <w:rFonts w:ascii="Times New Roman" w:hAnsi="Times New Roman" w:cs="Times New Roman"/>
                 <w:noProof/>
                 <w:webHidden/>
               </w:rPr>
@@ -904,6 +885,7 @@
             </w:r>
             <w:r>
               <w:rPr>
+                <w:rFonts w:ascii="Times New Roman" w:hAnsi="Times New Roman" w:cs="Times New Roman"/>
                 <w:noProof/>
                 <w:webHidden/>
               </w:rPr>
@@ -911,19 +893,22 @@
             </w:r>
             <w:r>
               <w:rPr>
-                <w:noProof/>
-                <w:webHidden/>
-              </w:rPr>
-              <w:instrText xml:space="preserve"> PAGEREF _Toc30438156 \h </w:instrText>
-            </w:r>
-            <w:r>
-              <w:rPr>
-                <w:noProof/>
-                <w:webHidden/>
-              </w:rPr>
-            </w:r>
-            <w:r>
-              <w:rPr>
+                <w:rFonts w:ascii="Times New Roman" w:hAnsi="Times New Roman" w:cs="Times New Roman"/>
+                <w:noProof/>
+                <w:webHidden/>
+              </w:rPr>
+              <w:instrText xml:space="preserve"> PAGEREF _Toc30442831 \h </w:instrText>
+            </w:r>
+            <w:r>
+              <w:rPr>
+                <w:rFonts w:ascii="Times New Roman" w:hAnsi="Times New Roman" w:cs="Times New Roman"/>
+                <w:noProof/>
+                <w:webHidden/>
+              </w:rPr>
+            </w:r>
+            <w:r>
+              <w:rPr>
+                <w:rFonts w:ascii="Times New Roman" w:hAnsi="Times New Roman" w:cs="Times New Roman"/>
                 <w:noProof/>
                 <w:webHidden/>
               </w:rPr>
@@ -931,13 +916,15 @@
             </w:r>
             <w:r>
               <w:rPr>
-                <w:noProof/>
-                <w:webHidden/>
-              </w:rPr>
-              <w:t>6</w:t>
-            </w:r>
-            <w:r>
-              <w:rPr>
+                <w:rFonts w:ascii="Times New Roman" w:hAnsi="Times New Roman" w:cs="Times New Roman"/>
+                <w:noProof/>
+                <w:webHidden/>
+              </w:rPr>
+              <w:t>5</w:t>
+            </w:r>
+            <w:r>
+              <w:rPr>
+                <w:rFonts w:ascii="Times New Roman" w:hAnsi="Times New Roman" w:cs="Times New Roman"/>
                 <w:noProof/>
                 <w:webHidden/>
               </w:rPr>
@@ -952,11 +939,11 @@
               <w:tab w:val="right" w:leader="dot" w:pos="9019"/>
             </w:tabs>
             <w:rPr>
-              <w:rFonts w:asciiTheme="minorHAnsi" w:eastAsiaTheme="minorEastAsia" w:hAnsiTheme="minorHAnsi" w:cstheme="minorBidi"/>
+              <w:rFonts w:ascii="Times New Roman" w:eastAsiaTheme="minorEastAsia" w:hAnsi="Times New Roman" w:cs="Times New Roman"/>
               <w:noProof/>
             </w:rPr>
           </w:pPr>
-          <w:hyperlink w:anchor="_Toc30438157" w:history="1">
+          <w:hyperlink w:anchor="_Toc30442832" w:history="1">
             <w:r>
               <w:rPr>
                 <w:rStyle w:val="Hyperlink"/>
@@ -964,10 +951,11 @@
                 <w:b/>
                 <w:noProof/>
               </w:rPr>
-              <w:t>6 References</w:t>
-            </w:r>
-            <w:r>
-              <w:rPr>
+              <w:t>4.1 Design the model structure</w:t>
+            </w:r>
+            <w:r>
+              <w:rPr>
+                <w:rFonts w:ascii="Times New Roman" w:hAnsi="Times New Roman" w:cs="Times New Roman"/>
                 <w:noProof/>
                 <w:webHidden/>
               </w:rPr>
@@ -975,6 +963,7 @@
             </w:r>
             <w:r>
               <w:rPr>
+                <w:rFonts w:ascii="Times New Roman" w:hAnsi="Times New Roman" w:cs="Times New Roman"/>
                 <w:noProof/>
                 <w:webHidden/>
               </w:rPr>
@@ -982,19 +971,22 @@
             </w:r>
             <w:r>
               <w:rPr>
-                <w:noProof/>
-                <w:webHidden/>
-              </w:rPr>
-              <w:instrText xml:space="preserve"> PAGEREF _Toc30438157 \h </w:instrText>
-            </w:r>
-            <w:r>
-              <w:rPr>
-                <w:noProof/>
-                <w:webHidden/>
-              </w:rPr>
-            </w:r>
-            <w:r>
-              <w:rPr>
+                <w:rFonts w:ascii="Times New Roman" w:hAnsi="Times New Roman" w:cs="Times New Roman"/>
+                <w:noProof/>
+                <w:webHidden/>
+              </w:rPr>
+              <w:instrText xml:space="preserve"> PAGEREF _Toc30442832 \h </w:instrText>
+            </w:r>
+            <w:r>
+              <w:rPr>
+                <w:rFonts w:ascii="Times New Roman" w:hAnsi="Times New Roman" w:cs="Times New Roman"/>
+                <w:noProof/>
+                <w:webHidden/>
+              </w:rPr>
+            </w:r>
+            <w:r>
+              <w:rPr>
+                <w:rFonts w:ascii="Times New Roman" w:hAnsi="Times New Roman" w:cs="Times New Roman"/>
                 <w:noProof/>
                 <w:webHidden/>
               </w:rPr>
@@ -1002,13 +994,15 @@
             </w:r>
             <w:r>
               <w:rPr>
-                <w:noProof/>
-                <w:webHidden/>
-              </w:rPr>
-              <w:t>7</w:t>
-            </w:r>
-            <w:r>
-              <w:rPr>
+                <w:rFonts w:ascii="Times New Roman" w:hAnsi="Times New Roman" w:cs="Times New Roman"/>
+                <w:noProof/>
+                <w:webHidden/>
+              </w:rPr>
+              <w:t>5</w:t>
+            </w:r>
+            <w:r>
+              <w:rPr>
+                <w:rFonts w:ascii="Times New Roman" w:hAnsi="Times New Roman" w:cs="Times New Roman"/>
                 <w:noProof/>
                 <w:webHidden/>
               </w:rPr>
@@ -1017,7 +1011,561 @@
           </w:hyperlink>
         </w:p>
         <w:p>
+          <w:pPr>
+            <w:pStyle w:val="TOC1"/>
+            <w:tabs>
+              <w:tab w:val="right" w:leader="dot" w:pos="9019"/>
+            </w:tabs>
+            <w:rPr>
+              <w:rFonts w:ascii="Times New Roman" w:eastAsiaTheme="minorEastAsia" w:hAnsi="Times New Roman" w:cs="Times New Roman"/>
+              <w:noProof/>
+            </w:rPr>
+          </w:pPr>
+          <w:hyperlink w:anchor="_Toc30442833" w:history="1">
+            <w:r>
+              <w:rPr>
+                <w:rStyle w:val="Hyperlink"/>
+                <w:rFonts w:ascii="Times New Roman" w:hAnsi="Times New Roman" w:cs="Times New Roman"/>
+                <w:b/>
+                <w:noProof/>
+              </w:rPr>
+              <w:t>4.2 Create the model</w:t>
+            </w:r>
+            <w:r>
+              <w:rPr>
+                <w:rFonts w:ascii="Times New Roman" w:hAnsi="Times New Roman" w:cs="Times New Roman"/>
+                <w:noProof/>
+                <w:webHidden/>
+              </w:rPr>
+              <w:tab/>
+            </w:r>
+            <w:r>
+              <w:rPr>
+                <w:rFonts w:ascii="Times New Roman" w:hAnsi="Times New Roman" w:cs="Times New Roman"/>
+                <w:noProof/>
+                <w:webHidden/>
+              </w:rPr>
+              <w:fldChar w:fldCharType="begin"/>
+            </w:r>
+            <w:r>
+              <w:rPr>
+                <w:rFonts w:ascii="Times New Roman" w:hAnsi="Times New Roman" w:cs="Times New Roman"/>
+                <w:noProof/>
+                <w:webHidden/>
+              </w:rPr>
+              <w:instrText xml:space="preserve"> PAGEREF _Toc30442833 \h </w:instrText>
+            </w:r>
+            <w:r>
+              <w:rPr>
+                <w:rFonts w:ascii="Times New Roman" w:hAnsi="Times New Roman" w:cs="Times New Roman"/>
+                <w:noProof/>
+                <w:webHidden/>
+              </w:rPr>
+            </w:r>
+            <w:r>
+              <w:rPr>
+                <w:rFonts w:ascii="Times New Roman" w:hAnsi="Times New Roman" w:cs="Times New Roman"/>
+                <w:noProof/>
+                <w:webHidden/>
+              </w:rPr>
+              <w:fldChar w:fldCharType="separate"/>
+            </w:r>
+            <w:r>
+              <w:rPr>
+                <w:rFonts w:ascii="Times New Roman" w:hAnsi="Times New Roman" w:cs="Times New Roman"/>
+                <w:noProof/>
+                <w:webHidden/>
+              </w:rPr>
+              <w:t>5</w:t>
+            </w:r>
+            <w:r>
+              <w:rPr>
+                <w:rFonts w:ascii="Times New Roman" w:hAnsi="Times New Roman" w:cs="Times New Roman"/>
+                <w:noProof/>
+                <w:webHidden/>
+              </w:rPr>
+              <w:fldChar w:fldCharType="end"/>
+            </w:r>
+          </w:hyperlink>
+        </w:p>
+        <w:p>
+          <w:pPr>
+            <w:pStyle w:val="TOC1"/>
+            <w:tabs>
+              <w:tab w:val="right" w:leader="dot" w:pos="9019"/>
+            </w:tabs>
+            <w:rPr>
+              <w:rFonts w:ascii="Times New Roman" w:eastAsiaTheme="minorEastAsia" w:hAnsi="Times New Roman" w:cs="Times New Roman"/>
+              <w:noProof/>
+            </w:rPr>
+          </w:pPr>
+          <w:hyperlink w:anchor="_Toc30442834" w:history="1">
+            <w:r>
+              <w:rPr>
+                <w:rStyle w:val="Hyperlink"/>
+                <w:rFonts w:ascii="Times New Roman" w:hAnsi="Times New Roman" w:cs="Times New Roman"/>
+                <w:b/>
+                <w:noProof/>
+              </w:rPr>
+              <w:t>4.3 Display on a web site</w:t>
+            </w:r>
+            <w:r>
+              <w:rPr>
+                <w:rFonts w:ascii="Times New Roman" w:hAnsi="Times New Roman" w:cs="Times New Roman"/>
+                <w:noProof/>
+                <w:webHidden/>
+              </w:rPr>
+              <w:tab/>
+            </w:r>
+            <w:r>
+              <w:rPr>
+                <w:rFonts w:ascii="Times New Roman" w:hAnsi="Times New Roman" w:cs="Times New Roman"/>
+                <w:noProof/>
+                <w:webHidden/>
+              </w:rPr>
+              <w:fldChar w:fldCharType="begin"/>
+            </w:r>
+            <w:r>
+              <w:rPr>
+                <w:rFonts w:ascii="Times New Roman" w:hAnsi="Times New Roman" w:cs="Times New Roman"/>
+                <w:noProof/>
+                <w:webHidden/>
+              </w:rPr>
+              <w:instrText xml:space="preserve"> PAGEREF _Toc30442834 \h </w:instrText>
+            </w:r>
+            <w:r>
+              <w:rPr>
+                <w:rFonts w:ascii="Times New Roman" w:hAnsi="Times New Roman" w:cs="Times New Roman"/>
+                <w:noProof/>
+                <w:webHidden/>
+              </w:rPr>
+            </w:r>
+            <w:r>
+              <w:rPr>
+                <w:rFonts w:ascii="Times New Roman" w:hAnsi="Times New Roman" w:cs="Times New Roman"/>
+                <w:noProof/>
+                <w:webHidden/>
+              </w:rPr>
+              <w:fldChar w:fldCharType="separate"/>
+            </w:r>
+            <w:r>
+              <w:rPr>
+                <w:rFonts w:ascii="Times New Roman" w:hAnsi="Times New Roman" w:cs="Times New Roman"/>
+                <w:noProof/>
+                <w:webHidden/>
+              </w:rPr>
+              <w:t>6</w:t>
+            </w:r>
+            <w:r>
+              <w:rPr>
+                <w:rFonts w:ascii="Times New Roman" w:hAnsi="Times New Roman" w:cs="Times New Roman"/>
+                <w:noProof/>
+                <w:webHidden/>
+              </w:rPr>
+              <w:fldChar w:fldCharType="end"/>
+            </w:r>
+          </w:hyperlink>
+        </w:p>
+        <w:p>
+          <w:pPr>
+            <w:pStyle w:val="TOC1"/>
+            <w:tabs>
+              <w:tab w:val="right" w:leader="dot" w:pos="9019"/>
+            </w:tabs>
+            <w:rPr>
+              <w:rFonts w:ascii="Times New Roman" w:eastAsiaTheme="minorEastAsia" w:hAnsi="Times New Roman" w:cs="Times New Roman"/>
+              <w:noProof/>
+            </w:rPr>
+          </w:pPr>
+          <w:hyperlink w:anchor="_Toc30442835" w:history="1">
+            <w:r>
+              <w:rPr>
+                <w:rStyle w:val="Hyperlink"/>
+                <w:rFonts w:ascii="Times New Roman" w:hAnsi="Times New Roman" w:cs="Times New Roman"/>
+                <w:b/>
+                <w:noProof/>
+              </w:rPr>
+              <w:t>4 Planning of realization</w:t>
+            </w:r>
+            <w:r>
+              <w:rPr>
+                <w:rFonts w:ascii="Times New Roman" w:hAnsi="Times New Roman" w:cs="Times New Roman"/>
+                <w:noProof/>
+                <w:webHidden/>
+              </w:rPr>
+              <w:tab/>
+            </w:r>
+            <w:r>
+              <w:rPr>
+                <w:rFonts w:ascii="Times New Roman" w:hAnsi="Times New Roman" w:cs="Times New Roman"/>
+                <w:noProof/>
+                <w:webHidden/>
+              </w:rPr>
+              <w:fldChar w:fldCharType="begin"/>
+            </w:r>
+            <w:r>
+              <w:rPr>
+                <w:rFonts w:ascii="Times New Roman" w:hAnsi="Times New Roman" w:cs="Times New Roman"/>
+                <w:noProof/>
+                <w:webHidden/>
+              </w:rPr>
+              <w:instrText xml:space="preserve"> PAGEREF _Toc30442835 \h </w:instrText>
+            </w:r>
+            <w:r>
+              <w:rPr>
+                <w:rFonts w:ascii="Times New Roman" w:hAnsi="Times New Roman" w:cs="Times New Roman"/>
+                <w:noProof/>
+                <w:webHidden/>
+              </w:rPr>
+            </w:r>
+            <w:r>
+              <w:rPr>
+                <w:rFonts w:ascii="Times New Roman" w:hAnsi="Times New Roman" w:cs="Times New Roman"/>
+                <w:noProof/>
+                <w:webHidden/>
+              </w:rPr>
+              <w:fldChar w:fldCharType="separate"/>
+            </w:r>
+            <w:r>
+              <w:rPr>
+                <w:rFonts w:ascii="Times New Roman" w:hAnsi="Times New Roman" w:cs="Times New Roman"/>
+                <w:noProof/>
+                <w:webHidden/>
+              </w:rPr>
+              <w:t>6</w:t>
+            </w:r>
+            <w:r>
+              <w:rPr>
+                <w:rFonts w:ascii="Times New Roman" w:hAnsi="Times New Roman" w:cs="Times New Roman"/>
+                <w:noProof/>
+                <w:webHidden/>
+              </w:rPr>
+              <w:fldChar w:fldCharType="end"/>
+            </w:r>
+          </w:hyperlink>
+        </w:p>
+        <w:p>
+          <w:pPr>
+            <w:pStyle w:val="TOC1"/>
+            <w:tabs>
+              <w:tab w:val="right" w:leader="dot" w:pos="9019"/>
+            </w:tabs>
+            <w:rPr>
+              <w:rFonts w:ascii="Times New Roman" w:eastAsiaTheme="minorEastAsia" w:hAnsi="Times New Roman" w:cs="Times New Roman"/>
+              <w:noProof/>
+            </w:rPr>
+          </w:pPr>
+          <w:hyperlink w:anchor="_Toc30442836" w:history="1">
+            <w:r>
+              <w:rPr>
+                <w:rStyle w:val="Hyperlink"/>
+                <w:rFonts w:ascii="Times New Roman" w:hAnsi="Times New Roman" w:cs="Times New Roman"/>
+                <w:b/>
+                <w:noProof/>
+              </w:rPr>
+              <w:t>5 How to run the project</w:t>
+            </w:r>
+            <w:r>
+              <w:rPr>
+                <w:rFonts w:ascii="Times New Roman" w:hAnsi="Times New Roman" w:cs="Times New Roman"/>
+                <w:noProof/>
+                <w:webHidden/>
+              </w:rPr>
+              <w:tab/>
+            </w:r>
+            <w:r>
+              <w:rPr>
+                <w:rFonts w:ascii="Times New Roman" w:hAnsi="Times New Roman" w:cs="Times New Roman"/>
+                <w:noProof/>
+                <w:webHidden/>
+              </w:rPr>
+              <w:fldChar w:fldCharType="begin"/>
+            </w:r>
+            <w:r>
+              <w:rPr>
+                <w:rFonts w:ascii="Times New Roman" w:hAnsi="Times New Roman" w:cs="Times New Roman"/>
+                <w:noProof/>
+                <w:webHidden/>
+              </w:rPr>
+              <w:instrText xml:space="preserve"> PAGEREF _Toc30442836 \h </w:instrText>
+            </w:r>
+            <w:r>
+              <w:rPr>
+                <w:rFonts w:ascii="Times New Roman" w:hAnsi="Times New Roman" w:cs="Times New Roman"/>
+                <w:noProof/>
+                <w:webHidden/>
+              </w:rPr>
+            </w:r>
+            <w:r>
+              <w:rPr>
+                <w:rFonts w:ascii="Times New Roman" w:hAnsi="Times New Roman" w:cs="Times New Roman"/>
+                <w:noProof/>
+                <w:webHidden/>
+              </w:rPr>
+              <w:fldChar w:fldCharType="separate"/>
+            </w:r>
+            <w:r>
+              <w:rPr>
+                <w:rFonts w:ascii="Times New Roman" w:hAnsi="Times New Roman" w:cs="Times New Roman"/>
+                <w:noProof/>
+                <w:webHidden/>
+              </w:rPr>
+              <w:t>7</w:t>
+            </w:r>
+            <w:r>
+              <w:rPr>
+                <w:rFonts w:ascii="Times New Roman" w:hAnsi="Times New Roman" w:cs="Times New Roman"/>
+                <w:noProof/>
+                <w:webHidden/>
+              </w:rPr>
+              <w:fldChar w:fldCharType="end"/>
+            </w:r>
+          </w:hyperlink>
+        </w:p>
+        <w:p>
+          <w:pPr>
+            <w:pStyle w:val="TOC1"/>
+            <w:tabs>
+              <w:tab w:val="right" w:leader="dot" w:pos="9019"/>
+            </w:tabs>
+            <w:rPr>
+              <w:rFonts w:ascii="Times New Roman" w:eastAsiaTheme="minorEastAsia" w:hAnsi="Times New Roman" w:cs="Times New Roman"/>
+              <w:noProof/>
+            </w:rPr>
+          </w:pPr>
+          <w:hyperlink w:anchor="_Toc30442837" w:history="1">
+            <w:r>
+              <w:rPr>
+                <w:rStyle w:val="Hyperlink"/>
+                <w:rFonts w:ascii="Times New Roman" w:hAnsi="Times New Roman" w:cs="Times New Roman"/>
+                <w:b/>
+                <w:noProof/>
+              </w:rPr>
+              <w:t>6 Discussion</w:t>
+            </w:r>
+            <w:r>
+              <w:rPr>
+                <w:rFonts w:ascii="Times New Roman" w:hAnsi="Times New Roman" w:cs="Times New Roman"/>
+                <w:noProof/>
+                <w:webHidden/>
+              </w:rPr>
+              <w:tab/>
+            </w:r>
+            <w:r>
+              <w:rPr>
+                <w:rFonts w:ascii="Times New Roman" w:hAnsi="Times New Roman" w:cs="Times New Roman"/>
+                <w:noProof/>
+                <w:webHidden/>
+              </w:rPr>
+              <w:fldChar w:fldCharType="begin"/>
+            </w:r>
+            <w:r>
+              <w:rPr>
+                <w:rFonts w:ascii="Times New Roman" w:hAnsi="Times New Roman" w:cs="Times New Roman"/>
+                <w:noProof/>
+                <w:webHidden/>
+              </w:rPr>
+              <w:instrText xml:space="preserve"> PAGEREF _Toc30442837 \h </w:instrText>
+            </w:r>
+            <w:r>
+              <w:rPr>
+                <w:rFonts w:ascii="Times New Roman" w:hAnsi="Times New Roman" w:cs="Times New Roman"/>
+                <w:noProof/>
+                <w:webHidden/>
+              </w:rPr>
+            </w:r>
+            <w:r>
+              <w:rPr>
+                <w:rFonts w:ascii="Times New Roman" w:hAnsi="Times New Roman" w:cs="Times New Roman"/>
+                <w:noProof/>
+                <w:webHidden/>
+              </w:rPr>
+              <w:fldChar w:fldCharType="separate"/>
+            </w:r>
+            <w:r>
+              <w:rPr>
+                <w:rFonts w:ascii="Times New Roman" w:hAnsi="Times New Roman" w:cs="Times New Roman"/>
+                <w:noProof/>
+                <w:webHidden/>
+              </w:rPr>
+              <w:t>7</w:t>
+            </w:r>
+            <w:r>
+              <w:rPr>
+                <w:rFonts w:ascii="Times New Roman" w:hAnsi="Times New Roman" w:cs="Times New Roman"/>
+                <w:noProof/>
+                <w:webHidden/>
+              </w:rPr>
+              <w:fldChar w:fldCharType="end"/>
+            </w:r>
+          </w:hyperlink>
+        </w:p>
+        <w:p>
+          <w:pPr>
+            <w:pStyle w:val="TOC1"/>
+            <w:tabs>
+              <w:tab w:val="right" w:leader="dot" w:pos="9019"/>
+            </w:tabs>
+            <w:rPr>
+              <w:rFonts w:ascii="Times New Roman" w:eastAsiaTheme="minorEastAsia" w:hAnsi="Times New Roman" w:cs="Times New Roman"/>
+              <w:noProof/>
+            </w:rPr>
+          </w:pPr>
+          <w:hyperlink w:anchor="_Toc30442838" w:history="1">
+            <w:r>
+              <w:rPr>
+                <w:rStyle w:val="Hyperlink"/>
+                <w:rFonts w:ascii="Times New Roman" w:hAnsi="Times New Roman" w:cs="Times New Roman"/>
+                <w:b/>
+                <w:noProof/>
+              </w:rPr>
+              <w:t>7 References</w:t>
+            </w:r>
+            <w:r>
+              <w:rPr>
+                <w:rFonts w:ascii="Times New Roman" w:hAnsi="Times New Roman" w:cs="Times New Roman"/>
+                <w:noProof/>
+                <w:webHidden/>
+              </w:rPr>
+              <w:tab/>
+            </w:r>
+            <w:r>
+              <w:rPr>
+                <w:rFonts w:ascii="Times New Roman" w:hAnsi="Times New Roman" w:cs="Times New Roman"/>
+                <w:noProof/>
+                <w:webHidden/>
+              </w:rPr>
+              <w:fldChar w:fldCharType="begin"/>
+            </w:r>
+            <w:r>
+              <w:rPr>
+                <w:rFonts w:ascii="Times New Roman" w:hAnsi="Times New Roman" w:cs="Times New Roman"/>
+                <w:noProof/>
+                <w:webHidden/>
+              </w:rPr>
+              <w:instrText xml:space="preserve"> PAGEREF _Toc30442838 \h </w:instrText>
+            </w:r>
+            <w:r>
+              <w:rPr>
+                <w:rFonts w:ascii="Times New Roman" w:hAnsi="Times New Roman" w:cs="Times New Roman"/>
+                <w:noProof/>
+                <w:webHidden/>
+              </w:rPr>
+            </w:r>
+            <w:r>
+              <w:rPr>
+                <w:rFonts w:ascii="Times New Roman" w:hAnsi="Times New Roman" w:cs="Times New Roman"/>
+                <w:noProof/>
+                <w:webHidden/>
+              </w:rPr>
+              <w:fldChar w:fldCharType="separate"/>
+            </w:r>
+            <w:r>
+              <w:rPr>
+                <w:rFonts w:ascii="Times New Roman" w:hAnsi="Times New Roman" w:cs="Times New Roman"/>
+                <w:noProof/>
+                <w:webHidden/>
+              </w:rPr>
+              <w:t>8</w:t>
+            </w:r>
+            <w:r>
+              <w:rPr>
+                <w:rFonts w:ascii="Times New Roman" w:hAnsi="Times New Roman" w:cs="Times New Roman"/>
+                <w:noProof/>
+                <w:webHidden/>
+              </w:rPr>
+              <w:fldChar w:fldCharType="end"/>
+            </w:r>
+          </w:hyperlink>
+        </w:p>
+        <w:p>
+          <w:pPr>
+            <w:pStyle w:val="TOC1"/>
+            <w:tabs>
+              <w:tab w:val="right" w:leader="dot" w:pos="9019"/>
+            </w:tabs>
+            <w:rPr>
+              <w:rFonts w:ascii="Times New Roman" w:eastAsiaTheme="minorEastAsia" w:hAnsi="Times New Roman" w:cs="Times New Roman"/>
+              <w:noProof/>
+            </w:rPr>
+          </w:pPr>
+          <w:hyperlink w:anchor="_Toc30442839" w:history="1">
+            <w:r>
+              <w:rPr>
+                <w:rStyle w:val="Hyperlink"/>
+                <w:rFonts w:ascii="Times New Roman" w:hAnsi="Times New Roman" w:cs="Times New Roman"/>
+                <w:b/>
+                <w:noProof/>
+              </w:rPr>
+              <w:t>Appendix</w:t>
+            </w:r>
+            <w:r>
+              <w:rPr>
+                <w:rFonts w:ascii="Times New Roman" w:hAnsi="Times New Roman" w:cs="Times New Roman"/>
+                <w:noProof/>
+                <w:webHidden/>
+              </w:rPr>
+              <w:tab/>
+            </w:r>
+            <w:r>
+              <w:rPr>
+                <w:rFonts w:ascii="Times New Roman" w:hAnsi="Times New Roman" w:cs="Times New Roman"/>
+                <w:noProof/>
+                <w:webHidden/>
+              </w:rPr>
+              <w:fldChar w:fldCharType="begin"/>
+            </w:r>
+            <w:r>
+              <w:rPr>
+                <w:rFonts w:ascii="Times New Roman" w:hAnsi="Times New Roman" w:cs="Times New Roman"/>
+                <w:noProof/>
+                <w:webHidden/>
+              </w:rPr>
+              <w:instrText xml:space="preserve"> PAGEREF _Toc30442839 \h </w:instrText>
+            </w:r>
+            <w:r>
+              <w:rPr>
+                <w:rFonts w:ascii="Times New Roman" w:hAnsi="Times New Roman" w:cs="Times New Roman"/>
+                <w:noProof/>
+                <w:webHidden/>
+              </w:rPr>
+            </w:r>
+            <w:r>
+              <w:rPr>
+                <w:rFonts w:ascii="Times New Roman" w:hAnsi="Times New Roman" w:cs="Times New Roman"/>
+                <w:noProof/>
+                <w:webHidden/>
+              </w:rPr>
+              <w:fldChar w:fldCharType="separate"/>
+            </w:r>
+            <w:r>
+              <w:rPr>
+                <w:rFonts w:ascii="Times New Roman" w:hAnsi="Times New Roman" w:cs="Times New Roman"/>
+                <w:noProof/>
+                <w:webHidden/>
+              </w:rPr>
+              <w:t>8</w:t>
+            </w:r>
+            <w:r>
+              <w:rPr>
+                <w:rFonts w:ascii="Times New Roman" w:hAnsi="Times New Roman" w:cs="Times New Roman"/>
+                <w:noProof/>
+                <w:webHidden/>
+              </w:rPr>
+              <w:fldChar w:fldCharType="end"/>
+            </w:r>
+          </w:hyperlink>
+        </w:p>
+        <w:p>
+          <w:pPr>
+            <w:rPr>
+              <w:rFonts w:ascii="Times New Roman" w:hAnsi="Times New Roman" w:cs="Times New Roman"/>
+            </w:rPr>
+          </w:pPr>
           <w:r>
+            <w:rPr>
+              <w:rFonts w:ascii="Times New Roman" w:hAnsi="Times New Roman" w:cs="Times New Roman"/>
+            </w:rPr>
             <w:fldChar w:fldCharType="end"/>
           </w:r>
         </w:p>
@@ -1036,29 +1584,230 @@
     </w:p>
     <w:p>
       <w:pPr>
+        <w:pStyle w:val="normal0"/>
+        <w:rPr>
+          <w:rFonts w:ascii="Times New Roman" w:hAnsi="Times New Roman" w:cs="Times New Roman"/>
+        </w:rPr>
+      </w:pPr>
+    </w:p>
+    <w:p>
+      <w:pPr>
+        <w:pStyle w:val="normal0"/>
+        <w:rPr>
+          <w:rFonts w:ascii="Times New Roman" w:hAnsi="Times New Roman" w:cs="Times New Roman"/>
+        </w:rPr>
+      </w:pPr>
+    </w:p>
+    <w:p>
+      <w:pPr>
+        <w:pStyle w:val="normal0"/>
+        <w:rPr>
+          <w:rFonts w:ascii="Times New Roman" w:hAnsi="Times New Roman" w:cs="Times New Roman"/>
+        </w:rPr>
+      </w:pPr>
+    </w:p>
+    <w:p>
+      <w:pPr>
+        <w:pStyle w:val="normal0"/>
+        <w:rPr>
+          <w:rFonts w:ascii="Times New Roman" w:hAnsi="Times New Roman" w:cs="Times New Roman"/>
+        </w:rPr>
+      </w:pPr>
+    </w:p>
+    <w:p>
+      <w:pPr>
+        <w:pStyle w:val="normal0"/>
+        <w:rPr>
+          <w:rFonts w:ascii="Times New Roman" w:hAnsi="Times New Roman" w:cs="Times New Roman"/>
+        </w:rPr>
+      </w:pPr>
+    </w:p>
+    <w:p>
+      <w:pPr>
+        <w:pStyle w:val="normal0"/>
+        <w:rPr>
+          <w:rFonts w:ascii="Times New Roman" w:hAnsi="Times New Roman" w:cs="Times New Roman"/>
+        </w:rPr>
+      </w:pPr>
+    </w:p>
+    <w:p>
+      <w:pPr>
+        <w:pStyle w:val="normal0"/>
+        <w:rPr>
+          <w:rFonts w:ascii="Times New Roman" w:hAnsi="Times New Roman" w:cs="Times New Roman"/>
+        </w:rPr>
+      </w:pPr>
+    </w:p>
+    <w:p>
+      <w:pPr>
+        <w:pStyle w:val="normal0"/>
+        <w:rPr>
+          <w:rFonts w:ascii="Times New Roman" w:hAnsi="Times New Roman" w:cs="Times New Roman"/>
+        </w:rPr>
+      </w:pPr>
+    </w:p>
+    <w:p>
+      <w:pPr>
+        <w:pStyle w:val="normal0"/>
+        <w:rPr>
+          <w:rFonts w:ascii="Times New Roman" w:hAnsi="Times New Roman" w:cs="Times New Roman"/>
+        </w:rPr>
+      </w:pPr>
+    </w:p>
+    <w:p>
+      <w:pPr>
+        <w:pStyle w:val="normal0"/>
+        <w:rPr>
+          <w:rFonts w:ascii="Times New Roman" w:hAnsi="Times New Roman" w:cs="Times New Roman"/>
+        </w:rPr>
+      </w:pPr>
+    </w:p>
+    <w:p>
+      <w:pPr>
+        <w:pStyle w:val="normal0"/>
+        <w:rPr>
+          <w:rFonts w:ascii="Times New Roman" w:hAnsi="Times New Roman" w:cs="Times New Roman"/>
+        </w:rPr>
+      </w:pPr>
+    </w:p>
+    <w:p>
+      <w:pPr>
+        <w:pStyle w:val="normal0"/>
+        <w:rPr>
+          <w:rFonts w:ascii="Times New Roman" w:hAnsi="Times New Roman" w:cs="Times New Roman"/>
+        </w:rPr>
+      </w:pPr>
+    </w:p>
+    <w:p>
+      <w:pPr>
+        <w:pStyle w:val="normal0"/>
+        <w:rPr>
+          <w:rFonts w:ascii="Times New Roman" w:hAnsi="Times New Roman" w:cs="Times New Roman"/>
+        </w:rPr>
+      </w:pPr>
+    </w:p>
+    <w:p>
+      <w:pPr>
+        <w:pStyle w:val="normal0"/>
+        <w:rPr>
+          <w:rFonts w:ascii="Times New Roman" w:hAnsi="Times New Roman" w:cs="Times New Roman"/>
+        </w:rPr>
+      </w:pPr>
+    </w:p>
+    <w:p>
+      <w:pPr>
+        <w:pStyle w:val="normal0"/>
+        <w:rPr>
+          <w:rFonts w:ascii="Times New Roman" w:hAnsi="Times New Roman" w:cs="Times New Roman"/>
+        </w:rPr>
+      </w:pPr>
+    </w:p>
+    <w:p>
+      <w:pPr>
+        <w:pStyle w:val="normal0"/>
+        <w:rPr>
+          <w:rFonts w:ascii="Times New Roman" w:hAnsi="Times New Roman" w:cs="Times New Roman"/>
+        </w:rPr>
+      </w:pPr>
+    </w:p>
+    <w:p>
+      <w:pPr>
+        <w:pStyle w:val="normal0"/>
+        <w:rPr>
+          <w:rFonts w:ascii="Times New Roman" w:hAnsi="Times New Roman" w:cs="Times New Roman"/>
+        </w:rPr>
+      </w:pPr>
+    </w:p>
+    <w:p>
+      <w:pPr>
+        <w:pStyle w:val="normal0"/>
+        <w:rPr>
+          <w:rFonts w:ascii="Times New Roman" w:hAnsi="Times New Roman" w:cs="Times New Roman"/>
+        </w:rPr>
+      </w:pPr>
+    </w:p>
+    <w:p>
+      <w:pPr>
+        <w:pStyle w:val="normal0"/>
+        <w:rPr>
+          <w:rFonts w:ascii="Times New Roman" w:hAnsi="Times New Roman" w:cs="Times New Roman"/>
+        </w:rPr>
+      </w:pPr>
+    </w:p>
+    <w:p>
+      <w:pPr>
+        <w:pStyle w:val="normal0"/>
+        <w:rPr>
+          <w:rFonts w:ascii="Times New Roman" w:hAnsi="Times New Roman" w:cs="Times New Roman"/>
+        </w:rPr>
+      </w:pPr>
+    </w:p>
+    <w:p>
+      <w:pPr>
+        <w:pStyle w:val="normal0"/>
+        <w:rPr>
+          <w:rFonts w:ascii="Times New Roman" w:hAnsi="Times New Roman" w:cs="Times New Roman"/>
+        </w:rPr>
+      </w:pPr>
+    </w:p>
+    <w:p>
+      <w:pPr>
+        <w:pStyle w:val="normal0"/>
+        <w:rPr>
+          <w:rFonts w:ascii="Times New Roman" w:hAnsi="Times New Roman" w:cs="Times New Roman"/>
+        </w:rPr>
+      </w:pPr>
+    </w:p>
+    <w:p>
+      <w:pPr>
+        <w:pStyle w:val="normal0"/>
+        <w:rPr>
+          <w:rFonts w:ascii="Times New Roman" w:hAnsi="Times New Roman" w:cs="Times New Roman"/>
+        </w:rPr>
+      </w:pPr>
+    </w:p>
+    <w:p>
+      <w:pPr>
+        <w:pStyle w:val="normal0"/>
+        <w:rPr>
+          <w:rFonts w:ascii="Times New Roman" w:hAnsi="Times New Roman" w:cs="Times New Roman"/>
+        </w:rPr>
+      </w:pPr>
+    </w:p>
+    <w:p>
+      <w:pPr>
+        <w:pStyle w:val="normal0"/>
+        <w:rPr>
+          <w:rFonts w:ascii="Times New Roman" w:hAnsi="Times New Roman" w:cs="Times New Roman"/>
+        </w:rPr>
+      </w:pPr>
+    </w:p>
+    <w:p>
+      <w:pPr>
         <w:pStyle w:val="Heading1"/>
         <w:rPr>
           <w:rFonts w:ascii="Times New Roman" w:hAnsi="Times New Roman" w:cs="Times New Roman"/>
           <w:b/>
-          <w:sz w:val="24"/>
-          <w:szCs w:val="24"/>
-        </w:rPr>
-      </w:pPr>
-      <w:bookmarkStart w:id="1" w:name="_Toc30438152"/>
+          <w:sz w:val="32"/>
+          <w:szCs w:val="24"/>
+        </w:rPr>
+      </w:pPr>
+      <w:bookmarkStart w:id="1" w:name="_Toc30442828"/>
       <w:r>
         <w:rPr>
           <w:rFonts w:ascii="Times New Roman" w:hAnsi="Times New Roman" w:cs="Times New Roman"/>
           <w:b/>
-          <w:sz w:val="26"/>
+          <w:sz w:val="32"/>
           <w:szCs w:val="26"/>
         </w:rPr>
+        <w:lastRenderedPageBreak/>
         <w:t xml:space="preserve">1 </w:t>
       </w:r>
       <w:r>
         <w:rPr>
           <w:rFonts w:ascii="Times New Roman" w:hAnsi="Times New Roman" w:cs="Times New Roman"/>
           <w:b/>
-          <w:sz w:val="24"/>
+          <w:sz w:val="32"/>
           <w:szCs w:val="24"/>
         </w:rPr>
         <w:t>Introduction</w:t>
@@ -1091,7 +1840,6 @@
           <w:sz w:val="24"/>
           <w:szCs w:val="24"/>
         </w:rPr>
-        <w:tab/>
         <w:t>Semantic web technologies are becoming more famous and popular in th</w:t>
       </w:r>
       <w:r>
@@ -1233,262 +1981,355 @@
     <w:p>
       <w:pPr>
         <w:pStyle w:val="Heading1"/>
+        <w:rPr>
+          <w:rFonts w:ascii="Times New Roman" w:hAnsi="Times New Roman" w:cs="Times New Roman"/>
+          <w:b/>
+          <w:sz w:val="32"/>
+          <w:szCs w:val="26"/>
+        </w:rPr>
+      </w:pPr>
+      <w:bookmarkStart w:id="2" w:name="_3k6qv2xf4w9k" w:colFirst="0" w:colLast="0"/>
+      <w:bookmarkStart w:id="3" w:name="_Toc30442829"/>
+      <w:bookmarkEnd w:id="2"/>
+      <w:r>
+        <w:rPr>
+          <w:rFonts w:ascii="Times New Roman" w:hAnsi="Times New Roman" w:cs="Times New Roman"/>
+          <w:b/>
+          <w:sz w:val="32"/>
+          <w:szCs w:val="26"/>
+        </w:rPr>
+        <w:t>2 T</w:t>
+      </w:r>
+      <w:r>
+        <w:rPr>
+          <w:rFonts w:ascii="Times New Roman" w:hAnsi="Times New Roman" w:cs="Times New Roman"/>
+          <w:b/>
+          <w:sz w:val="32"/>
+          <w:szCs w:val="26"/>
+        </w:rPr>
+        <w:t>echnologies</w:t>
+      </w:r>
+      <w:bookmarkEnd w:id="3"/>
+    </w:p>
+    <w:p>
+      <w:pPr>
+        <w:pStyle w:val="normal0"/>
+        <w:rPr>
+          <w:rFonts w:ascii="Times New Roman" w:hAnsi="Times New Roman" w:cs="Times New Roman"/>
+          <w:sz w:val="24"/>
+          <w:szCs w:val="24"/>
+        </w:rPr>
+      </w:pPr>
+    </w:p>
+    <w:p>
+      <w:pPr>
+        <w:pStyle w:val="normal0"/>
         <w:jc w:val="both"/>
         <w:rPr>
           <w:rFonts w:ascii="Times New Roman" w:hAnsi="Times New Roman" w:cs="Times New Roman"/>
+          <w:sz w:val="24"/>
+          <w:szCs w:val="24"/>
+        </w:rPr>
+      </w:pPr>
+      <w:r>
+        <w:rPr>
+          <w:rFonts w:ascii="Times New Roman" w:hAnsi="Times New Roman" w:cs="Times New Roman"/>
+          <w:sz w:val="24"/>
+          <w:szCs w:val="24"/>
+        </w:rPr>
+        <w:t xml:space="preserve">Basically this application uses Semantic Web technologies starting from extracting open data to displaying them </w:t>
+      </w:r>
+      <w:r>
+        <w:rPr>
+          <w:rFonts w:ascii="Times New Roman" w:hAnsi="Times New Roman" w:cs="Times New Roman"/>
+          <w:sz w:val="24"/>
+          <w:szCs w:val="24"/>
+        </w:rPr>
+        <w:t>on the web</w:t>
+      </w:r>
+      <w:r>
+        <w:rPr>
+          <w:rFonts w:ascii="Times New Roman" w:hAnsi="Times New Roman" w:cs="Times New Roman"/>
+          <w:sz w:val="24"/>
+          <w:szCs w:val="24"/>
+        </w:rPr>
+        <w:t>site. We use P</w:t>
+      </w:r>
+      <w:r>
+        <w:rPr>
+          <w:rFonts w:ascii="Times New Roman" w:hAnsi="Times New Roman" w:cs="Times New Roman"/>
+          <w:sz w:val="24"/>
+          <w:szCs w:val="24"/>
+        </w:rPr>
+        <w:t>rotege to build our OWL ontology for the domain of bicycle sharing system. Apache Jena is using to creat</w:t>
+      </w:r>
+      <w:r>
+        <w:rPr>
+          <w:rFonts w:ascii="Times New Roman" w:hAnsi="Times New Roman" w:cs="Times New Roman"/>
+          <w:sz w:val="24"/>
+          <w:szCs w:val="24"/>
+        </w:rPr>
+        <w:t>e and access RDF triples with model</w:t>
+      </w:r>
+      <w:r>
+        <w:rPr>
+          <w:rFonts w:ascii="Times New Roman" w:hAnsi="Times New Roman" w:cs="Times New Roman"/>
+          <w:sz w:val="24"/>
+          <w:szCs w:val="24"/>
+        </w:rPr>
+        <w:t xml:space="preserve">. </w:t>
+      </w:r>
+    </w:p>
+    <w:p>
+      <w:pPr>
+        <w:pStyle w:val="normal0"/>
+        <w:jc w:val="both"/>
+        <w:rPr>
+          <w:rFonts w:ascii="Times New Roman" w:hAnsi="Times New Roman" w:cs="Times New Roman"/>
+          <w:sz w:val="24"/>
+          <w:szCs w:val="24"/>
+        </w:rPr>
+      </w:pPr>
+    </w:p>
+    <w:p>
+      <w:pPr>
+        <w:pStyle w:val="normal0"/>
+        <w:jc w:val="both"/>
+        <w:rPr>
+          <w:rFonts w:ascii="Times New Roman" w:hAnsi="Times New Roman" w:cs="Times New Roman"/>
+          <w:sz w:val="24"/>
+          <w:szCs w:val="24"/>
+        </w:rPr>
+      </w:pPr>
+      <w:r>
+        <w:rPr>
+          <w:rFonts w:ascii="Times New Roman" w:hAnsi="Times New Roman" w:cs="Times New Roman"/>
+          <w:sz w:val="24"/>
+          <w:szCs w:val="24"/>
+        </w:rPr>
+        <w:t xml:space="preserve">Apache Jena Fueski is a server which uses SPARQL. We use Fueski server to persist the data set and SPARQL to query it. We use RDFa when </w:t>
+      </w:r>
+      <w:r>
+        <w:rPr>
+          <w:rFonts w:ascii="Times New Roman" w:hAnsi="Times New Roman" w:cs="Times New Roman"/>
+          <w:sz w:val="24"/>
+          <w:szCs w:val="24"/>
+        </w:rPr>
+        <w:t>representing</w:t>
+      </w:r>
+      <w:r>
+        <w:rPr>
+          <w:rFonts w:ascii="Times New Roman" w:hAnsi="Times New Roman" w:cs="Times New Roman"/>
+          <w:sz w:val="24"/>
+          <w:szCs w:val="24"/>
+        </w:rPr>
+        <w:t xml:space="preserve"> data on the website.</w:t>
+      </w:r>
+      <w:r>
+        <w:rPr>
+          <w:rFonts w:ascii="Times New Roman" w:hAnsi="Times New Roman" w:cs="Times New Roman"/>
+          <w:sz w:val="24"/>
+          <w:szCs w:val="24"/>
+        </w:rPr>
+        <w:t xml:space="preserve"> </w:t>
+      </w:r>
+      <w:r>
+        <w:rPr>
+          <w:rFonts w:ascii="Times New Roman" w:hAnsi="Times New Roman" w:cs="Times New Roman"/>
+          <w:sz w:val="24"/>
+          <w:szCs w:val="24"/>
+        </w:rPr>
+        <w:t xml:space="preserve">Since the system is web based we are using web development frameworks and technologies such as SpringBoot, </w:t>
+      </w:r>
+      <w:r>
+        <w:rPr>
+          <w:rFonts w:ascii="Times New Roman" w:hAnsi="Times New Roman" w:cs="Times New Roman"/>
+          <w:sz w:val="24"/>
+          <w:szCs w:val="24"/>
+        </w:rPr>
+        <w:t xml:space="preserve">HTML, </w:t>
+      </w:r>
+      <w:r>
+        <w:rPr>
+          <w:rFonts w:ascii="Times New Roman" w:hAnsi="Times New Roman" w:cs="Times New Roman"/>
+          <w:sz w:val="24"/>
+          <w:szCs w:val="24"/>
+        </w:rPr>
+        <w:t xml:space="preserve">Maven, AJAX, jQuery and BootStrap. </w:t>
+      </w:r>
+    </w:p>
+    <w:p>
+      <w:pPr>
+        <w:pStyle w:val="normal0"/>
+        <w:jc w:val="both"/>
+        <w:rPr>
+          <w:rFonts w:ascii="Times New Roman" w:hAnsi="Times New Roman" w:cs="Times New Roman"/>
+          <w:sz w:val="24"/>
+          <w:szCs w:val="24"/>
+        </w:rPr>
+      </w:pPr>
+    </w:p>
+    <w:p>
+      <w:pPr>
+        <w:pStyle w:val="normal0"/>
+        <w:rPr>
+          <w:rFonts w:ascii="Times New Roman" w:hAnsi="Times New Roman" w:cs="Times New Roman"/>
+          <w:sz w:val="24"/>
+          <w:szCs w:val="24"/>
+        </w:rPr>
+      </w:pPr>
+    </w:p>
+    <w:p>
+      <w:pPr>
+        <w:pStyle w:val="normal0"/>
+        <w:rPr>
+          <w:rFonts w:ascii="Times New Roman" w:hAnsi="Times New Roman" w:cs="Times New Roman"/>
+          <w:sz w:val="24"/>
+          <w:szCs w:val="24"/>
+        </w:rPr>
+      </w:pPr>
+    </w:p>
+    <w:p>
+      <w:pPr>
+        <w:pStyle w:val="normal0"/>
+        <w:rPr>
+          <w:rFonts w:ascii="Times New Roman" w:hAnsi="Times New Roman" w:cs="Times New Roman"/>
+          <w:sz w:val="24"/>
+          <w:szCs w:val="24"/>
+        </w:rPr>
+      </w:pPr>
+    </w:p>
+    <w:p>
+      <w:pPr>
+        <w:pStyle w:val="normal0"/>
+        <w:rPr>
+          <w:rFonts w:ascii="Times New Roman" w:hAnsi="Times New Roman" w:cs="Times New Roman"/>
+          <w:sz w:val="24"/>
+          <w:szCs w:val="24"/>
+        </w:rPr>
+      </w:pPr>
+    </w:p>
+    <w:p>
+      <w:pPr>
+        <w:pStyle w:val="normal0"/>
+        <w:rPr>
+          <w:rFonts w:ascii="Times New Roman" w:hAnsi="Times New Roman" w:cs="Times New Roman"/>
+          <w:sz w:val="24"/>
+          <w:szCs w:val="24"/>
+        </w:rPr>
+      </w:pPr>
+    </w:p>
+    <w:p>
+      <w:pPr>
+        <w:pStyle w:val="normal0"/>
+        <w:rPr>
+          <w:rFonts w:ascii="Times New Roman" w:hAnsi="Times New Roman" w:cs="Times New Roman"/>
+          <w:sz w:val="24"/>
+          <w:szCs w:val="24"/>
+        </w:rPr>
+      </w:pPr>
+    </w:p>
+    <w:p>
+      <w:pPr>
+        <w:pStyle w:val="normal0"/>
+        <w:rPr>
+          <w:rFonts w:ascii="Times New Roman" w:hAnsi="Times New Roman" w:cs="Times New Roman"/>
+          <w:sz w:val="24"/>
+          <w:szCs w:val="24"/>
+        </w:rPr>
+      </w:pPr>
+    </w:p>
+    <w:p>
+      <w:pPr>
+        <w:pStyle w:val="Heading1"/>
+        <w:rPr>
+          <w:rFonts w:ascii="Times New Roman" w:hAnsi="Times New Roman" w:cs="Times New Roman"/>
           <w:b/>
-          <w:sz w:val="24"/>
-          <w:szCs w:val="24"/>
-        </w:rPr>
-      </w:pPr>
-      <w:bookmarkStart w:id="2" w:name="_3k6qv2xf4w9k" w:colFirst="0" w:colLast="0"/>
-      <w:bookmarkStart w:id="3" w:name="_Toc30438153"/>
-      <w:bookmarkEnd w:id="2"/>
+          <w:sz w:val="32"/>
+          <w:szCs w:val="26"/>
+        </w:rPr>
+      </w:pPr>
+      <w:bookmarkStart w:id="4" w:name="_Toc30442830"/>
       <w:r>
         <w:rPr>
           <w:rFonts w:ascii="Times New Roman" w:hAnsi="Times New Roman" w:cs="Times New Roman"/>
           <w:b/>
-          <w:sz w:val="24"/>
-          <w:szCs w:val="24"/>
-        </w:rPr>
-        <w:t>2 T</w:t>
+          <w:sz w:val="32"/>
+          <w:szCs w:val="26"/>
+        </w:rPr>
+        <w:lastRenderedPageBreak/>
+        <w:t xml:space="preserve">3 </w:t>
       </w:r>
       <w:r>
         <w:rPr>
           <w:rFonts w:ascii="Times New Roman" w:hAnsi="Times New Roman" w:cs="Times New Roman"/>
           <w:b/>
-          <w:sz w:val="24"/>
-          <w:szCs w:val="24"/>
-        </w:rPr>
-        <w:t>echnologies</w:t>
-      </w:r>
-      <w:bookmarkEnd w:id="3"/>
-    </w:p>
-    <w:p>
-      <w:pPr>
-        <w:pStyle w:val="normal0"/>
-        <w:rPr>
-          <w:rFonts w:ascii="Times New Roman" w:hAnsi="Times New Roman" w:cs="Times New Roman"/>
-          <w:sz w:val="24"/>
-          <w:szCs w:val="24"/>
-        </w:rPr>
-      </w:pPr>
-    </w:p>
-    <w:p>
-      <w:pPr>
-        <w:pStyle w:val="normal0"/>
-        <w:jc w:val="both"/>
-        <w:rPr>
-          <w:rFonts w:ascii="Times New Roman" w:hAnsi="Times New Roman" w:cs="Times New Roman"/>
-          <w:sz w:val="24"/>
-          <w:szCs w:val="24"/>
-        </w:rPr>
-      </w:pPr>
-      <w:r>
-        <w:rPr>
-          <w:rFonts w:ascii="Times New Roman" w:hAnsi="Times New Roman" w:cs="Times New Roman"/>
-          <w:sz w:val="24"/>
-          <w:szCs w:val="24"/>
-        </w:rPr>
-        <w:tab/>
-        <w:t xml:space="preserve">Basically this application uses Semantic Web technologies starting from extracting open data to displaying them </w:t>
-      </w:r>
-      <w:r>
-        <w:rPr>
-          <w:rFonts w:ascii="Times New Roman" w:hAnsi="Times New Roman" w:cs="Times New Roman"/>
-          <w:sz w:val="24"/>
-          <w:szCs w:val="24"/>
-        </w:rPr>
-        <w:t>on the web</w:t>
-      </w:r>
-      <w:r>
-        <w:rPr>
-          <w:rFonts w:ascii="Times New Roman" w:hAnsi="Times New Roman" w:cs="Times New Roman"/>
-          <w:sz w:val="24"/>
-          <w:szCs w:val="24"/>
-        </w:rPr>
-        <w:t>site. We use P</w:t>
-      </w:r>
-      <w:r>
-        <w:rPr>
-          <w:rFonts w:ascii="Times New Roman" w:hAnsi="Times New Roman" w:cs="Times New Roman"/>
-          <w:sz w:val="24"/>
-          <w:szCs w:val="24"/>
-        </w:rPr>
-        <w:t>rotege to build our OWL ontology for the domain of bicycle sharing system. Apache Jena is using to creat</w:t>
-      </w:r>
-      <w:r>
-        <w:rPr>
-          <w:rFonts w:ascii="Times New Roman" w:hAnsi="Times New Roman" w:cs="Times New Roman"/>
-          <w:sz w:val="24"/>
-          <w:szCs w:val="24"/>
-        </w:rPr>
-        <w:t>e and access RDF triples with model</w:t>
-      </w:r>
-      <w:r>
-        <w:rPr>
-          <w:rFonts w:ascii="Times New Roman" w:hAnsi="Times New Roman" w:cs="Times New Roman"/>
-          <w:sz w:val="24"/>
-          <w:szCs w:val="24"/>
-        </w:rPr>
-        <w:t xml:space="preserve">. </w:t>
-      </w:r>
-    </w:p>
-    <w:p>
-      <w:pPr>
-        <w:pStyle w:val="normal0"/>
-        <w:jc w:val="both"/>
-        <w:rPr>
-          <w:rFonts w:ascii="Times New Roman" w:hAnsi="Times New Roman" w:cs="Times New Roman"/>
-          <w:sz w:val="24"/>
-          <w:szCs w:val="24"/>
-        </w:rPr>
-      </w:pPr>
-    </w:p>
-    <w:p>
-      <w:pPr>
-        <w:pStyle w:val="normal0"/>
-        <w:jc w:val="both"/>
-        <w:rPr>
-          <w:rFonts w:ascii="Times New Roman" w:hAnsi="Times New Roman" w:cs="Times New Roman"/>
-          <w:sz w:val="24"/>
-          <w:szCs w:val="24"/>
-        </w:rPr>
-      </w:pPr>
-      <w:r>
-        <w:rPr>
-          <w:rFonts w:ascii="Times New Roman" w:hAnsi="Times New Roman" w:cs="Times New Roman"/>
-          <w:sz w:val="24"/>
-          <w:szCs w:val="24"/>
-        </w:rPr>
-        <w:t xml:space="preserve">Apache Jena Fueski is a server which uses SPARQL. We use Fueski server to persist the data set and SPARQL to query it. We use RDFa when </w:t>
-      </w:r>
-      <w:r>
-        <w:rPr>
-          <w:rFonts w:ascii="Times New Roman" w:hAnsi="Times New Roman" w:cs="Times New Roman"/>
-          <w:sz w:val="24"/>
-          <w:szCs w:val="24"/>
-        </w:rPr>
-        <w:t>representing</w:t>
-      </w:r>
-      <w:r>
-        <w:rPr>
-          <w:rFonts w:ascii="Times New Roman" w:hAnsi="Times New Roman" w:cs="Times New Roman"/>
-          <w:sz w:val="24"/>
-          <w:szCs w:val="24"/>
-        </w:rPr>
-        <w:t xml:space="preserve"> data on the website.</w:t>
-      </w:r>
-      <w:r>
-        <w:rPr>
-          <w:rFonts w:ascii="Times New Roman" w:hAnsi="Times New Roman" w:cs="Times New Roman"/>
-          <w:sz w:val="24"/>
-          <w:szCs w:val="24"/>
-        </w:rPr>
-        <w:t xml:space="preserve"> </w:t>
-      </w:r>
-      <w:r>
-        <w:rPr>
-          <w:rFonts w:ascii="Times New Roman" w:hAnsi="Times New Roman" w:cs="Times New Roman"/>
-          <w:sz w:val="24"/>
-          <w:szCs w:val="24"/>
-        </w:rPr>
-        <w:t xml:space="preserve">Since the system is web based we are using web development frameworks and technologies such as SpringBoot, </w:t>
-      </w:r>
-      <w:r>
-        <w:rPr>
-          <w:rFonts w:ascii="Times New Roman" w:hAnsi="Times New Roman" w:cs="Times New Roman"/>
-          <w:sz w:val="24"/>
-          <w:szCs w:val="24"/>
-        </w:rPr>
-        <w:t xml:space="preserve">HTML, </w:t>
-      </w:r>
-      <w:r>
-        <w:rPr>
-          <w:rFonts w:ascii="Times New Roman" w:hAnsi="Times New Roman" w:cs="Times New Roman"/>
-          <w:sz w:val="24"/>
-          <w:szCs w:val="24"/>
-        </w:rPr>
-        <w:t xml:space="preserve">Maven, AJAX, jQuery and BootStrap. </w:t>
-      </w:r>
-    </w:p>
-    <w:p>
-      <w:pPr>
-        <w:pStyle w:val="normal0"/>
-        <w:jc w:val="both"/>
-        <w:rPr>
-          <w:rFonts w:ascii="Times New Roman" w:hAnsi="Times New Roman" w:cs="Times New Roman"/>
-          <w:sz w:val="24"/>
-          <w:szCs w:val="24"/>
-        </w:rPr>
-      </w:pPr>
-    </w:p>
-    <w:p>
-      <w:pPr>
-        <w:pStyle w:val="normal0"/>
-        <w:rPr>
-          <w:rFonts w:ascii="Times New Roman" w:hAnsi="Times New Roman" w:cs="Times New Roman"/>
-          <w:sz w:val="24"/>
-          <w:szCs w:val="24"/>
-        </w:rPr>
-      </w:pPr>
-    </w:p>
-    <w:p>
-      <w:pPr>
-        <w:pStyle w:val="normal0"/>
+          <w:sz w:val="32"/>
+          <w:szCs w:val="26"/>
+        </w:rPr>
+        <w:t xml:space="preserve">System </w:t>
+      </w:r>
+      <w:r>
         <w:rPr>
           <w:rFonts w:ascii="Times New Roman" w:hAnsi="Times New Roman" w:cs="Times New Roman"/>
           <w:b/>
-          <w:sz w:val="24"/>
-          <w:szCs w:val="24"/>
-        </w:rPr>
-      </w:pPr>
-      <w:r>
-        <w:rPr>
-          <w:rFonts w:ascii="Times New Roman" w:hAnsi="Times New Roman" w:cs="Times New Roman"/>
-          <w:b/>
-          <w:sz w:val="24"/>
-          <w:szCs w:val="24"/>
-        </w:rPr>
-        <w:t>3 Design</w:t>
-      </w:r>
-    </w:p>
-    <w:p>
-      <w:pPr>
-        <w:pStyle w:val="normal0"/>
-        <w:rPr>
-          <w:rFonts w:ascii="Times New Roman" w:hAnsi="Times New Roman" w:cs="Times New Roman"/>
-          <w:sz w:val="24"/>
-          <w:szCs w:val="24"/>
-        </w:rPr>
-      </w:pPr>
-    </w:p>
-    <w:p>
-      <w:pPr>
-        <w:pStyle w:val="normal0"/>
-        <w:rPr>
-          <w:rFonts w:ascii="Times New Roman" w:hAnsi="Times New Roman" w:cs="Times New Roman"/>
-          <w:sz w:val="24"/>
-          <w:szCs w:val="24"/>
-        </w:rPr>
-      </w:pPr>
-      <w:r>
-        <w:rPr>
-          <w:rFonts w:ascii="Times New Roman" w:hAnsi="Times New Roman" w:cs="Times New Roman"/>
-          <w:sz w:val="24"/>
-          <w:szCs w:val="24"/>
-        </w:rPr>
-        <w:t>Following figure illustrates the basic architecture of the project. Flow is depicted in arrows.</w:t>
-      </w:r>
-    </w:p>
-    <w:p>
-      <w:pPr>
-        <w:pStyle w:val="normal0"/>
-        <w:rPr>
-          <w:rFonts w:ascii="Times New Roman" w:hAnsi="Times New Roman" w:cs="Times New Roman"/>
-          <w:b/>
-          <w:sz w:val="24"/>
-          <w:szCs w:val="24"/>
+          <w:sz w:val="32"/>
+          <w:szCs w:val="26"/>
+        </w:rPr>
+        <w:t>Design</w:t>
+      </w:r>
+      <w:bookmarkEnd w:id="4"/>
+    </w:p>
+    <w:p>
+      <w:pPr>
+        <w:pStyle w:val="normal0"/>
+        <w:rPr>
+          <w:rFonts w:ascii="Times New Roman" w:hAnsi="Times New Roman" w:cs="Times New Roman"/>
+          <w:sz w:val="24"/>
+          <w:szCs w:val="24"/>
+        </w:rPr>
+      </w:pPr>
+    </w:p>
+    <w:p>
+      <w:pPr>
+        <w:pStyle w:val="normal0"/>
+        <w:rPr>
+          <w:rFonts w:ascii="Times New Roman" w:hAnsi="Times New Roman" w:cs="Times New Roman"/>
+          <w:sz w:val="24"/>
+          <w:szCs w:val="24"/>
+        </w:rPr>
+      </w:pPr>
+      <w:r>
+        <w:rPr>
+          <w:rFonts w:ascii="Times New Roman" w:hAnsi="Times New Roman" w:cs="Times New Roman"/>
+          <w:sz w:val="24"/>
+          <w:szCs w:val="24"/>
+        </w:rPr>
+        <w:t>Following figure illustrates the basic architecture of the project. Flow is depicted in arrows</w:t>
+      </w:r>
+      <w:r>
+        <w:rPr>
+          <w:rFonts w:ascii="Times New Roman" w:hAnsi="Times New Roman" w:cs="Times New Roman"/>
+          <w:sz w:val="24"/>
+          <w:szCs w:val="24"/>
+        </w:rPr>
+        <w:t xml:space="preserve"> with numbers which described below</w:t>
+      </w:r>
+      <w:r>
+        <w:rPr>
+          <w:rFonts w:ascii="Times New Roman" w:hAnsi="Times New Roman" w:cs="Times New Roman"/>
+          <w:sz w:val="24"/>
+          <w:szCs w:val="24"/>
+        </w:rPr>
+        <w:t>.</w:t>
+      </w:r>
+    </w:p>
+    <w:p>
+      <w:pPr>
+        <w:pStyle w:val="normal0"/>
+        <w:keepNext/>
+        <w:rPr>
+          <w:rFonts w:ascii="Times New Roman" w:hAnsi="Times New Roman" w:cs="Times New Roman"/>
         </w:rPr>
       </w:pPr>
       <w:r>
@@ -1538,6 +2379,61 @@
     </w:p>
     <w:p>
       <w:pPr>
+        <w:pStyle w:val="Caption"/>
+        <w:jc w:val="center"/>
+        <w:rPr>
+          <w:rFonts w:ascii="Times New Roman" w:hAnsi="Times New Roman" w:cs="Times New Roman"/>
+          <w:b w:val="0"/>
+          <w:sz w:val="24"/>
+          <w:szCs w:val="24"/>
+        </w:rPr>
+      </w:pPr>
+      <w:r>
+        <w:rPr>
+          <w:rFonts w:ascii="Times New Roman" w:hAnsi="Times New Roman" w:cs="Times New Roman"/>
+        </w:rPr>
+        <w:t xml:space="preserve">Figure </w:t>
+      </w:r>
+      <w:r>
+        <w:rPr>
+          <w:rFonts w:ascii="Times New Roman" w:hAnsi="Times New Roman" w:cs="Times New Roman"/>
+        </w:rPr>
+        <w:fldChar w:fldCharType="begin"/>
+      </w:r>
+      <w:r>
+        <w:rPr>
+          <w:rFonts w:ascii="Times New Roman" w:hAnsi="Times New Roman" w:cs="Times New Roman"/>
+        </w:rPr>
+        <w:instrText xml:space="preserve"> SEQ Figure \* ARABIC </w:instrText>
+      </w:r>
+      <w:r>
+        <w:rPr>
+          <w:rFonts w:ascii="Times New Roman" w:hAnsi="Times New Roman" w:cs="Times New Roman"/>
+        </w:rPr>
+        <w:fldChar w:fldCharType="separate"/>
+      </w:r>
+      <w:r>
+        <w:rPr>
+          <w:rFonts w:ascii="Times New Roman" w:hAnsi="Times New Roman" w:cs="Times New Roman"/>
+          <w:noProof/>
+        </w:rPr>
+        <w:t>1</w:t>
+      </w:r>
+      <w:r>
+        <w:rPr>
+          <w:rFonts w:ascii="Times New Roman" w:hAnsi="Times New Roman" w:cs="Times New Roman"/>
+        </w:rPr>
+        <w:fldChar w:fldCharType="end"/>
+      </w:r>
+      <w:r>
+        <w:rPr>
+          <w:rFonts w:ascii="Times New Roman" w:hAnsi="Times New Roman" w:cs="Times New Roman"/>
+        </w:rPr>
+        <w:t>: Implementation flow</w:t>
+      </w:r>
+    </w:p>
+    <w:p>
+      <w:pPr>
         <w:pStyle w:val="normal0"/>
         <w:rPr>
           <w:rFonts w:ascii="Times New Roman" w:hAnsi="Times New Roman" w:cs="Times New Roman"/>
@@ -1550,17 +2446,6 @@
     <w:p>
       <w:pPr>
         <w:pStyle w:val="normal0"/>
-        <w:rPr>
-          <w:rFonts w:ascii="Times New Roman" w:hAnsi="Times New Roman" w:cs="Times New Roman"/>
-          <w:b/>
-          <w:sz w:val="24"/>
-          <w:szCs w:val="24"/>
-        </w:rPr>
-      </w:pPr>
-    </w:p>
-    <w:p>
-      <w:pPr>
-        <w:pStyle w:val="normal0"/>
         <w:jc w:val="both"/>
         <w:rPr>
           <w:rFonts w:ascii="Times New Roman" w:hAnsi="Times New Roman" w:cs="Times New Roman"/>
@@ -1574,7 +2459,23 @@
           <w:sz w:val="24"/>
           <w:szCs w:val="24"/>
         </w:rPr>
-        <w:t>(1) represents-&gt; existing ontologies and ontology we created in Protege by a</w:t>
+        <w:t>Item</w:t>
+      </w:r>
+      <w:r>
+        <w:rPr>
+          <w:rFonts w:ascii="Times New Roman" w:hAnsi="Times New Roman" w:cs="Times New Roman"/>
+          <w:sz w:val="24"/>
+          <w:szCs w:val="24"/>
+        </w:rPr>
+        <w:t xml:space="preserve"> (1) </w:t>
+      </w:r>
+      <w:r>
+        <w:rPr>
+          <w:rFonts w:ascii="Times New Roman" w:hAnsi="Times New Roman" w:cs="Times New Roman"/>
+          <w:sz w:val="24"/>
+          <w:szCs w:val="24"/>
+        </w:rPr>
+        <w:t>&gt; existing ontologies and ontology we created in Protege by a</w:t>
       </w:r>
       <w:r>
         <w:rPr>
@@ -1601,7 +2502,23 @@
           <w:sz w:val="24"/>
           <w:szCs w:val="24"/>
         </w:rPr>
-        <w:t xml:space="preserve">(2) represents-&gt; the JSON data </w:t>
+        <w:t>Item</w:t>
+      </w:r>
+      <w:r>
+        <w:rPr>
+          <w:rFonts w:ascii="Times New Roman" w:hAnsi="Times New Roman" w:cs="Times New Roman"/>
+          <w:sz w:val="24"/>
+          <w:szCs w:val="24"/>
+        </w:rPr>
+        <w:t xml:space="preserve"> (2) </w:t>
+      </w:r>
+      <w:r>
+        <w:rPr>
+          <w:rFonts w:ascii="Times New Roman" w:hAnsi="Times New Roman" w:cs="Times New Roman"/>
+          <w:sz w:val="24"/>
+          <w:szCs w:val="24"/>
+        </w:rPr>
+        <w:t xml:space="preserve">&gt; the JSON data </w:t>
       </w:r>
       <w:r>
         <w:rPr>
@@ -1628,7 +2545,23 @@
           <w:sz w:val="24"/>
           <w:szCs w:val="24"/>
         </w:rPr>
-        <w:t>(3) represents-&gt; the RDF model</w:t>
+        <w:t>Item</w:t>
+      </w:r>
+      <w:r>
+        <w:rPr>
+          <w:rFonts w:ascii="Times New Roman" w:hAnsi="Times New Roman" w:cs="Times New Roman"/>
+          <w:sz w:val="24"/>
+          <w:szCs w:val="24"/>
+        </w:rPr>
+        <w:t xml:space="preserve"> (3) </w:t>
+      </w:r>
+      <w:r>
+        <w:rPr>
+          <w:rFonts w:ascii="Times New Roman" w:hAnsi="Times New Roman" w:cs="Times New Roman"/>
+          <w:sz w:val="24"/>
+          <w:szCs w:val="24"/>
+        </w:rPr>
+        <w:t>&gt; the RDF model</w:t>
       </w:r>
       <w:r>
         <w:rPr>
@@ -1652,25 +2585,41 @@
           <w:sz w:val="24"/>
           <w:szCs w:val="24"/>
         </w:rPr>
-        <w:t>hich is generated using (1), (2) numbers</w:t>
-      </w:r>
-    </w:p>
-    <w:p>
-      <w:pPr>
-        <w:pStyle w:val="normal0"/>
-        <w:rPr>
-          <w:rFonts w:ascii="Times New Roman" w:hAnsi="Times New Roman" w:cs="Times New Roman"/>
-          <w:sz w:val="24"/>
-          <w:szCs w:val="24"/>
-        </w:rPr>
-      </w:pPr>
-      <w:r>
-        <w:rPr>
-          <w:rFonts w:ascii="Times New Roman" w:hAnsi="Times New Roman" w:cs="Times New Roman"/>
-          <w:sz w:val="24"/>
-          <w:szCs w:val="24"/>
-        </w:rPr>
-        <w:t>(4) represents-&gt; the web</w:t>
+        <w:t>hich is generated using (1), (2)</w:t>
+      </w:r>
+    </w:p>
+    <w:p>
+      <w:pPr>
+        <w:pStyle w:val="normal0"/>
+        <w:rPr>
+          <w:rFonts w:ascii="Times New Roman" w:hAnsi="Times New Roman" w:cs="Times New Roman"/>
+          <w:sz w:val="24"/>
+          <w:szCs w:val="24"/>
+        </w:rPr>
+      </w:pPr>
+      <w:r>
+        <w:rPr>
+          <w:rFonts w:ascii="Times New Roman" w:hAnsi="Times New Roman" w:cs="Times New Roman"/>
+          <w:sz w:val="24"/>
+          <w:szCs w:val="24"/>
+        </w:rPr>
+        <w:t>Item</w:t>
+      </w:r>
+      <w:r>
+        <w:rPr>
+          <w:rFonts w:ascii="Times New Roman" w:hAnsi="Times New Roman" w:cs="Times New Roman"/>
+          <w:sz w:val="24"/>
+          <w:szCs w:val="24"/>
+        </w:rPr>
+        <w:t xml:space="preserve"> </w:t>
+      </w:r>
+      <w:r>
+        <w:rPr>
+          <w:rFonts w:ascii="Times New Roman" w:hAnsi="Times New Roman" w:cs="Times New Roman"/>
+          <w:sz w:val="24"/>
+          <w:szCs w:val="24"/>
+        </w:rPr>
+        <w:t>(4) &gt; the web</w:t>
       </w:r>
       <w:r>
         <w:rPr>
@@ -1706,7 +2655,23 @@
           <w:sz w:val="24"/>
           <w:szCs w:val="24"/>
         </w:rPr>
-        <w:t xml:space="preserve">When we design the whole project, it  consists of three major parts, which will be described in this section. </w:t>
+        <w:t>When w</w:t>
+      </w:r>
+      <w:r>
+        <w:rPr>
+          <w:rFonts w:ascii="Times New Roman" w:hAnsi="Times New Roman" w:cs="Times New Roman"/>
+          <w:sz w:val="24"/>
+          <w:szCs w:val="24"/>
+        </w:rPr>
+        <w:t xml:space="preserve">e design the whole project, it </w:t>
+      </w:r>
+      <w:r>
+        <w:rPr>
+          <w:rFonts w:ascii="Times New Roman" w:hAnsi="Times New Roman" w:cs="Times New Roman"/>
+          <w:sz w:val="24"/>
+          <w:szCs w:val="24"/>
+        </w:rPr>
+        <w:t xml:space="preserve">consists of three major parts, which will be described in this section. </w:t>
       </w:r>
     </w:p>
     <w:p>
@@ -1726,42 +2691,6 @@
           <w:ilvl w:val="0"/>
           <w:numId w:val="3"/>
         </w:numPr>
-        <w:jc w:val="both"/>
-        <w:rPr>
-          <w:rFonts w:ascii="Times New Roman" w:hAnsi="Times New Roman" w:cs="Times New Roman"/>
-          <w:sz w:val="24"/>
-          <w:szCs w:val="24"/>
-        </w:rPr>
-      </w:pPr>
-      <w:r>
-        <w:rPr>
-          <w:rFonts w:ascii="Times New Roman" w:hAnsi="Times New Roman" w:cs="Times New Roman"/>
-          <w:sz w:val="24"/>
-          <w:szCs w:val="24"/>
-        </w:rPr>
-        <w:lastRenderedPageBreak/>
-        <w:t xml:space="preserve">Design the Model Structure: One of the most important parts of this project is to model the scenario. We checked the format and content </w:t>
-      </w:r>
-      <w:r>
-        <w:rPr>
-          <w:rFonts w:ascii="Times New Roman" w:hAnsi="Times New Roman" w:cs="Times New Roman"/>
-          <w:sz w:val="24"/>
-          <w:szCs w:val="24"/>
-        </w:rPr>
-        <w:t>of data</w:t>
-      </w:r>
-      <w:r>
-        <w:rPr>
-          <w:rFonts w:ascii="Times New Roman" w:hAnsi="Times New Roman" w:cs="Times New Roman"/>
-          <w:sz w:val="24"/>
-          <w:szCs w:val="24"/>
-        </w:rPr>
-        <w:t xml:space="preserve"> we are going to use such as real time and static data of bicycle sharing stations. We applied knowle</w:t>
-      </w:r>
-    </w:p>
-    <w:p>
-      <w:pPr>
-        <w:pStyle w:val="normal0"/>
         <w:ind w:left="360"/>
         <w:jc w:val="both"/>
         <w:rPr>
@@ -1770,17 +2699,30 @@
           <w:szCs w:val="24"/>
         </w:rPr>
       </w:pPr>
-    </w:p>
-    <w:p>
-      <w:pPr>
-        <w:pStyle w:val="normal0"/>
-        <w:jc w:val="both"/>
-        <w:rPr>
-          <w:rFonts w:ascii="Times New Roman" w:hAnsi="Times New Roman" w:cs="Times New Roman"/>
-          <w:sz w:val="24"/>
-          <w:szCs w:val="24"/>
-        </w:rPr>
-      </w:pPr>
+      <w:r>
+        <w:rPr>
+          <w:rFonts w:ascii="Times New Roman" w:hAnsi="Times New Roman" w:cs="Times New Roman"/>
+          <w:sz w:val="24"/>
+          <w:szCs w:val="24"/>
+        </w:rPr>
+        <w:t xml:space="preserve">Design the Model Structure: One of the most important parts of this project is to model the scenario. We checked the format and content </w:t>
+      </w:r>
+      <w:r>
+        <w:rPr>
+          <w:rFonts w:ascii="Times New Roman" w:hAnsi="Times New Roman" w:cs="Times New Roman"/>
+          <w:sz w:val="24"/>
+          <w:szCs w:val="24"/>
+        </w:rPr>
+        <w:t>of data</w:t>
+      </w:r>
+      <w:r>
+        <w:rPr>
+          <w:rFonts w:ascii="Times New Roman" w:hAnsi="Times New Roman" w:cs="Times New Roman"/>
+          <w:sz w:val="24"/>
+          <w:szCs w:val="24"/>
+        </w:rPr>
+        <w:t xml:space="preserve"> we are going to use such as real time and static data of bicycle sharing stations. We applied knowle</w:t>
+      </w:r>
     </w:p>
     <w:p>
       <w:pPr>
@@ -1789,6 +2731,7 @@
           <w:ilvl w:val="0"/>
           <w:numId w:val="3"/>
         </w:numPr>
+        <w:ind w:left="360"/>
         <w:jc w:val="both"/>
         <w:rPr>
           <w:rFonts w:ascii="Times New Roman" w:hAnsi="Times New Roman" w:cs="Times New Roman"/>
@@ -1804,18 +2747,6 @@
         </w:rPr>
         <w:t xml:space="preserve">Extract data and generate the model: Then we decided how to extract static and dynamic data. After extracting static data, RDF triplets are generated according to model we designed. </w:t>
       </w:r>
-    </w:p>
-    <w:p>
-      <w:pPr>
-        <w:pStyle w:val="normal0"/>
-        <w:ind w:left="720"/>
-        <w:jc w:val="both"/>
-        <w:rPr>
-          <w:rFonts w:ascii="Times New Roman" w:hAnsi="Times New Roman" w:cs="Times New Roman"/>
-          <w:sz w:val="24"/>
-          <w:szCs w:val="24"/>
-        </w:rPr>
-      </w:pPr>
     </w:p>
     <w:p>
       <w:pPr>
@@ -1824,6 +2755,7 @@
           <w:ilvl w:val="0"/>
           <w:numId w:val="3"/>
         </w:numPr>
+        <w:ind w:left="360"/>
         <w:jc w:val="both"/>
         <w:rPr>
           <w:rFonts w:ascii="Times New Roman" w:hAnsi="Times New Roman" w:cs="Times New Roman"/>
@@ -1842,6 +2774,39 @@
     </w:p>
     <w:p>
       <w:pPr>
+        <w:pStyle w:val="Heading1"/>
+        <w:rPr>
+          <w:rFonts w:ascii="Times New Roman" w:hAnsi="Times New Roman" w:cs="Times New Roman"/>
+          <w:b/>
+          <w:sz w:val="32"/>
+          <w:szCs w:val="26"/>
+        </w:rPr>
+      </w:pPr>
+      <w:bookmarkStart w:id="5" w:name="_Toc30442831"/>
+      <w:r>
+        <w:rPr>
+          <w:rFonts w:ascii="Times New Roman" w:hAnsi="Times New Roman" w:cs="Times New Roman"/>
+          <w:b/>
+          <w:sz w:val="32"/>
+          <w:szCs w:val="26"/>
+        </w:rPr>
+        <w:lastRenderedPageBreak/>
+        <w:t>4 Implementation</w:t>
+      </w:r>
+      <w:bookmarkEnd w:id="5"/>
+    </w:p>
+    <w:p>
+      <w:pPr>
+        <w:pStyle w:val="normal0"/>
+        <w:rPr>
+          <w:rFonts w:ascii="Times New Roman" w:hAnsi="Times New Roman" w:cs="Times New Roman"/>
+          <w:sz w:val="24"/>
+          <w:szCs w:val="24"/>
+        </w:rPr>
+      </w:pPr>
+    </w:p>
+    <w:p>
+      <w:pPr>
         <w:pStyle w:val="normal0"/>
         <w:jc w:val="both"/>
         <w:rPr>
@@ -1856,130 +2821,137 @@
           <w:sz w:val="24"/>
           <w:szCs w:val="24"/>
         </w:rPr>
-        <w:t xml:space="preserve">. </w:t>
-      </w:r>
-    </w:p>
-    <w:p>
-      <w:pPr>
-        <w:pStyle w:val="normal0"/>
-        <w:rPr>
-          <w:rFonts w:ascii="Times New Roman" w:hAnsi="Times New Roman" w:cs="Times New Roman"/>
-          <w:sz w:val="24"/>
-          <w:szCs w:val="24"/>
-        </w:rPr>
-      </w:pPr>
-    </w:p>
-    <w:p>
-      <w:pPr>
-        <w:pStyle w:val="normal0"/>
-        <w:rPr>
-          <w:rFonts w:ascii="Times New Roman" w:hAnsi="Times New Roman" w:cs="Times New Roman"/>
-          <w:sz w:val="24"/>
-          <w:szCs w:val="24"/>
-        </w:rPr>
-      </w:pPr>
-    </w:p>
-    <w:p>
-      <w:pPr>
-        <w:pStyle w:val="normal0"/>
-        <w:rPr>
-          <w:rFonts w:ascii="Times New Roman" w:hAnsi="Times New Roman" w:cs="Times New Roman"/>
-          <w:sz w:val="24"/>
-          <w:szCs w:val="24"/>
-        </w:rPr>
-      </w:pPr>
-    </w:p>
-    <w:p>
-      <w:pPr>
-        <w:pStyle w:val="normal0"/>
+        <w:t>T</w:t>
+      </w:r>
+      <w:r>
+        <w:rPr>
+          <w:rFonts w:ascii="Times New Roman" w:hAnsi="Times New Roman" w:cs="Times New Roman"/>
+          <w:sz w:val="24"/>
+          <w:szCs w:val="24"/>
+        </w:rPr>
+        <w:t xml:space="preserve">wo </w:t>
+      </w:r>
+      <w:r>
+        <w:rPr>
+          <w:rFonts w:ascii="Times New Roman" w:hAnsi="Times New Roman" w:cs="Times New Roman"/>
+          <w:sz w:val="24"/>
+          <w:szCs w:val="24"/>
+        </w:rPr>
+        <w:t>j</w:t>
+      </w:r>
+      <w:r>
+        <w:rPr>
+          <w:rFonts w:ascii="Times New Roman" w:hAnsi="Times New Roman" w:cs="Times New Roman"/>
+          <w:sz w:val="24"/>
+          <w:szCs w:val="24"/>
+        </w:rPr>
+        <w:t xml:space="preserve">ava projects are developed as extractData and </w:t>
+      </w:r>
+      <w:r>
+        <w:rPr>
+          <w:rFonts w:ascii="Times New Roman" w:hAnsi="Times New Roman" w:cs="Times New Roman"/>
+          <w:sz w:val="24"/>
+          <w:szCs w:val="24"/>
+        </w:rPr>
+        <w:t>bicycleSharingStations (website)</w:t>
+      </w:r>
+      <w:r>
+        <w:rPr>
+          <w:rFonts w:ascii="Times New Roman" w:hAnsi="Times New Roman" w:cs="Times New Roman"/>
+          <w:sz w:val="24"/>
+          <w:szCs w:val="24"/>
+        </w:rPr>
+        <w:t>. Following explains the implementation of two projects.</w:t>
+      </w:r>
+      <w:bookmarkStart w:id="6" w:name="_y0y0b8kuzyvp" w:colFirst="0" w:colLast="0"/>
+      <w:bookmarkEnd w:id="6"/>
+    </w:p>
+    <w:p>
+      <w:pPr>
+        <w:pStyle w:val="Heading1"/>
         <w:rPr>
           <w:rFonts w:ascii="Times New Roman" w:hAnsi="Times New Roman" w:cs="Times New Roman"/>
           <w:b/>
           <w:sz w:val="24"/>
-          <w:szCs w:val="24"/>
-        </w:rPr>
-      </w:pPr>
+          <w:szCs w:val="26"/>
+        </w:rPr>
+      </w:pPr>
+      <w:bookmarkStart w:id="7" w:name="_Toc30442832"/>
       <w:r>
         <w:rPr>
           <w:rFonts w:ascii="Times New Roman" w:hAnsi="Times New Roman" w:cs="Times New Roman"/>
           <w:b/>
           <w:sz w:val="24"/>
-          <w:szCs w:val="24"/>
-        </w:rPr>
-        <w:t xml:space="preserve">      4 Implementation</w:t>
-      </w:r>
-    </w:p>
-    <w:p>
-      <w:pPr>
-        <w:pStyle w:val="normal0"/>
-        <w:rPr>
-          <w:rFonts w:ascii="Times New Roman" w:hAnsi="Times New Roman" w:cs="Times New Roman"/>
-          <w:sz w:val="24"/>
-          <w:szCs w:val="24"/>
-        </w:rPr>
-      </w:pPr>
-    </w:p>
-    <w:p>
-      <w:pPr>
-        <w:pStyle w:val="normal0"/>
-        <w:rPr>
-          <w:rFonts w:ascii="Times New Roman" w:hAnsi="Times New Roman" w:cs="Times New Roman"/>
-          <w:sz w:val="24"/>
-          <w:szCs w:val="24"/>
-        </w:rPr>
-      </w:pPr>
-      <w:r>
-        <w:rPr>
-          <w:rFonts w:ascii="Times New Roman" w:hAnsi="Times New Roman" w:cs="Times New Roman"/>
-          <w:sz w:val="24"/>
-          <w:szCs w:val="24"/>
-        </w:rPr>
-        <w:t>T</w:t>
-      </w:r>
-      <w:r>
-        <w:rPr>
-          <w:rFonts w:ascii="Times New Roman" w:hAnsi="Times New Roman" w:cs="Times New Roman"/>
-          <w:sz w:val="24"/>
-          <w:szCs w:val="24"/>
-        </w:rPr>
-        <w:t xml:space="preserve">wo </w:t>
-      </w:r>
-      <w:r>
-        <w:rPr>
-          <w:rFonts w:ascii="Times New Roman" w:hAnsi="Times New Roman" w:cs="Times New Roman"/>
-          <w:sz w:val="24"/>
-          <w:szCs w:val="24"/>
-        </w:rPr>
-        <w:t>j</w:t>
-      </w:r>
-      <w:r>
-        <w:rPr>
-          <w:rFonts w:ascii="Times New Roman" w:hAnsi="Times New Roman" w:cs="Times New Roman"/>
-          <w:sz w:val="24"/>
-          <w:szCs w:val="24"/>
-        </w:rPr>
-        <w:t xml:space="preserve">ava projects are developed as extractData and </w:t>
-      </w:r>
-      <w:r>
-        <w:rPr>
-          <w:rFonts w:ascii="Times New Roman" w:hAnsi="Times New Roman" w:cs="Times New Roman"/>
-          <w:sz w:val="24"/>
-          <w:szCs w:val="24"/>
-        </w:rPr>
-        <w:t>bicycleSharingStations (website)</w:t>
-      </w:r>
-    </w:p>
-    <w:p>
-      <w:pPr>
-        <w:pStyle w:val="Heading2"/>
-        <w:rPr>
-          <w:rFonts w:ascii="Times New Roman" w:hAnsi="Times New Roman" w:cs="Times New Roman"/>
-          <w:sz w:val="24"/>
-          <w:szCs w:val="24"/>
-        </w:rPr>
-      </w:pPr>
-      <w:bookmarkStart w:id="4" w:name="_y0y0b8kuzyvp" w:colFirst="0" w:colLast="0"/>
-      <w:bookmarkEnd w:id="4"/>
+          <w:szCs w:val="26"/>
+        </w:rPr>
+        <w:t>4.</w:t>
+      </w:r>
+      <w:r>
+        <w:rPr>
+          <w:rFonts w:ascii="Times New Roman" w:hAnsi="Times New Roman" w:cs="Times New Roman"/>
+          <w:b/>
+          <w:sz w:val="24"/>
+          <w:szCs w:val="26"/>
+        </w:rPr>
+        <w:t>1 Design the model structure</w:t>
+      </w:r>
+      <w:bookmarkEnd w:id="7"/>
+    </w:p>
+    <w:p>
+      <w:pPr>
+        <w:pStyle w:val="normal0"/>
+        <w:jc w:val="both"/>
+        <w:rPr>
+          <w:rFonts w:ascii="Times New Roman" w:hAnsi="Times New Roman" w:cs="Times New Roman"/>
+          <w:sz w:val="24"/>
+          <w:szCs w:val="24"/>
+        </w:rPr>
+      </w:pPr>
+      <w:r>
+        <w:rPr>
+          <w:rFonts w:ascii="Times New Roman" w:hAnsi="Times New Roman" w:cs="Times New Roman"/>
+          <w:sz w:val="24"/>
+          <w:szCs w:val="24"/>
+        </w:rPr>
+        <w:t xml:space="preserve">After analyzing the data, we model our scenario. We identified what are the entities and properties of this specific domain. Since, we could not find a suitable domain ontology for the bicycle sharing stations, we proposed and developed and OWL ontology in Protege. Following figure </w:t>
+      </w:r>
+      <w:r>
+        <w:rPr>
+          <w:rFonts w:ascii="Times New Roman" w:hAnsi="Times New Roman" w:cs="Times New Roman"/>
+          <w:sz w:val="24"/>
+          <w:szCs w:val="24"/>
+        </w:rPr>
+        <w:t xml:space="preserve">2 </w:t>
+      </w:r>
+      <w:r>
+        <w:rPr>
+          <w:rFonts w:ascii="Times New Roman" w:hAnsi="Times New Roman" w:cs="Times New Roman"/>
+          <w:sz w:val="24"/>
+          <w:szCs w:val="24"/>
+        </w:rPr>
+        <w:t xml:space="preserve">depicts the ontology we created. </w:t>
+      </w:r>
+    </w:p>
+    <w:p>
+      <w:pPr>
+        <w:pStyle w:val="normal0"/>
+        <w:jc w:val="both"/>
+        <w:rPr>
+          <w:rFonts w:ascii="Times New Roman" w:hAnsi="Times New Roman" w:cs="Times New Roman"/>
+          <w:sz w:val="24"/>
+          <w:szCs w:val="24"/>
+        </w:rPr>
+      </w:pPr>
+    </w:p>
+    <w:p>
+      <w:pPr>
+        <w:pStyle w:val="normal0"/>
+        <w:keepNext/>
+        <w:jc w:val="both"/>
+        <w:rPr>
+          <w:rFonts w:ascii="Times New Roman" w:hAnsi="Times New Roman" w:cs="Times New Roman"/>
+        </w:rPr>
+      </w:pPr>
       <w:r>
         <w:rPr>
           <w:rFonts w:ascii="Times New Roman" w:hAnsi="Times New Roman" w:cs="Times New Roman"/>
@@ -1988,100 +2960,156 @@
           <w:szCs w:val="24"/>
         </w:rPr>
         <w:drawing>
-          <wp:anchor distT="0" distB="0" distL="114300" distR="114300" simplePos="0" relativeHeight="251662336" behindDoc="0" locked="0" layoutInCell="1" allowOverlap="1">
-            <wp:simplePos x="0" y="0"/>
-            <wp:positionH relativeFrom="column">
-              <wp:posOffset>53340</wp:posOffset>
-            </wp:positionH>
-            <wp:positionV relativeFrom="paragraph">
-              <wp:posOffset>331470</wp:posOffset>
-            </wp:positionV>
-            <wp:extent cx="5432425" cy="2458085"/>
+          <wp:inline distT="0" distB="0" distL="0" distR="0">
+            <wp:extent cx="5890044" cy="3655810"/>
             <wp:effectExtent l="19050" t="0" r="0" b="0"/>
-            <wp:wrapSquare wrapText="bothSides"/>
-            <wp:docPr id="6" name="image3.png"/>
-            <wp:cNvGraphicFramePr/>
+            <wp:docPr id="10" name="Picture 10"/>
+            <wp:cNvGraphicFramePr>
+              <a:graphicFrameLocks xmlns:a="http://schemas.openxmlformats.org/drawingml/2006/main" noChangeAspect="1"/>
+            </wp:cNvGraphicFramePr>
             <a:graphic xmlns:a="http://schemas.openxmlformats.org/drawingml/2006/main">
               <a:graphicData uri="http://schemas.openxmlformats.org/drawingml/2006/picture">
                 <pic:pic xmlns:pic="http://schemas.openxmlformats.org/drawingml/2006/picture">
                   <pic:nvPicPr>
-                    <pic:cNvPr id="0" name="image3.png"/>
-                    <pic:cNvPicPr preferRelativeResize="0"/>
+                    <pic:cNvPr id="0" name="Picture 10"/>
+                    <pic:cNvPicPr>
+                      <a:picLocks noChangeAspect="1" noChangeArrowheads="1"/>
+                    </pic:cNvPicPr>
                   </pic:nvPicPr>
                   <pic:blipFill>
                     <a:blip r:embed="rId11"/>
-                    <a:srcRect/>
+                    <a:srcRect l="12755" t="6952" r="13117" b="11251"/>
                     <a:stretch>
                       <a:fillRect/>
                     </a:stretch>
                   </pic:blipFill>
-                  <pic:spPr>
+                  <pic:spPr bwMode="auto">
                     <a:xfrm>
                       <a:off x="0" y="0"/>
-                      <a:ext cx="5432425" cy="2458085"/>
+                      <a:ext cx="5890044" cy="3655810"/>
                     </a:xfrm>
                     <a:prstGeom prst="rect">
                       <a:avLst/>
                     </a:prstGeom>
-                    <a:ln/>
+                    <a:noFill/>
+                    <a:ln w="9525">
+                      <a:noFill/>
+                      <a:miter lim="800000"/>
+                      <a:headEnd/>
+                      <a:tailEnd/>
+                    </a:ln>
                   </pic:spPr>
                 </pic:pic>
               </a:graphicData>
             </a:graphic>
-          </wp:anchor>
+          </wp:inline>
         </w:drawing>
       </w:r>
-      <w:r>
-        <w:rPr>
-          <w:rFonts w:ascii="Times New Roman" w:hAnsi="Times New Roman" w:cs="Times New Roman"/>
-          <w:sz w:val="24"/>
-          <w:szCs w:val="24"/>
-        </w:rPr>
-        <w:tab/>
-      </w:r>
-      <w:bookmarkStart w:id="5" w:name="_Toc30438154"/>
-    </w:p>
-    <w:p>
-      <w:pPr>
-        <w:pStyle w:val="Heading2"/>
-        <w:rPr>
-          <w:rFonts w:ascii="Times New Roman" w:hAnsi="Times New Roman" w:cs="Times New Roman"/>
-          <w:sz w:val="24"/>
-          <w:szCs w:val="24"/>
-        </w:rPr>
-      </w:pPr>
-    </w:p>
-    <w:p>
-      <w:pPr>
-        <w:pStyle w:val="Heading2"/>
-        <w:rPr>
-          <w:rFonts w:ascii="Times New Roman" w:hAnsi="Times New Roman" w:cs="Times New Roman"/>
-          <w:sz w:val="24"/>
-          <w:szCs w:val="24"/>
-        </w:rPr>
-      </w:pPr>
-    </w:p>
-    <w:p>
-      <w:pPr>
-        <w:pStyle w:val="Heading2"/>
+    </w:p>
+    <w:p>
+      <w:pPr>
+        <w:pStyle w:val="Caption"/>
+        <w:jc w:val="center"/>
+        <w:rPr>
+          <w:rFonts w:ascii="Times New Roman" w:hAnsi="Times New Roman" w:cs="Times New Roman"/>
+          <w:sz w:val="24"/>
+          <w:szCs w:val="24"/>
+        </w:rPr>
+      </w:pPr>
+      <w:r>
+        <w:rPr>
+          <w:rFonts w:ascii="Times New Roman" w:hAnsi="Times New Roman" w:cs="Times New Roman"/>
+        </w:rPr>
+        <w:t xml:space="preserve">Figure </w:t>
+      </w:r>
+      <w:r>
+        <w:rPr>
+          <w:rFonts w:ascii="Times New Roman" w:hAnsi="Times New Roman" w:cs="Times New Roman"/>
+        </w:rPr>
+        <w:fldChar w:fldCharType="begin"/>
+      </w:r>
+      <w:r>
+        <w:rPr>
+          <w:rFonts w:ascii="Times New Roman" w:hAnsi="Times New Roman" w:cs="Times New Roman"/>
+        </w:rPr>
+        <w:instrText xml:space="preserve"> SEQ Figure \* ARABIC </w:instrText>
+      </w:r>
+      <w:r>
+        <w:rPr>
+          <w:rFonts w:ascii="Times New Roman" w:hAnsi="Times New Roman" w:cs="Times New Roman"/>
+        </w:rPr>
+        <w:fldChar w:fldCharType="separate"/>
+      </w:r>
+      <w:r>
+        <w:rPr>
+          <w:rFonts w:ascii="Times New Roman" w:hAnsi="Times New Roman" w:cs="Times New Roman"/>
+          <w:noProof/>
+        </w:rPr>
+        <w:t>2</w:t>
+      </w:r>
+      <w:r>
+        <w:rPr>
+          <w:rFonts w:ascii="Times New Roman" w:hAnsi="Times New Roman" w:cs="Times New Roman"/>
+        </w:rPr>
+        <w:fldChar w:fldCharType="end"/>
+      </w:r>
+      <w:r>
+        <w:rPr>
+          <w:rFonts w:ascii="Times New Roman" w:hAnsi="Times New Roman" w:cs="Times New Roman"/>
+        </w:rPr>
+        <w:t>: OWL ontology</w:t>
+      </w:r>
+    </w:p>
+    <w:p>
+      <w:pPr>
+        <w:pStyle w:val="Heading1"/>
         <w:rPr>
           <w:rFonts w:ascii="Times New Roman" w:hAnsi="Times New Roman" w:cs="Times New Roman"/>
           <w:b/>
-          <w:color w:val="666666"/>
-          <w:sz w:val="24"/>
-          <w:szCs w:val="24"/>
-        </w:rPr>
-      </w:pPr>
-      <w:r>
+          <w:sz w:val="24"/>
+          <w:szCs w:val="26"/>
+        </w:rPr>
+      </w:pPr>
+    </w:p>
+    <w:p>
+      <w:pPr>
+        <w:pStyle w:val="Heading1"/>
         <w:rPr>
           <w:rFonts w:ascii="Times New Roman" w:hAnsi="Times New Roman" w:cs="Times New Roman"/>
           <w:b/>
           <w:sz w:val="24"/>
-          <w:szCs w:val="24"/>
-        </w:rPr>
-        <w:t>4-1 Design the model structure</w:t>
-      </w:r>
-      <w:bookmarkEnd w:id="5"/>
+          <w:szCs w:val="26"/>
+        </w:rPr>
+      </w:pPr>
+      <w:bookmarkStart w:id="8" w:name="_Toc30442833"/>
+      <w:r>
+        <w:rPr>
+          <w:rFonts w:ascii="Times New Roman" w:hAnsi="Times New Roman" w:cs="Times New Roman"/>
+          <w:b/>
+          <w:sz w:val="24"/>
+          <w:szCs w:val="26"/>
+        </w:rPr>
+        <w:t>4</w:t>
+      </w:r>
+      <w:r>
+        <w:rPr>
+          <w:rFonts w:ascii="Times New Roman" w:hAnsi="Times New Roman" w:cs="Times New Roman"/>
+          <w:b/>
+          <w:sz w:val="24"/>
+          <w:szCs w:val="26"/>
+        </w:rPr>
+        <w:t>.</w:t>
+      </w:r>
+      <w:r>
+        <w:rPr>
+          <w:rFonts w:ascii="Times New Roman" w:hAnsi="Times New Roman" w:cs="Times New Roman"/>
+          <w:b/>
+          <w:sz w:val="24"/>
+          <w:szCs w:val="26"/>
+        </w:rPr>
+        <w:t>2 Create the model</w:t>
+      </w:r>
+      <w:bookmarkEnd w:id="8"/>
     </w:p>
     <w:p>
       <w:pPr>
@@ -2099,155 +3127,6 @@
           <w:sz w:val="24"/>
           <w:szCs w:val="24"/>
         </w:rPr>
-        <w:t xml:space="preserve">After analyzing the data, we model our scenario. We identified what are the entities and properties of this specific domain. Since, we could not find a suitable domain ontology for </w:t>
-      </w:r>
-      <w:r>
-        <w:rPr>
-          <w:rFonts w:ascii="Times New Roman" w:hAnsi="Times New Roman" w:cs="Times New Roman"/>
-          <w:sz w:val="24"/>
-          <w:szCs w:val="24"/>
-        </w:rPr>
-        <w:lastRenderedPageBreak/>
-        <w:t xml:space="preserve">the bicycle sharing stations, we proposed and developed and OWL ontology in Protege. Following figure depicts the ontology we created. </w:t>
-      </w:r>
-    </w:p>
-    <w:p>
-      <w:pPr>
-        <w:pStyle w:val="normal0"/>
-        <w:jc w:val="both"/>
-        <w:rPr>
-          <w:rFonts w:ascii="Times New Roman" w:hAnsi="Times New Roman" w:cs="Times New Roman"/>
-          <w:sz w:val="24"/>
-          <w:szCs w:val="24"/>
-        </w:rPr>
-      </w:pPr>
-    </w:p>
-    <w:p>
-      <w:pPr>
-        <w:pStyle w:val="normal0"/>
-        <w:jc w:val="both"/>
-        <w:rPr>
-          <w:rFonts w:ascii="Times New Roman" w:hAnsi="Times New Roman" w:cs="Times New Roman"/>
-          <w:sz w:val="24"/>
-          <w:szCs w:val="24"/>
-        </w:rPr>
-      </w:pPr>
-      <w:r>
-        <w:rPr>
-          <w:rFonts w:ascii="Times New Roman" w:hAnsi="Times New Roman" w:cs="Times New Roman"/>
-          <w:noProof/>
-          <w:sz w:val="24"/>
-          <w:szCs w:val="24"/>
-        </w:rPr>
-        <w:drawing>
-          <wp:anchor distT="19050" distB="19050" distL="19050" distR="19050" simplePos="0" relativeHeight="251660288" behindDoc="0" locked="0" layoutInCell="1" allowOverlap="1">
-            <wp:simplePos x="0" y="0"/>
-            <wp:positionH relativeFrom="column">
-              <wp:posOffset>19050</wp:posOffset>
-            </wp:positionH>
-            <wp:positionV relativeFrom="paragraph">
-              <wp:posOffset>19050</wp:posOffset>
-            </wp:positionV>
-            <wp:extent cx="5734050" cy="2438400"/>
-            <wp:effectExtent l="0" t="0" r="0" b="0"/>
-            <wp:wrapSquare wrapText="bothSides" distT="19050" distB="19050" distL="19050" distR="19050"/>
-            <wp:docPr id="3" name="image1.png"/>
-            <wp:cNvGraphicFramePr/>
-            <a:graphic xmlns:a="http://schemas.openxmlformats.org/drawingml/2006/main">
-              <a:graphicData uri="http://schemas.openxmlformats.org/drawingml/2006/picture">
-                <pic:pic xmlns:pic="http://schemas.openxmlformats.org/drawingml/2006/picture">
-                  <pic:nvPicPr>
-                    <pic:cNvPr id="0" name="image1.png"/>
-                    <pic:cNvPicPr preferRelativeResize="0"/>
-                  </pic:nvPicPr>
-                  <pic:blipFill>
-                    <a:blip r:embed="rId12"/>
-                    <a:srcRect/>
-                    <a:stretch>
-                      <a:fillRect/>
-                    </a:stretch>
-                  </pic:blipFill>
-                  <pic:spPr>
-                    <a:xfrm>
-                      <a:off x="0" y="0"/>
-                      <a:ext cx="5734050" cy="2438400"/>
-                    </a:xfrm>
-                    <a:prstGeom prst="rect">
-                      <a:avLst/>
-                    </a:prstGeom>
-                    <a:ln/>
-                  </pic:spPr>
-                </pic:pic>
-              </a:graphicData>
-            </a:graphic>
-          </wp:anchor>
-        </w:drawing>
-      </w:r>
-    </w:p>
-    <w:p>
-      <w:pPr>
-        <w:pStyle w:val="normal0"/>
-        <w:ind w:left="720"/>
-        <w:jc w:val="both"/>
-        <w:rPr>
-          <w:rFonts w:ascii="Times New Roman" w:hAnsi="Times New Roman" w:cs="Times New Roman"/>
-          <w:sz w:val="24"/>
-          <w:szCs w:val="24"/>
-        </w:rPr>
-      </w:pPr>
-    </w:p>
-    <w:p>
-      <w:pPr>
-        <w:pStyle w:val="normal0"/>
-        <w:ind w:firstLine="720"/>
-        <w:jc w:val="both"/>
-        <w:rPr>
-          <w:rFonts w:ascii="Times New Roman" w:hAnsi="Times New Roman" w:cs="Times New Roman"/>
-          <w:b/>
-          <w:sz w:val="24"/>
-          <w:szCs w:val="24"/>
-        </w:rPr>
-      </w:pPr>
-      <w:r>
-        <w:rPr>
-          <w:rFonts w:ascii="Times New Roman" w:hAnsi="Times New Roman" w:cs="Times New Roman"/>
-          <w:b/>
-          <w:sz w:val="24"/>
-          <w:szCs w:val="24"/>
-        </w:rPr>
-        <w:t>4-2 Create the model</w:t>
-      </w:r>
-    </w:p>
-    <w:p>
-      <w:pPr>
-        <w:pStyle w:val="normal0"/>
-        <w:ind w:firstLine="720"/>
-        <w:jc w:val="both"/>
-        <w:rPr>
-          <w:rFonts w:ascii="Times New Roman" w:hAnsi="Times New Roman" w:cs="Times New Roman"/>
-          <w:b/>
-          <w:sz w:val="24"/>
-          <w:szCs w:val="24"/>
-        </w:rPr>
-      </w:pPr>
-    </w:p>
-    <w:p>
-      <w:pPr>
-        <w:pStyle w:val="normal0"/>
-        <w:jc w:val="both"/>
-        <w:rPr>
-          <w:rFonts w:ascii="Times New Roman" w:hAnsi="Times New Roman" w:cs="Times New Roman"/>
-          <w:sz w:val="24"/>
-          <w:szCs w:val="24"/>
-        </w:rPr>
-      </w:pPr>
-      <w:r>
-        <w:rPr>
-          <w:rFonts w:ascii="Times New Roman" w:hAnsi="Times New Roman" w:cs="Times New Roman"/>
-          <w:sz w:val="24"/>
-          <w:szCs w:val="24"/>
-        </w:rPr>
-        <w:tab/>
         <w:t xml:space="preserve">We extracted open data published in websites given by service providers. </w:t>
       </w:r>
       <w:r>
@@ -2341,6 +3220,7 @@
         <w:tc>
           <w:tcPr>
             <w:tcW w:w="1668" w:type="dxa"/>
+            <w:shd w:val="clear" w:color="auto" w:fill="C4BC96" w:themeFill="background2" w:themeFillShade="BF"/>
           </w:tcPr>
           <w:p>
             <w:pPr>
@@ -2365,6 +3245,7 @@
         <w:tc>
           <w:tcPr>
             <w:tcW w:w="7577" w:type="dxa"/>
+            <w:shd w:val="clear" w:color="auto" w:fill="C4BC96" w:themeFill="background2" w:themeFillShade="BF"/>
           </w:tcPr>
           <w:p>
             <w:pPr>
@@ -2544,11 +3425,9 @@
             </w:pPr>
             <w:r>
               <w:rPr>
-                <w:rFonts w:ascii="Consolas" w:hAnsi="Consolas" w:cs="Consolas"/>
-                <w:color w:val="2A00FF"/>
-                <w:sz w:val="20"/>
-                <w:szCs w:val="20"/>
-                <w:shd w:val="clear" w:color="auto" w:fill="E8F2FE"/>
+                <w:rFonts w:ascii="Times New Roman" w:hAnsi="Times New Roman" w:cs="Times New Roman"/>
+                <w:sz w:val="24"/>
+                <w:szCs w:val="24"/>
               </w:rPr>
               <w:t>https://download.data.grandlyon.com/ws/grandlyon/pvo_patrimoine_voirie.pvostationvelov/all.json?maxfeatures=100&amp;start=1</w:t>
             </w:r>
@@ -2596,11 +3475,9 @@
             </w:pPr>
             <w:r>
               <w:rPr>
-                <w:rFonts w:ascii="Consolas" w:hAnsi="Consolas" w:cs="Consolas"/>
-                <w:color w:val="2A00FF"/>
-                <w:sz w:val="20"/>
-                <w:szCs w:val="20"/>
-                <w:shd w:val="clear" w:color="auto" w:fill="E8F2FE"/>
+                <w:rFonts w:ascii="Times New Roman" w:hAnsi="Times New Roman" w:cs="Times New Roman"/>
+                <w:sz w:val="24"/>
+                <w:szCs w:val="24"/>
               </w:rPr>
               <w:t>https://opendata.paris.fr/api/records/1.0/search/?dataset=velib-emplacement-des-stations</w:t>
             </w:r>
@@ -2648,11 +3525,9 @@
             </w:pPr>
             <w:r>
               <w:rPr>
-                <w:rFonts w:ascii="Consolas" w:hAnsi="Consolas" w:cs="Consolas"/>
-                <w:color w:val="2A00FF"/>
-                <w:sz w:val="20"/>
-                <w:szCs w:val="20"/>
-                <w:shd w:val="clear" w:color="auto" w:fill="E8F2FE"/>
+                <w:rFonts w:ascii="Times New Roman" w:hAnsi="Times New Roman" w:cs="Times New Roman"/>
+                <w:sz w:val="24"/>
+                <w:szCs w:val="24"/>
               </w:rPr>
               <w:t>https://api.jcdecaux.com/vls/v1/stations?contract=nantes&amp;&amp;apiKey=b5c059fa1b8e115f157e20cfa797e01b7650f0a7</w:t>
             </w:r>
@@ -2700,13 +3575,63 @@
             </w:pPr>
             <w:r>
               <w:rPr>
-                <w:rFonts w:ascii="Consolas" w:hAnsi="Consolas" w:cs="Consolas"/>
-                <w:color w:val="2A00FF"/>
-                <w:sz w:val="20"/>
-                <w:szCs w:val="20"/>
-                <w:shd w:val="clear" w:color="auto" w:fill="E8F2FE"/>
+                <w:rFonts w:ascii="Times New Roman" w:hAnsi="Times New Roman" w:cs="Times New Roman"/>
+                <w:sz w:val="24"/>
+                <w:szCs w:val="24"/>
               </w:rPr>
               <w:t>https://data.toulouse-metropole.fr/api/records/1.0/search/?dataset=velo-toulouse&amp;rows=1000</w:t>
+            </w:r>
+          </w:p>
+        </w:tc>
+      </w:tr>
+      <w:tr>
+        <w:tc>
+          <w:tcPr>
+            <w:tcW w:w="1668" w:type="dxa"/>
+            <w:shd w:val="clear" w:color="auto" w:fill="C4BC96" w:themeFill="background2" w:themeFillShade="BF"/>
+          </w:tcPr>
+          <w:p>
+            <w:pPr>
+              <w:pStyle w:val="normal0"/>
+              <w:jc w:val="both"/>
+              <w:rPr>
+                <w:rFonts w:ascii="Times New Roman" w:hAnsi="Times New Roman" w:cs="Times New Roman"/>
+                <w:sz w:val="24"/>
+                <w:szCs w:val="24"/>
+              </w:rPr>
+            </w:pPr>
+            <w:r>
+              <w:rPr>
+                <w:rFonts w:ascii="Times New Roman" w:hAnsi="Times New Roman" w:cs="Times New Roman"/>
+                <w:sz w:val="24"/>
+                <w:szCs w:val="24"/>
+              </w:rPr>
+              <w:t>Dynamic data</w:t>
+            </w:r>
+          </w:p>
+        </w:tc>
+        <w:tc>
+          <w:tcPr>
+            <w:tcW w:w="7577" w:type="dxa"/>
+            <w:shd w:val="clear" w:color="auto" w:fill="C4BC96" w:themeFill="background2" w:themeFillShade="BF"/>
+          </w:tcPr>
+          <w:p>
+            <w:pPr>
+              <w:pStyle w:val="normal0"/>
+              <w:jc w:val="both"/>
+              <w:rPr>
+                <w:rFonts w:ascii="Times New Roman" w:hAnsi="Times New Roman" w:cs="Times New Roman"/>
+                <w:sz w:val="24"/>
+                <w:szCs w:val="24"/>
+              </w:rPr>
+            </w:pPr>
+            <w:r>
+              <w:rPr>
+                <w:rFonts w:ascii="Times New Roman" w:hAnsi="Times New Roman" w:cs="Times New Roman"/>
+                <w:sz w:val="24"/>
+                <w:szCs w:val="24"/>
+              </w:rPr>
+              <w:t>URL</w:t>
             </w:r>
           </w:p>
         </w:tc>
@@ -2732,7 +3657,7 @@
                 <w:sz w:val="24"/>
                 <w:szCs w:val="24"/>
               </w:rPr>
-              <w:t>Dynamic data</w:t>
+              <w:t xml:space="preserve">Saint Etienne </w:t>
             </w:r>
           </w:p>
         </w:tc>
@@ -2756,7 +3681,7 @@
                 <w:sz w:val="24"/>
                 <w:szCs w:val="24"/>
               </w:rPr>
-              <w:t>URL</w:t>
+              <w:t>https://saint-etienne-gbfs.klervi.net/gbfs/en/station_status.json</w:t>
             </w:r>
           </w:p>
         </w:tc>
@@ -2782,7 +3707,7 @@
                 <w:sz w:val="24"/>
                 <w:szCs w:val="24"/>
               </w:rPr>
-              <w:t xml:space="preserve">Saint Etienne </w:t>
+              <w:t>Lyon</w:t>
             </w:r>
           </w:p>
         </w:tc>
@@ -2802,13 +3727,11 @@
             </w:pPr>
             <w:r>
               <w:rPr>
-                <w:rFonts w:ascii="Consolas" w:hAnsi="Consolas" w:cs="Consolas"/>
-                <w:color w:val="2A00FF"/>
-                <w:sz w:val="20"/>
-                <w:szCs w:val="20"/>
-                <w:shd w:val="clear" w:color="auto" w:fill="E8F2FE"/>
-              </w:rPr>
-              <w:t>https://saint-etienne-gbfs.klervi.net/gbfs/en/station_status.json</w:t>
+                <w:rFonts w:ascii="Times New Roman" w:hAnsi="Times New Roman" w:cs="Times New Roman"/>
+                <w:sz w:val="24"/>
+                <w:szCs w:val="24"/>
+              </w:rPr>
+              <w:t>https://download.data.grandlyon.com/wfs/rdata?SERVICE=WFS&amp;VERSION=1.1.0&amp;outputformat=GEOJSON&amp;request=GetFeature&amp;typename=jcd_jcdecaux.jcdvelov&amp;SRSNAME=urn:ogc:def:crs:EPSG::4171</w:t>
             </w:r>
           </w:p>
         </w:tc>
@@ -2834,7 +3757,7 @@
                 <w:sz w:val="24"/>
                 <w:szCs w:val="24"/>
               </w:rPr>
-              <w:t>Lyon</w:t>
+              <w:t>Nantes</w:t>
             </w:r>
           </w:p>
         </w:tc>
@@ -2847,22 +3770,18 @@
               <w:pStyle w:val="normal0"/>
               <w:jc w:val="both"/>
               <w:rPr>
-                <w:rFonts w:ascii="Consolas" w:hAnsi="Consolas" w:cs="Consolas"/>
-                <w:color w:val="2A00FF"/>
-                <w:sz w:val="20"/>
-                <w:szCs w:val="20"/>
-                <w:shd w:val="clear" w:color="auto" w:fill="E8F2FE"/>
+                <w:rFonts w:ascii="Times New Roman" w:hAnsi="Times New Roman" w:cs="Times New Roman"/>
+                <w:sz w:val="24"/>
+                <w:szCs w:val="24"/>
               </w:rPr>
             </w:pPr>
             <w:r>
               <w:rPr>
-                <w:rFonts w:ascii="Consolas" w:hAnsi="Consolas" w:cs="Consolas"/>
-                <w:color w:val="2A00FF"/>
-                <w:sz w:val="20"/>
-                <w:szCs w:val="20"/>
-                <w:shd w:val="clear" w:color="auto" w:fill="E8F2FE"/>
-              </w:rPr>
-              <w:t>https://download.data.grandlyon.com/wfs/rdata?SERVICE=WFS&amp;VERSION=1.1.0&amp;outputformat=GEOJSON&amp;request=GetFeature&amp;typename=jcd_jcdecaux.jcdvelov&amp;SRSNAME=urn:ogc:def:crs:EPSG::4171</w:t>
+                <w:rFonts w:ascii="Times New Roman" w:hAnsi="Times New Roman" w:cs="Times New Roman"/>
+                <w:sz w:val="24"/>
+                <w:szCs w:val="24"/>
+              </w:rPr>
+              <w:t>https://api.jcdecaux.com/vls/v1/stations?contract=nantes&amp;&amp;apiKey=b5c059fa1b8e115f157e20cfa797e01b7650f0a7</w:t>
             </w:r>
           </w:p>
         </w:tc>
@@ -2888,8 +3807,7 @@
                 <w:sz w:val="24"/>
                 <w:szCs w:val="24"/>
               </w:rPr>
-              <w:lastRenderedPageBreak/>
-              <w:t>Nantes</w:t>
+              <w:t>Toulouse</w:t>
             </w:r>
           </w:p>
         </w:tc>
@@ -2902,74 +3820,16 @@
               <w:pStyle w:val="normal0"/>
               <w:jc w:val="both"/>
               <w:rPr>
-                <w:rFonts w:ascii="Consolas" w:hAnsi="Consolas" w:cs="Consolas"/>
-                <w:color w:val="2A00FF"/>
-                <w:sz w:val="20"/>
-                <w:szCs w:val="20"/>
-                <w:shd w:val="clear" w:color="auto" w:fill="E8F2FE"/>
+                <w:rFonts w:ascii="Times New Roman" w:hAnsi="Times New Roman" w:cs="Times New Roman"/>
+                <w:sz w:val="24"/>
+                <w:szCs w:val="24"/>
               </w:rPr>
             </w:pPr>
             <w:r>
               <w:rPr>
-                <w:rFonts w:ascii="Consolas" w:hAnsi="Consolas" w:cs="Consolas"/>
-                <w:color w:val="2A00FF"/>
-                <w:sz w:val="20"/>
-                <w:szCs w:val="20"/>
-                <w:shd w:val="clear" w:color="auto" w:fill="E8F2FE"/>
-              </w:rPr>
-              <w:t>https://api.jcdecaux.com/vls/v1/stations?contract=nantes&amp;&amp;apiKey=b5c059fa1b8e115f157e20cfa797e01b7650f0a7</w:t>
-            </w:r>
-          </w:p>
-        </w:tc>
-      </w:tr>
-      <w:tr>
-        <w:tc>
-          <w:tcPr>
-            <w:tcW w:w="1668" w:type="dxa"/>
-          </w:tcPr>
-          <w:p>
-            <w:pPr>
-              <w:pStyle w:val="normal0"/>
-              <w:jc w:val="both"/>
-              <w:rPr>
-                <w:rFonts w:ascii="Times New Roman" w:hAnsi="Times New Roman" w:cs="Times New Roman"/>
-                <w:sz w:val="24"/>
-                <w:szCs w:val="24"/>
-              </w:rPr>
-            </w:pPr>
-            <w:r>
-              <w:rPr>
-                <w:rFonts w:ascii="Times New Roman" w:hAnsi="Times New Roman" w:cs="Times New Roman"/>
-                <w:sz w:val="24"/>
-                <w:szCs w:val="24"/>
-              </w:rPr>
-              <w:t>Toulouse</w:t>
-            </w:r>
-          </w:p>
-        </w:tc>
-        <w:tc>
-          <w:tcPr>
-            <w:tcW w:w="7577" w:type="dxa"/>
-          </w:tcPr>
-          <w:p>
-            <w:pPr>
-              <w:pStyle w:val="normal0"/>
-              <w:jc w:val="both"/>
-              <w:rPr>
-                <w:rFonts w:ascii="Consolas" w:hAnsi="Consolas" w:cs="Consolas"/>
-                <w:color w:val="2A00FF"/>
-                <w:sz w:val="20"/>
-                <w:szCs w:val="20"/>
-                <w:shd w:val="clear" w:color="auto" w:fill="E8F2FE"/>
-              </w:rPr>
-            </w:pPr>
-            <w:r>
-              <w:rPr>
-                <w:rFonts w:ascii="Consolas" w:hAnsi="Consolas" w:cs="Consolas"/>
-                <w:color w:val="2A00FF"/>
-                <w:sz w:val="20"/>
-                <w:szCs w:val="20"/>
-                <w:shd w:val="clear" w:color="auto" w:fill="E8F2FE"/>
+                <w:rFonts w:ascii="Times New Roman" w:hAnsi="Times New Roman" w:cs="Times New Roman"/>
+                <w:sz w:val="24"/>
+                <w:szCs w:val="24"/>
               </w:rPr>
               <w:t>https://transport.data.gouv.fr/gbfs/toulouse/station_status.json</w:t>
             </w:r>
@@ -3001,59 +3861,34 @@
     </w:p>
     <w:p>
       <w:pPr>
-        <w:pStyle w:val="normal0"/>
-        <w:jc w:val="both"/>
-        <w:rPr>
-          <w:rFonts w:ascii="Times New Roman" w:hAnsi="Times New Roman" w:cs="Times New Roman"/>
-          <w:sz w:val="24"/>
-          <w:szCs w:val="24"/>
-        </w:rPr>
-      </w:pPr>
-    </w:p>
-    <w:p>
-      <w:pPr>
-        <w:pStyle w:val="normal0"/>
-        <w:jc w:val="both"/>
-        <w:rPr>
-          <w:rFonts w:ascii="Times New Roman" w:hAnsi="Times New Roman" w:cs="Times New Roman"/>
-          <w:sz w:val="24"/>
-          <w:szCs w:val="24"/>
-        </w:rPr>
-      </w:pPr>
-    </w:p>
-    <w:p>
-      <w:pPr>
-        <w:pStyle w:val="normal0"/>
-        <w:jc w:val="both"/>
-        <w:rPr>
-          <w:rFonts w:ascii="Times New Roman" w:hAnsi="Times New Roman" w:cs="Times New Roman"/>
-          <w:sz w:val="24"/>
-          <w:szCs w:val="24"/>
-        </w:rPr>
-      </w:pPr>
-    </w:p>
-    <w:p>
-      <w:pPr>
-        <w:pStyle w:val="normal0"/>
-        <w:jc w:val="both"/>
-        <w:rPr>
-          <w:rFonts w:ascii="Times New Roman" w:hAnsi="Times New Roman" w:cs="Times New Roman"/>
-          <w:sz w:val="24"/>
-          <w:szCs w:val="24"/>
-        </w:rPr>
-      </w:pPr>
-    </w:p>
-    <w:p>
-      <w:pPr>
-        <w:pStyle w:val="normal0"/>
-        <w:jc w:val="both"/>
+        <w:pStyle w:val="Heading1"/>
         <w:rPr>
           <w:rFonts w:ascii="Times New Roman" w:hAnsi="Times New Roman" w:cs="Times New Roman"/>
           <w:b/>
           <w:sz w:val="24"/>
-          <w:szCs w:val="24"/>
-        </w:rPr>
-      </w:pPr>
+          <w:szCs w:val="26"/>
+        </w:rPr>
+      </w:pPr>
+      <w:bookmarkStart w:id="9" w:name="_Toc30442834"/>
+      <w:r>
+        <w:rPr>
+          <w:rFonts w:ascii="Times New Roman" w:hAnsi="Times New Roman" w:cs="Times New Roman"/>
+          <w:b/>
+          <w:sz w:val="24"/>
+          <w:szCs w:val="26"/>
+        </w:rPr>
+        <w:t>4.3</w:t>
+      </w:r>
+      <w:r>
+        <w:rPr>
+          <w:rFonts w:ascii="Times New Roman" w:hAnsi="Times New Roman" w:cs="Times New Roman"/>
+          <w:b/>
+          <w:sz w:val="24"/>
+          <w:szCs w:val="26"/>
+        </w:rPr>
+        <w:t xml:space="preserve"> Display on a web site</w:t>
+      </w:r>
+      <w:bookmarkEnd w:id="9"/>
     </w:p>
     <w:p>
       <w:pPr>
@@ -3067,166 +3902,143 @@
           <w:szCs w:val="24"/>
         </w:rPr>
       </w:pPr>
-      <w:r>
+    </w:p>
+    <w:p>
+      <w:pPr>
+        <w:pStyle w:val="normal0"/>
+        <w:jc w:val="both"/>
+        <w:rPr>
+          <w:rFonts w:ascii="Times New Roman" w:hAnsi="Times New Roman" w:cs="Times New Roman"/>
+          <w:sz w:val="24"/>
+          <w:szCs w:val="24"/>
+        </w:rPr>
+      </w:pPr>
+      <w:r>
+        <w:rPr>
+          <w:rFonts w:ascii="Times New Roman" w:hAnsi="Times New Roman" w:cs="Times New Roman"/>
+          <w:sz w:val="24"/>
+          <w:szCs w:val="24"/>
+        </w:rPr>
+        <w:t xml:space="preserve">To display the data on the web site, we created SpringBoot web application. it has a dropdown to select a city, then user press the search button, AJAX request is sent REST API, there we have a service when the city is given, choose the relevant information such as stationName, latitude, longitude, capacityOfBicycles, availableBicycles. </w:t>
+      </w:r>
+    </w:p>
+    <w:p>
+      <w:pPr>
+        <w:pStyle w:val="Heading1"/>
         <w:rPr>
           <w:rFonts w:ascii="Times New Roman" w:hAnsi="Times New Roman" w:cs="Times New Roman"/>
           <w:b/>
           <w:sz w:val="24"/>
           <w:szCs w:val="24"/>
         </w:rPr>
-        <w:t>3-2-1 Display on a web site</w:t>
-      </w:r>
-    </w:p>
-    <w:p>
-      <w:pPr>
-        <w:pStyle w:val="normal0"/>
-        <w:ind w:firstLine="720"/>
+      </w:pPr>
+      <w:bookmarkStart w:id="10" w:name="_3k1lf5upide3" w:colFirst="0" w:colLast="0"/>
+      <w:bookmarkStart w:id="11" w:name="_Toc30442835"/>
+      <w:bookmarkEnd w:id="10"/>
+      <w:r>
+        <w:rPr>
+          <w:rFonts w:ascii="Times New Roman" w:hAnsi="Times New Roman" w:cs="Times New Roman"/>
+          <w:b/>
+          <w:sz w:val="32"/>
+          <w:szCs w:val="26"/>
+        </w:rPr>
+        <w:t>4 Planning of realization</w:t>
+      </w:r>
+      <w:bookmarkEnd w:id="11"/>
+    </w:p>
+    <w:p>
+      <w:pPr>
+        <w:pStyle w:val="normal0"/>
         <w:jc w:val="both"/>
         <w:rPr>
           <w:rFonts w:ascii="Times New Roman" w:hAnsi="Times New Roman" w:cs="Times New Roman"/>
+          <w:sz w:val="24"/>
+          <w:szCs w:val="24"/>
+        </w:rPr>
+      </w:pPr>
+    </w:p>
+    <w:p>
+      <w:pPr>
+        <w:pStyle w:val="normal0"/>
+        <w:jc w:val="both"/>
+        <w:rPr>
+          <w:rFonts w:ascii="Times New Roman" w:hAnsi="Times New Roman" w:cs="Times New Roman"/>
+          <w:sz w:val="24"/>
+          <w:szCs w:val="24"/>
+        </w:rPr>
+      </w:pPr>
+      <w:r>
+        <w:rPr>
+          <w:rFonts w:ascii="Times New Roman" w:hAnsi="Times New Roman" w:cs="Times New Roman"/>
+          <w:sz w:val="24"/>
+          <w:szCs w:val="24"/>
+        </w:rPr>
+        <w:t xml:space="preserve">We have two iterations. By the first iteration we have extracted bicycle sharing stations data to generate the RDF triples. We have created the model and save in as a data set in the fueski server. </w:t>
+      </w:r>
+    </w:p>
+    <w:p>
+      <w:pPr>
+        <w:pStyle w:val="normal0"/>
+        <w:jc w:val="both"/>
+        <w:rPr>
+          <w:rFonts w:ascii="Times New Roman" w:hAnsi="Times New Roman" w:cs="Times New Roman"/>
+          <w:sz w:val="24"/>
+          <w:szCs w:val="24"/>
+        </w:rPr>
+      </w:pPr>
+    </w:p>
+    <w:p>
+      <w:pPr>
+        <w:pStyle w:val="normal0"/>
+        <w:jc w:val="both"/>
+        <w:rPr>
+          <w:rFonts w:ascii="Times New Roman" w:hAnsi="Times New Roman" w:cs="Times New Roman"/>
+          <w:sz w:val="24"/>
+          <w:szCs w:val="24"/>
+        </w:rPr>
+      </w:pPr>
+      <w:r>
+        <w:rPr>
+          <w:rFonts w:ascii="Times New Roman" w:hAnsi="Times New Roman" w:cs="Times New Roman"/>
+          <w:sz w:val="24"/>
+          <w:szCs w:val="24"/>
+        </w:rPr>
+        <w:t xml:space="preserve">By the final submission, we are going to update the ontology. Because the ontology we created is basic. Even though the ontology is not validated by domain experts, we are going to use and develop the ontology for the better use of RDF graph we generated. </w:t>
+      </w:r>
+    </w:p>
+    <w:p>
+      <w:pPr>
+        <w:pStyle w:val="Heading1"/>
+        <w:rPr>
+          <w:rFonts w:ascii="Times New Roman" w:hAnsi="Times New Roman" w:cs="Times New Roman"/>
           <w:b/>
-          <w:sz w:val="24"/>
-          <w:szCs w:val="24"/>
-        </w:rPr>
-      </w:pPr>
-    </w:p>
-    <w:p>
-      <w:pPr>
-        <w:pStyle w:val="normal0"/>
-        <w:jc w:val="both"/>
-        <w:rPr>
-          <w:rFonts w:ascii="Times New Roman" w:hAnsi="Times New Roman" w:cs="Times New Roman"/>
-          <w:sz w:val="24"/>
-          <w:szCs w:val="24"/>
-        </w:rPr>
-      </w:pPr>
-      <w:r>
-        <w:rPr>
-          <w:rFonts w:ascii="Times New Roman" w:hAnsi="Times New Roman" w:cs="Times New Roman"/>
-          <w:sz w:val="24"/>
-          <w:szCs w:val="24"/>
-        </w:rPr>
-        <w:t xml:space="preserve">To display the data on the web site, we created SpringBoot web application. it has a dropdown to select a city, then user press the search button, AJAX request is sent REST API, there we have a service when the city is given, choose the relevant information such as stationName, latitude, longitude, capacityOfBicycles, availableBicycles. </w:t>
-      </w:r>
-    </w:p>
-    <w:p>
-      <w:pPr>
-        <w:pStyle w:val="Heading3"/>
+          <w:sz w:val="32"/>
+          <w:szCs w:val="26"/>
+        </w:rPr>
+      </w:pPr>
+      <w:bookmarkStart w:id="12" w:name="_jr52ofuo7oee" w:colFirst="0" w:colLast="0"/>
+      <w:bookmarkStart w:id="13" w:name="_Toc30442836"/>
+      <w:bookmarkEnd w:id="12"/>
+      <w:r>
         <w:rPr>
           <w:rFonts w:ascii="Times New Roman" w:hAnsi="Times New Roman" w:cs="Times New Roman"/>
           <w:b/>
-          <w:color w:val="000000"/>
-          <w:sz w:val="24"/>
-          <w:szCs w:val="24"/>
-        </w:rPr>
-      </w:pPr>
-      <w:bookmarkStart w:id="6" w:name="_3k1lf5upide3" w:colFirst="0" w:colLast="0"/>
-      <w:bookmarkEnd w:id="6"/>
-    </w:p>
-    <w:p>
-      <w:pPr>
-        <w:pStyle w:val="normal0"/>
-        <w:jc w:val="both"/>
+          <w:sz w:val="32"/>
+          <w:szCs w:val="26"/>
+        </w:rPr>
+        <w:lastRenderedPageBreak/>
+        <w:t>5</w:t>
+      </w:r>
+      <w:r>
         <w:rPr>
           <w:rFonts w:ascii="Times New Roman" w:hAnsi="Times New Roman" w:cs="Times New Roman"/>
           <w:b/>
-          <w:sz w:val="24"/>
-          <w:szCs w:val="24"/>
-        </w:rPr>
-      </w:pPr>
-      <w:r>
-        <w:rPr>
-          <w:rFonts w:ascii="Times New Roman" w:hAnsi="Times New Roman" w:cs="Times New Roman"/>
-          <w:b/>
-          <w:sz w:val="24"/>
-          <w:szCs w:val="24"/>
-        </w:rPr>
-        <w:t>4 Planning of realization</w:t>
-      </w:r>
-    </w:p>
-    <w:p>
-      <w:pPr>
-        <w:pStyle w:val="normal0"/>
-        <w:jc w:val="both"/>
-        <w:rPr>
-          <w:rFonts w:ascii="Times New Roman" w:hAnsi="Times New Roman" w:cs="Times New Roman"/>
-          <w:sz w:val="24"/>
-          <w:szCs w:val="24"/>
-        </w:rPr>
-      </w:pPr>
-    </w:p>
-    <w:p>
-      <w:pPr>
-        <w:pStyle w:val="normal0"/>
-        <w:jc w:val="both"/>
-        <w:rPr>
-          <w:rFonts w:ascii="Times New Roman" w:hAnsi="Times New Roman" w:cs="Times New Roman"/>
-          <w:sz w:val="24"/>
-          <w:szCs w:val="24"/>
-        </w:rPr>
-      </w:pPr>
-      <w:r>
-        <w:rPr>
-          <w:rFonts w:ascii="Times New Roman" w:hAnsi="Times New Roman" w:cs="Times New Roman"/>
-          <w:sz w:val="24"/>
-          <w:szCs w:val="24"/>
-        </w:rPr>
-        <w:t xml:space="preserve">We have two iterations. By the first iteration we have extracted bicycle sharing stations data to generate the RDF triples. We have created the model and save in as a data set in the fueski server. </w:t>
-      </w:r>
-    </w:p>
-    <w:p>
-      <w:pPr>
-        <w:pStyle w:val="normal0"/>
-        <w:jc w:val="both"/>
-        <w:rPr>
-          <w:rFonts w:ascii="Times New Roman" w:hAnsi="Times New Roman" w:cs="Times New Roman"/>
-          <w:sz w:val="24"/>
-          <w:szCs w:val="24"/>
-        </w:rPr>
-      </w:pPr>
-    </w:p>
-    <w:p>
-      <w:pPr>
-        <w:pStyle w:val="normal0"/>
-        <w:jc w:val="both"/>
-        <w:rPr>
-          <w:rFonts w:ascii="Times New Roman" w:hAnsi="Times New Roman" w:cs="Times New Roman"/>
-          <w:sz w:val="24"/>
-          <w:szCs w:val="24"/>
-        </w:rPr>
-      </w:pPr>
-      <w:r>
-        <w:rPr>
-          <w:rFonts w:ascii="Times New Roman" w:hAnsi="Times New Roman" w:cs="Times New Roman"/>
-          <w:sz w:val="24"/>
-          <w:szCs w:val="24"/>
-        </w:rPr>
-        <w:t xml:space="preserve">By the final submission, we are going to update the ontology. Because the ontology we created is basic. Even though the ontology is not validated by domain experts, we are going to use and develop the ontology for the better use of RDF graph we generated. </w:t>
-      </w:r>
-    </w:p>
-    <w:p>
-      <w:pPr>
-        <w:pStyle w:val="Heading1"/>
-        <w:rPr>
-          <w:rFonts w:ascii="Times New Roman" w:hAnsi="Times New Roman" w:cs="Times New Roman"/>
-          <w:b/>
-          <w:sz w:val="24"/>
-          <w:szCs w:val="24"/>
-        </w:rPr>
-      </w:pPr>
-      <w:bookmarkStart w:id="7" w:name="_jr52ofuo7oee" w:colFirst="0" w:colLast="0"/>
-      <w:bookmarkStart w:id="8" w:name="_Toc30438155"/>
-      <w:bookmarkEnd w:id="7"/>
-      <w:r>
-        <w:rPr>
-          <w:rFonts w:ascii="Times New Roman" w:hAnsi="Times New Roman" w:cs="Times New Roman"/>
-          <w:b/>
-          <w:sz w:val="24"/>
-          <w:szCs w:val="24"/>
-        </w:rPr>
-        <w:t>4 How to run the project</w:t>
-      </w:r>
-      <w:bookmarkEnd w:id="8"/>
+          <w:sz w:val="32"/>
+          <w:szCs w:val="26"/>
+        </w:rPr>
+        <w:t xml:space="preserve"> How to run the project</w:t>
+      </w:r>
+      <w:bookmarkEnd w:id="13"/>
     </w:p>
     <w:p>
       <w:pPr>
@@ -3351,7 +4163,55 @@
           <w:sz w:val="24"/>
           <w:szCs w:val="24"/>
         </w:rPr>
-        <w:t>Run ‘CreateModel.java’ program to extract static data of SAINT-ETIENNE, LYON and TOULOUSE cities, Wait until the process completes, it gives a messages.</w:t>
+        <w:t>Run ‘CreateModel.java’ program to extract sta</w:t>
+      </w:r>
+      <w:r>
+        <w:rPr>
+          <w:rFonts w:ascii="Times New Roman" w:hAnsi="Times New Roman" w:cs="Times New Roman"/>
+          <w:sz w:val="24"/>
+          <w:szCs w:val="24"/>
+        </w:rPr>
+        <w:t xml:space="preserve">tic data of SAINT-ETIENNE, LYON, </w:t>
+      </w:r>
+      <w:r>
+        <w:rPr>
+          <w:rFonts w:ascii="Times New Roman" w:hAnsi="Times New Roman" w:cs="Times New Roman"/>
+          <w:sz w:val="24"/>
+          <w:szCs w:val="24"/>
+        </w:rPr>
+        <w:t xml:space="preserve">TOULOUSE </w:t>
+      </w:r>
+      <w:r>
+        <w:rPr>
+          <w:rFonts w:ascii="Times New Roman" w:hAnsi="Times New Roman" w:cs="Times New Roman"/>
+          <w:sz w:val="24"/>
+          <w:szCs w:val="24"/>
+        </w:rPr>
+        <w:t xml:space="preserve">and NANTES </w:t>
+      </w:r>
+      <w:r>
+        <w:rPr>
+          <w:rFonts w:ascii="Times New Roman" w:hAnsi="Times New Roman" w:cs="Times New Roman"/>
+          <w:sz w:val="24"/>
+          <w:szCs w:val="24"/>
+        </w:rPr>
+        <w:t xml:space="preserve">cities, Wait until the process completes, it gives a </w:t>
+      </w:r>
+      <w:r>
+        <w:rPr>
+          <w:rFonts w:ascii="Times New Roman" w:hAnsi="Times New Roman" w:cs="Times New Roman"/>
+          <w:sz w:val="24"/>
+          <w:szCs w:val="24"/>
+        </w:rPr>
+        <w:t>success message on console</w:t>
+      </w:r>
+      <w:r>
+        <w:rPr>
+          <w:rFonts w:ascii="Times New Roman" w:hAnsi="Times New Roman" w:cs="Times New Roman"/>
+          <w:sz w:val="24"/>
+          <w:szCs w:val="24"/>
+        </w:rPr>
+        <w:t>.</w:t>
       </w:r>
     </w:p>
     <w:p>
@@ -3373,7 +4233,31 @@
           <w:sz w:val="24"/>
           <w:szCs w:val="24"/>
         </w:rPr>
-        <w:t>Run DynamicSaintEtienne.java, DynamicLyon.java, DynamicToulouse.java programs to extract dynamic data. Wait until the process completes.</w:t>
+        <w:t xml:space="preserve">Run DynamicSaintEtienne.java, DynamicLyon.java, DynamicToulouse.java </w:t>
+      </w:r>
+      <w:r>
+        <w:rPr>
+          <w:rFonts w:ascii="Times New Roman" w:hAnsi="Times New Roman" w:cs="Times New Roman"/>
+          <w:sz w:val="24"/>
+          <w:szCs w:val="24"/>
+        </w:rPr>
+        <w:t xml:space="preserve">and DynamicNantes.java </w:t>
+      </w:r>
+      <w:r>
+        <w:rPr>
+          <w:rFonts w:ascii="Times New Roman" w:hAnsi="Times New Roman" w:cs="Times New Roman"/>
+          <w:sz w:val="24"/>
+          <w:szCs w:val="24"/>
+        </w:rPr>
+        <w:t>programs to extract dynamic data. Wait until the process completes.</w:t>
+      </w:r>
+      <w:r>
+        <w:rPr>
+          <w:rFonts w:ascii="Times New Roman" w:hAnsi="Times New Roman" w:cs="Times New Roman"/>
+          <w:sz w:val="24"/>
+          <w:szCs w:val="24"/>
+        </w:rPr>
+        <w:t xml:space="preserve"> Each step will give success message on console. </w:t>
       </w:r>
     </w:p>
     <w:p>
@@ -3403,7 +4287,6 @@
           <w:sz w:val="24"/>
           <w:szCs w:val="24"/>
         </w:rPr>
-        <w:lastRenderedPageBreak/>
         <w:t xml:space="preserve">Now you have extracted necessary data and saved </w:t>
       </w:r>
       <w:r>
@@ -3422,7 +4305,7 @@
         </w:rPr>
         <w:t xml:space="preserve"> triplet and Fueski triple store. If you see the </w:t>
       </w:r>
-      <w:hyperlink r:id="rId13">
+      <w:hyperlink r:id="rId12">
         <w:r>
           <w:rPr>
             <w:rFonts w:ascii="Times New Roman" w:hAnsi="Times New Roman" w:cs="Times New Roman"/>
@@ -3440,9 +4323,59 @@
           <w:sz w:val="24"/>
           <w:szCs w:val="24"/>
         </w:rPr>
-        <w:t xml:space="preserve">, you can see the data. Web project should be working properly now. Web project is developed using Spring boot and maven. First enter command mvn clean install, then run the project with mvn spring-boot:run command. Now browse the </w:t>
-      </w:r>
-      <w:hyperlink r:id="rId14">
+        <w:t>, you can see the data. Web project should be working properly now. Web project is d</w:t>
+      </w:r>
+      <w:r>
+        <w:rPr>
+          <w:rFonts w:ascii="Times New Roman" w:hAnsi="Times New Roman" w:cs="Times New Roman"/>
+          <w:sz w:val="24"/>
+          <w:szCs w:val="24"/>
+        </w:rPr>
+        <w:t>eveloped using Spring boot and M</w:t>
+      </w:r>
+      <w:r>
+        <w:rPr>
+          <w:rFonts w:ascii="Times New Roman" w:hAnsi="Times New Roman" w:cs="Times New Roman"/>
+          <w:sz w:val="24"/>
+          <w:szCs w:val="24"/>
+        </w:rPr>
+        <w:t xml:space="preserve">aven. First enter command </w:t>
+      </w:r>
+      <w:r>
+        <w:rPr>
+          <w:rFonts w:ascii="Times New Roman" w:hAnsi="Times New Roman" w:cs="Times New Roman"/>
+          <w:i/>
+          <w:sz w:val="24"/>
+          <w:szCs w:val="24"/>
+        </w:rPr>
+        <w:t>mvn clean install</w:t>
+      </w:r>
+      <w:r>
+        <w:rPr>
+          <w:rFonts w:ascii="Times New Roman" w:hAnsi="Times New Roman" w:cs="Times New Roman"/>
+          <w:sz w:val="24"/>
+          <w:szCs w:val="24"/>
+        </w:rPr>
+        <w:t xml:space="preserve">, then run the project with </w:t>
+      </w:r>
+      <w:r>
+        <w:rPr>
+          <w:rFonts w:ascii="Times New Roman" w:hAnsi="Times New Roman" w:cs="Times New Roman"/>
+          <w:i/>
+          <w:sz w:val="24"/>
+          <w:szCs w:val="24"/>
+        </w:rPr>
+        <w:t>mvn spring-boot:run</w:t>
+      </w:r>
+      <w:r>
+        <w:rPr>
+          <w:rFonts w:ascii="Times New Roman" w:hAnsi="Times New Roman" w:cs="Times New Roman"/>
+          <w:sz w:val="24"/>
+          <w:szCs w:val="24"/>
+        </w:rPr>
+        <w:t xml:space="preserve"> command. Now browse the </w:t>
+      </w:r>
+      <w:hyperlink r:id="rId13">
         <w:r>
           <w:rPr>
             <w:rFonts w:ascii="Times New Roman" w:hAnsi="Times New Roman" w:cs="Times New Roman"/>
@@ -3462,8 +4395,8 @@
         </w:rPr>
         <w:t xml:space="preserve"> to see the web site. Select a city in dropdown list, you can see the data. </w:t>
       </w:r>
-      <w:bookmarkStart w:id="9" w:name="_1zqlk583mr1w" w:colFirst="0" w:colLast="0"/>
-      <w:bookmarkEnd w:id="9"/>
+      <w:bookmarkStart w:id="14" w:name="_1zqlk583mr1w" w:colFirst="0" w:colLast="0"/>
+      <w:bookmarkEnd w:id="14"/>
     </w:p>
     <w:p>
       <w:pPr>
@@ -3481,30 +4414,31 @@
         <w:pStyle w:val="Heading1"/>
         <w:rPr>
           <w:rFonts w:ascii="Times New Roman" w:hAnsi="Times New Roman" w:cs="Times New Roman"/>
-          <w:sz w:val="24"/>
-          <w:szCs w:val="24"/>
-        </w:rPr>
-      </w:pPr>
-      <w:r>
-        <w:rPr>
-          <w:rFonts w:ascii="Times New Roman" w:hAnsi="Times New Roman" w:cs="Times New Roman"/>
           <w:b/>
-          <w:sz w:val="24"/>
-          <w:szCs w:val="24"/>
-        </w:rPr>
-        <w:t xml:space="preserve"> </w:t>
-      </w:r>
-      <w:bookmarkStart w:id="10" w:name="_Toc30438156"/>
+          <w:sz w:val="32"/>
+          <w:szCs w:val="26"/>
+        </w:rPr>
+      </w:pPr>
+      <w:bookmarkStart w:id="15" w:name="_Toc30442837"/>
       <w:r>
         <w:rPr>
           <w:rFonts w:ascii="Times New Roman" w:hAnsi="Times New Roman" w:cs="Times New Roman"/>
           <w:b/>
-          <w:sz w:val="24"/>
-          <w:szCs w:val="24"/>
-        </w:rPr>
-        <w:t>Discussion</w:t>
-      </w:r>
-      <w:bookmarkEnd w:id="10"/>
+          <w:sz w:val="32"/>
+          <w:szCs w:val="26"/>
+        </w:rPr>
+        <w:t>6</w:t>
+      </w:r>
+      <w:r>
+        <w:rPr>
+          <w:rFonts w:ascii="Times New Roman" w:hAnsi="Times New Roman" w:cs="Times New Roman"/>
+          <w:b/>
+          <w:sz w:val="32"/>
+          <w:szCs w:val="26"/>
+        </w:rPr>
+        <w:t xml:space="preserve"> Discussion</w:t>
+      </w:r>
+      <w:bookmarkEnd w:id="15"/>
     </w:p>
     <w:p>
       <w:pPr>
@@ -3533,15 +4467,7 @@
           <w:sz w:val="24"/>
           <w:szCs w:val="24"/>
         </w:rPr>
-        <w:t xml:space="preserve">When we add the language tag for literal, it gives us issues when querying the result, due to the limited time, we are not going to fix this issue. We use literals without language tag. We hope to fix this before final </w:t>
-      </w:r>
-      <w:r>
-        <w:rPr>
-          <w:rFonts w:ascii="Times New Roman" w:hAnsi="Times New Roman" w:cs="Times New Roman"/>
-          <w:sz w:val="24"/>
-          <w:szCs w:val="24"/>
-        </w:rPr>
-        <w:t>submission</w:t>
+        <w:t>When we add the language tag for literal, it gives us issues when querying the result, due to the limited time, we are not going to fix this issue. We use literals without language tag.</w:t>
       </w:r>
     </w:p>
     <w:p>
@@ -3571,26 +4497,23 @@
           <w:sz w:val="24"/>
           <w:szCs w:val="24"/>
         </w:rPr>
-        <w:t xml:space="preserve">In the Flueski data set, we have saved the availability history of stations. </w:t>
-      </w:r>
-    </w:p>
-    <w:p>
-      <w:pPr>
-        <w:pStyle w:val="normal0"/>
-        <w:jc w:val="both"/>
-        <w:rPr>
-          <w:rFonts w:ascii="Times New Roman" w:hAnsi="Times New Roman" w:cs="Times New Roman"/>
-          <w:sz w:val="24"/>
-          <w:szCs w:val="24"/>
-        </w:rPr>
-      </w:pPr>
-      <w:r>
-        <w:rPr>
-          <w:rFonts w:ascii="Times New Roman" w:hAnsi="Times New Roman" w:cs="Times New Roman"/>
-          <w:sz w:val="24"/>
-          <w:szCs w:val="24"/>
-        </w:rPr>
-        <w:t xml:space="preserve">Following table depicts how we divided the workload. We design the project as the agreement of both team members. We did pair programming but one of us is responsible for each task. </w:t>
+        <w:t>In the Flueski data set, we have saved the availability history of stations</w:t>
+      </w:r>
+      <w:r>
+        <w:rPr>
+          <w:rFonts w:ascii="Times New Roman" w:hAnsi="Times New Roman" w:cs="Times New Roman"/>
+          <w:sz w:val="24"/>
+          <w:szCs w:val="24"/>
+        </w:rPr>
+        <w:t xml:space="preserve"> and weather history of each station</w:t>
+      </w:r>
+      <w:r>
+        <w:rPr>
+          <w:rFonts w:ascii="Times New Roman" w:hAnsi="Times New Roman" w:cs="Times New Roman"/>
+          <w:sz w:val="24"/>
+          <w:szCs w:val="24"/>
+        </w:rPr>
+        <w:t xml:space="preserve">. Following table depicts how we divided the workload. We design the project as the agreement of both team members. We did pair programming but one of us is responsible for each task. </w:t>
       </w:r>
     </w:p>
     <w:p>
@@ -3980,6 +4903,7 @@
                 <w:sz w:val="24"/>
                 <w:szCs w:val="24"/>
               </w:rPr>
+              <w:lastRenderedPageBreak/>
               <w:t>Extract Dynamic data, create statement and save it in the server as update the model</w:t>
             </w:r>
           </w:p>
@@ -4060,7 +4984,7 @@
                 <w:sz w:val="24"/>
                 <w:szCs w:val="24"/>
               </w:rPr>
-              <w:t>Setup website and REST API</w:t>
+              <w:t>Extract weather data and added to Model</w:t>
             </w:r>
           </w:p>
         </w:tc>
@@ -4099,7 +5023,7 @@
                 <w:sz w:val="24"/>
                 <w:szCs w:val="24"/>
               </w:rPr>
-              <w:t>Malshani R. G</w:t>
+              <w:t>Jiawei XU, Malshani RG</w:t>
             </w:r>
           </w:p>
         </w:tc>
@@ -4140,7 +5064,7 @@
                 <w:sz w:val="24"/>
                 <w:szCs w:val="24"/>
               </w:rPr>
-              <w:t>Add RDFa in HTML</w:t>
+              <w:t>Setup website and REST API</w:t>
             </w:r>
           </w:p>
         </w:tc>
@@ -4220,7 +5144,7 @@
                 <w:sz w:val="24"/>
                 <w:szCs w:val="24"/>
               </w:rPr>
-              <w:t>Testing</w:t>
+              <w:t>Add RDFa in HTML</w:t>
             </w:r>
           </w:p>
         </w:tc>
@@ -4259,6 +5183,86 @@
                 <w:sz w:val="24"/>
                 <w:szCs w:val="24"/>
               </w:rPr>
+              <w:t>Malshani R. G</w:t>
+            </w:r>
+          </w:p>
+        </w:tc>
+      </w:tr>
+      <w:tr>
+        <w:tc>
+          <w:tcPr>
+            <w:tcW w:w="4514" w:type="dxa"/>
+            <w:shd w:val="clear" w:color="auto" w:fill="auto"/>
+            <w:tcMar>
+              <w:top w:w="100" w:type="dxa"/>
+              <w:left w:w="100" w:type="dxa"/>
+              <w:bottom w:w="100" w:type="dxa"/>
+              <w:right w:w="100" w:type="dxa"/>
+            </w:tcMar>
+          </w:tcPr>
+          <w:p>
+            <w:pPr>
+              <w:pStyle w:val="normal0"/>
+              <w:widowControl w:val="0"/>
+              <w:pBdr>
+                <w:top w:val="nil"/>
+                <w:left w:val="nil"/>
+                <w:bottom w:val="nil"/>
+                <w:right w:val="nil"/>
+                <w:between w:val="nil"/>
+              </w:pBdr>
+              <w:spacing w:line="240" w:lineRule="auto"/>
+              <w:rPr>
+                <w:rFonts w:ascii="Times New Roman" w:hAnsi="Times New Roman" w:cs="Times New Roman"/>
+                <w:sz w:val="24"/>
+                <w:szCs w:val="24"/>
+              </w:rPr>
+            </w:pPr>
+            <w:r>
+              <w:rPr>
+                <w:rFonts w:ascii="Times New Roman" w:hAnsi="Times New Roman" w:cs="Times New Roman"/>
+                <w:sz w:val="24"/>
+                <w:szCs w:val="24"/>
+              </w:rPr>
+              <w:t>Testing</w:t>
+            </w:r>
+          </w:p>
+        </w:tc>
+        <w:tc>
+          <w:tcPr>
+            <w:tcW w:w="4514" w:type="dxa"/>
+            <w:shd w:val="clear" w:color="auto" w:fill="auto"/>
+            <w:tcMar>
+              <w:top w:w="100" w:type="dxa"/>
+              <w:left w:w="100" w:type="dxa"/>
+              <w:bottom w:w="100" w:type="dxa"/>
+              <w:right w:w="100" w:type="dxa"/>
+            </w:tcMar>
+          </w:tcPr>
+          <w:p>
+            <w:pPr>
+              <w:pStyle w:val="normal0"/>
+              <w:widowControl w:val="0"/>
+              <w:pBdr>
+                <w:top w:val="nil"/>
+                <w:left w:val="nil"/>
+                <w:bottom w:val="nil"/>
+                <w:right w:val="nil"/>
+                <w:between w:val="nil"/>
+              </w:pBdr>
+              <w:spacing w:line="240" w:lineRule="auto"/>
+              <w:rPr>
+                <w:rFonts w:ascii="Times New Roman" w:hAnsi="Times New Roman" w:cs="Times New Roman"/>
+                <w:sz w:val="24"/>
+                <w:szCs w:val="24"/>
+              </w:rPr>
+            </w:pPr>
+            <w:r>
+              <w:rPr>
+                <w:rFonts w:ascii="Times New Roman" w:hAnsi="Times New Roman" w:cs="Times New Roman"/>
+                <w:sz w:val="24"/>
+                <w:szCs w:val="24"/>
+              </w:rPr>
               <w:t>Jiawei XU, Malshani R.G</w:t>
             </w:r>
           </w:p>
@@ -4267,18 +5271,6 @@
     </w:tbl>
     <w:p>
       <w:pPr>
-        <w:pStyle w:val="normal0"/>
-        <w:ind w:firstLine="720"/>
-        <w:jc w:val="both"/>
-        <w:rPr>
-          <w:rFonts w:ascii="Times New Roman" w:hAnsi="Times New Roman" w:cs="Times New Roman"/>
-          <w:sz w:val="24"/>
-          <w:szCs w:val="24"/>
-        </w:rPr>
-      </w:pPr>
-    </w:p>
-    <w:p>
-      <w:pPr>
         <w:pStyle w:val="Heading1"/>
         <w:rPr>
           <w:rFonts w:ascii="Times New Roman" w:hAnsi="Times New Roman" w:cs="Times New Roman"/>
@@ -4286,9 +5278,9 @@
           <w:szCs w:val="24"/>
         </w:rPr>
       </w:pPr>
-      <w:bookmarkStart w:id="11" w:name="_1my9g1m14yj0" w:colFirst="0" w:colLast="0"/>
-      <w:bookmarkStart w:id="12" w:name="_Toc30438157"/>
-      <w:bookmarkEnd w:id="11"/>
+      <w:bookmarkStart w:id="16" w:name="_1my9g1m14yj0" w:colFirst="0" w:colLast="0"/>
+      <w:bookmarkStart w:id="17" w:name="_Toc30442838"/>
+      <w:bookmarkEnd w:id="16"/>
       <w:r>
         <w:rPr>
           <w:rFonts w:ascii="Times New Roman" w:hAnsi="Times New Roman" w:cs="Times New Roman"/>
@@ -4296,9 +5288,18 @@
           <w:sz w:val="24"/>
           <w:szCs w:val="24"/>
         </w:rPr>
-        <w:t>6 References</w:t>
-      </w:r>
-      <w:bookmarkEnd w:id="12"/>
+        <w:t>7</w:t>
+      </w:r>
+      <w:r>
+        <w:rPr>
+          <w:rFonts w:ascii="Times New Roman" w:hAnsi="Times New Roman" w:cs="Times New Roman"/>
+          <w:b/>
+          <w:sz w:val="24"/>
+          <w:szCs w:val="24"/>
+        </w:rPr>
+        <w:t xml:space="preserve"> References</w:t>
+      </w:r>
+      <w:bookmarkEnd w:id="17"/>
     </w:p>
     <w:p>
       <w:pPr>
@@ -4317,7 +5318,7 @@
         </w:rPr>
         <w:t xml:space="preserve">[1] </w:t>
       </w:r>
-      <w:hyperlink r:id="rId15">
+      <w:hyperlink r:id="rId14">
         <w:r>
           <w:rPr>
             <w:rFonts w:ascii="Times New Roman" w:hAnsi="Times New Roman" w:cs="Times New Roman"/>
@@ -4347,7 +5348,7 @@
         </w:rPr>
         <w:t xml:space="preserve">[2] </w:t>
       </w:r>
-      <w:hyperlink r:id="rId16">
+      <w:hyperlink r:id="rId15">
         <w:r>
           <w:rPr>
             <w:rFonts w:ascii="Times New Roman" w:hAnsi="Times New Roman" w:cs="Times New Roman"/>
@@ -4363,6 +5364,9 @@
     <w:p>
       <w:pPr>
         <w:pStyle w:val="normal0"/>
+        <w:rPr>
+          <w:rFonts w:ascii="Times New Roman" w:hAnsi="Times New Roman" w:cs="Times New Roman"/>
+        </w:rPr>
       </w:pPr>
       <w:r>
         <w:rPr>
@@ -4372,7 +5376,7 @@
         </w:rPr>
         <w:t xml:space="preserve">[3] </w:t>
       </w:r>
-      <w:hyperlink r:id="rId17">
+      <w:hyperlink r:id="rId16">
         <w:r>
           <w:rPr>
             <w:rFonts w:ascii="Times New Roman" w:hAnsi="Times New Roman" w:cs="Times New Roman"/>
@@ -4388,23 +5392,201 @@
     <w:p>
       <w:pPr>
         <w:pStyle w:val="normal0"/>
-      </w:pPr>
-    </w:p>
-    <w:p>
-      <w:pPr>
-        <w:pStyle w:val="normal0"/>
-        <w:numPr>
-          <w:ilvl w:val="0"/>
-          <w:numId w:val="2"/>
-        </w:numPr>
-        <w:rPr>
-          <w:rFonts w:ascii="Times New Roman" w:hAnsi="Times New Roman" w:cs="Times New Roman"/>
-          <w:sz w:val="24"/>
-          <w:szCs w:val="24"/>
-        </w:rPr>
-      </w:pPr>
-      <w:r>
-        <w:t>Appendex</w:t>
+        <w:rPr>
+          <w:rFonts w:ascii="Times New Roman" w:hAnsi="Times New Roman" w:cs="Times New Roman"/>
+        </w:rPr>
+      </w:pPr>
+      <w:r>
+        <w:rPr>
+          <w:rFonts w:ascii="Times New Roman" w:hAnsi="Times New Roman" w:cs="Times New Roman"/>
+          <w:sz w:val="24"/>
+          <w:szCs w:val="24"/>
+        </w:rPr>
+        <w:t>[4]</w:t>
+      </w:r>
+      <w:r>
+        <w:rPr>
+          <w:rFonts w:ascii="Times New Roman" w:hAnsi="Times New Roman" w:cs="Times New Roman"/>
+        </w:rPr>
+        <w:t xml:space="preserve"> </w:t>
+      </w:r>
+      <w:hyperlink r:id="rId17" w:history="1">
+        <w:r>
+          <w:rPr>
+            <w:rFonts w:ascii="Times New Roman" w:hAnsi="Times New Roman" w:cs="Times New Roman"/>
+            <w:color w:val="1155CC"/>
+            <w:sz w:val="24"/>
+            <w:szCs w:val="24"/>
+          </w:rPr>
+          <w:t>https://spring.io/guides/gs/rest-service/</w:t>
+        </w:r>
+      </w:hyperlink>
+    </w:p>
+    <w:p>
+      <w:pPr>
+        <w:pStyle w:val="normal0"/>
+        <w:rPr>
+          <w:rFonts w:ascii="Times New Roman" w:hAnsi="Times New Roman" w:cs="Times New Roman"/>
+        </w:rPr>
+      </w:pPr>
+    </w:p>
+    <w:p>
+      <w:pPr>
+        <w:pStyle w:val="Heading1"/>
+        <w:rPr>
+          <w:rFonts w:ascii="Times New Roman" w:hAnsi="Times New Roman" w:cs="Times New Roman"/>
+          <w:b/>
+          <w:sz w:val="24"/>
+          <w:szCs w:val="24"/>
+        </w:rPr>
+      </w:pPr>
+      <w:bookmarkStart w:id="18" w:name="_Toc30442839"/>
+      <w:r>
+        <w:rPr>
+          <w:rFonts w:ascii="Times New Roman" w:hAnsi="Times New Roman" w:cs="Times New Roman"/>
+          <w:b/>
+          <w:sz w:val="24"/>
+          <w:szCs w:val="24"/>
+        </w:rPr>
+        <w:t>Append</w:t>
+      </w:r>
+      <w:r>
+        <w:rPr>
+          <w:rFonts w:ascii="Times New Roman" w:hAnsi="Times New Roman" w:cs="Times New Roman"/>
+          <w:b/>
+          <w:sz w:val="24"/>
+          <w:szCs w:val="24"/>
+        </w:rPr>
+        <w:t>i</w:t>
+      </w:r>
+      <w:r>
+        <w:rPr>
+          <w:rFonts w:ascii="Times New Roman" w:hAnsi="Times New Roman" w:cs="Times New Roman"/>
+          <w:b/>
+          <w:sz w:val="24"/>
+          <w:szCs w:val="24"/>
+        </w:rPr>
+        <w:t>x</w:t>
+      </w:r>
+      <w:bookmarkEnd w:id="18"/>
+    </w:p>
+    <w:p>
+      <w:pPr>
+        <w:pStyle w:val="normal0"/>
+        <w:rPr>
+          <w:rFonts w:ascii="Times New Roman" w:hAnsi="Times New Roman" w:cs="Times New Roman"/>
+        </w:rPr>
+      </w:pPr>
+      <w:r>
+        <w:rPr>
+          <w:rFonts w:ascii="Times New Roman" w:hAnsi="Times New Roman" w:cs="Times New Roman"/>
+        </w:rPr>
+        <w:t>1)</w:t>
+      </w:r>
+      <w:r>
+        <w:rPr>
+          <w:rFonts w:ascii="Times New Roman" w:hAnsi="Times New Roman" w:cs="Times New Roman"/>
+        </w:rPr>
+        <w:t>OWL model implementation</w:t>
+      </w:r>
+      <w:r>
+        <w:rPr>
+          <w:rFonts w:ascii="Times New Roman" w:hAnsi="Times New Roman" w:cs="Times New Roman"/>
+        </w:rPr>
+        <w:t xml:space="preserve"> in Protege</w:t>
+      </w:r>
+      <w:r>
+        <w:rPr>
+          <w:rFonts w:ascii="Times New Roman" w:hAnsi="Times New Roman" w:cs="Times New Roman"/>
+        </w:rPr>
+        <w:t>.</w:t>
+      </w:r>
+    </w:p>
+    <w:p>
+      <w:pPr>
+        <w:pStyle w:val="normal0"/>
+        <w:rPr>
+          <w:rFonts w:ascii="Times New Roman" w:hAnsi="Times New Roman" w:cs="Times New Roman"/>
+        </w:rPr>
+      </w:pPr>
+      <w:r>
+        <w:rPr>
+          <w:rFonts w:ascii="Times New Roman" w:hAnsi="Times New Roman" w:cs="Times New Roman"/>
+          <w:noProof/>
+        </w:rPr>
+        <w:drawing>
+          <wp:inline distT="0" distB="0" distL="0" distR="0">
+            <wp:extent cx="5734134" cy="3055526"/>
+            <wp:effectExtent l="19050" t="0" r="0" b="0"/>
+            <wp:docPr id="8" name="Picture 7"/>
+            <wp:cNvGraphicFramePr>
+              <a:graphicFrameLocks xmlns:a="http://schemas.openxmlformats.org/drawingml/2006/main" noChangeAspect="1"/>
+            </wp:cNvGraphicFramePr>
+            <a:graphic xmlns:a="http://schemas.openxmlformats.org/drawingml/2006/main">
+              <a:graphicData uri="http://schemas.openxmlformats.org/drawingml/2006/picture">
+                <pic:pic xmlns:pic="http://schemas.openxmlformats.org/drawingml/2006/picture">
+                  <pic:nvPicPr>
+                    <pic:cNvPr id="0" name="Picture 7"/>
+                    <pic:cNvPicPr>
+                      <a:picLocks noChangeAspect="1" noChangeArrowheads="1"/>
+                    </pic:cNvPicPr>
+                  </pic:nvPicPr>
+                  <pic:blipFill>
+                    <a:blip r:embed="rId18"/>
+                    <a:srcRect b="5293"/>
+                    <a:stretch>
+                      <a:fillRect/>
+                    </a:stretch>
+                  </pic:blipFill>
+                  <pic:spPr bwMode="auto">
+                    <a:xfrm>
+                      <a:off x="0" y="0"/>
+                      <a:ext cx="5734134" cy="3055526"/>
+                    </a:xfrm>
+                    <a:prstGeom prst="rect">
+                      <a:avLst/>
+                    </a:prstGeom>
+                    <a:noFill/>
+                    <a:ln w="9525">
+                      <a:noFill/>
+                      <a:miter lim="800000"/>
+                      <a:headEnd/>
+                      <a:tailEnd/>
+                    </a:ln>
+                  </pic:spPr>
+                </pic:pic>
+              </a:graphicData>
+            </a:graphic>
+          </wp:inline>
+        </w:drawing>
+      </w:r>
+    </w:p>
+    <w:p>
+      <w:pPr>
+        <w:pStyle w:val="normal0"/>
+        <w:rPr>
+          <w:rFonts w:ascii="Times New Roman" w:hAnsi="Times New Roman" w:cs="Times New Roman"/>
+        </w:rPr>
+      </w:pPr>
+    </w:p>
+    <w:p>
+      <w:pPr>
+        <w:pStyle w:val="normal0"/>
+        <w:rPr>
+          <w:rFonts w:ascii="Times New Roman" w:hAnsi="Times New Roman" w:cs="Times New Roman"/>
+        </w:rPr>
+      </w:pPr>
+      <w:r>
+        <w:rPr>
+          <w:rFonts w:ascii="Times New Roman" w:hAnsi="Times New Roman" w:cs="Times New Roman"/>
+        </w:rPr>
+        <w:t>2)</w:t>
+      </w:r>
+      <w:r>
+        <w:rPr>
+          <w:rFonts w:ascii="Times New Roman" w:hAnsi="Times New Roman" w:cs="Times New Roman"/>
+        </w:rPr>
+        <w:t xml:space="preserve">Web site for search bicycles </w:t>
       </w:r>
     </w:p>
     <w:p>
@@ -4428,9 +5610,158 @@
           <w:szCs w:val="24"/>
         </w:rPr>
       </w:pPr>
+      <w:r>
+        <w:rPr>
+          <w:rFonts w:ascii="Times New Roman" w:hAnsi="Times New Roman" w:cs="Times New Roman"/>
+          <w:noProof/>
+          <w:color w:val="1155CC"/>
+          <w:sz w:val="24"/>
+          <w:szCs w:val="24"/>
+        </w:rPr>
+        <w:lastRenderedPageBreak/>
+        <w:drawing>
+          <wp:inline distT="0" distB="0" distL="0" distR="0">
+            <wp:extent cx="5734769" cy="2958860"/>
+            <wp:effectExtent l="19050" t="0" r="0" b="0"/>
+            <wp:docPr id="5" name="Picture 1"/>
+            <wp:cNvGraphicFramePr>
+              <a:graphicFrameLocks xmlns:a="http://schemas.openxmlformats.org/drawingml/2006/main" noChangeAspect="1"/>
+            </wp:cNvGraphicFramePr>
+            <a:graphic xmlns:a="http://schemas.openxmlformats.org/drawingml/2006/main">
+              <a:graphicData uri="http://schemas.openxmlformats.org/drawingml/2006/picture">
+                <pic:pic xmlns:pic="http://schemas.openxmlformats.org/drawingml/2006/picture">
+                  <pic:nvPicPr>
+                    <pic:cNvPr id="0" name="Picture 1"/>
+                    <pic:cNvPicPr>
+                      <a:picLocks noChangeAspect="1" noChangeArrowheads="1"/>
+                    </pic:cNvPicPr>
+                  </pic:nvPicPr>
+                  <pic:blipFill>
+                    <a:blip r:embed="rId19"/>
+                    <a:srcRect t="4545" b="3743"/>
+                    <a:stretch>
+                      <a:fillRect/>
+                    </a:stretch>
+                  </pic:blipFill>
+                  <pic:spPr bwMode="auto">
+                    <a:xfrm>
+                      <a:off x="0" y="0"/>
+                      <a:ext cx="5734769" cy="2958860"/>
+                    </a:xfrm>
+                    <a:prstGeom prst="rect">
+                      <a:avLst/>
+                    </a:prstGeom>
+                    <a:noFill/>
+                    <a:ln w="9525">
+                      <a:noFill/>
+                      <a:miter lim="800000"/>
+                      <a:headEnd/>
+                      <a:tailEnd/>
+                    </a:ln>
+                  </pic:spPr>
+                </pic:pic>
+              </a:graphicData>
+            </a:graphic>
+          </wp:inline>
+        </w:drawing>
+      </w:r>
+    </w:p>
+    <w:p>
+      <w:pPr>
+        <w:rPr>
+          <w:rFonts w:ascii="Times New Roman" w:hAnsi="Times New Roman" w:cs="Times New Roman"/>
+        </w:rPr>
+      </w:pPr>
+    </w:p>
+    <w:p>
+      <w:pPr>
+        <w:tabs>
+          <w:tab w:val="left" w:pos="2377"/>
+        </w:tabs>
+        <w:rPr>
+          <w:rFonts w:ascii="Times New Roman" w:hAnsi="Times New Roman" w:cs="Times New Roman"/>
+        </w:rPr>
+      </w:pPr>
+      <w:r>
+        <w:rPr>
+          <w:rFonts w:ascii="Times New Roman" w:hAnsi="Times New Roman" w:cs="Times New Roman"/>
+        </w:rPr>
+        <w:tab/>
+      </w:r>
+    </w:p>
+    <w:p>
+      <w:pPr>
+        <w:tabs>
+          <w:tab w:val="left" w:pos="2377"/>
+        </w:tabs>
+        <w:rPr>
+          <w:rFonts w:ascii="Times New Roman" w:hAnsi="Times New Roman" w:cs="Times New Roman"/>
+        </w:rPr>
+      </w:pPr>
+    </w:p>
+    <w:p>
+      <w:pPr>
+        <w:tabs>
+          <w:tab w:val="left" w:pos="2377"/>
+        </w:tabs>
+        <w:rPr>
+          <w:rFonts w:ascii="Times New Roman" w:hAnsi="Times New Roman" w:cs="Times New Roman"/>
+        </w:rPr>
+      </w:pPr>
+      <w:r>
+        <w:rPr>
+          <w:rFonts w:ascii="Times New Roman" w:hAnsi="Times New Roman" w:cs="Times New Roman"/>
+          <w:noProof/>
+        </w:rPr>
+        <w:drawing>
+          <wp:inline distT="0" distB="0" distL="0" distR="0">
+            <wp:extent cx="5734769" cy="2924355"/>
+            <wp:effectExtent l="19050" t="0" r="0" b="0"/>
+            <wp:docPr id="7" name="Picture 4"/>
+            <wp:cNvGraphicFramePr>
+              <a:graphicFrameLocks xmlns:a="http://schemas.openxmlformats.org/drawingml/2006/main" noChangeAspect="1"/>
+            </wp:cNvGraphicFramePr>
+            <a:graphic xmlns:a="http://schemas.openxmlformats.org/drawingml/2006/main">
+              <a:graphicData uri="http://schemas.openxmlformats.org/drawingml/2006/picture">
+                <pic:pic xmlns:pic="http://schemas.openxmlformats.org/drawingml/2006/picture">
+                  <pic:nvPicPr>
+                    <pic:cNvPr id="0" name="Picture 4"/>
+                    <pic:cNvPicPr>
+                      <a:picLocks noChangeAspect="1" noChangeArrowheads="1"/>
+                    </pic:cNvPicPr>
+                  </pic:nvPicPr>
+                  <pic:blipFill>
+                    <a:blip r:embed="rId20"/>
+                    <a:srcRect t="4545" b="4813"/>
+                    <a:stretch>
+                      <a:fillRect/>
+                    </a:stretch>
+                  </pic:blipFill>
+                  <pic:spPr bwMode="auto">
+                    <a:xfrm>
+                      <a:off x="0" y="0"/>
+                      <a:ext cx="5734769" cy="2924355"/>
+                    </a:xfrm>
+                    <a:prstGeom prst="rect">
+                      <a:avLst/>
+                    </a:prstGeom>
+                    <a:noFill/>
+                    <a:ln w="9525">
+                      <a:noFill/>
+                      <a:miter lim="800000"/>
+                      <a:headEnd/>
+                      <a:tailEnd/>
+                    </a:ln>
+                  </pic:spPr>
+                </pic:pic>
+              </a:graphicData>
+            </a:graphic>
+          </wp:inline>
+        </w:drawing>
+      </w:r>
     </w:p>
     <w:sectPr>
-      <w:headerReference w:type="default" r:id="rId18"/>
+      <w:headerReference w:type="default" r:id="rId21"/>
       <w:pgSz w:w="11909" w:h="16834"/>
       <w:pgMar w:top="1440" w:right="1440" w:bottom="1440" w:left="1440" w:header="720" w:footer="720" w:gutter="0"/>
       <w:pgNumType w:start="1"/>
@@ -4503,6 +5834,184 @@
 <file path=word/numbering.xml><?xml version="1.0" encoding="utf-8"?>
 <w:numbering xmlns:ve="http://schemas.openxmlformats.org/markup-compatibility/2006" xmlns:o="urn:schemas-microsoft-com:office:office" xmlns:r="http://schemas.openxmlformats.org/officeDocument/2006/relationships" xmlns:m="http://schemas.openxmlformats.org/officeDocument/2006/math" xmlns:v="urn:schemas-microsoft-com:vml" xmlns:wp="http://schemas.openxmlformats.org/drawingml/2006/wordprocessingDrawing" xmlns:w10="urn:schemas-microsoft-com:office:word" xmlns:w="http://schemas.openxmlformats.org/wordprocessingml/2006/main" xmlns:wne="http://schemas.microsoft.com/office/word/2006/wordml">
   <w:abstractNum w:abstractNumId="0">
+    <w:nsid w:val="35D3106E"/>
+    <w:multiLevelType w:val="hybridMultilevel"/>
+    <w:tmpl w:val="34724062"/>
+    <w:lvl w:ilvl="0" w:tplc="4D9CADAC">
+      <w:start w:val="7"/>
+      <w:numFmt w:val="decimal"/>
+      <w:lvlText w:val="%1"/>
+      <w:lvlJc w:val="left"/>
+      <w:pPr>
+        <w:ind w:left="720" w:hanging="360"/>
+      </w:pPr>
+      <w:rPr>
+        <w:rFonts w:hint="default"/>
+      </w:rPr>
+    </w:lvl>
+    <w:lvl w:ilvl="1" w:tplc="08090019" w:tentative="1">
+      <w:start w:val="1"/>
+      <w:numFmt w:val="lowerLetter"/>
+      <w:lvlText w:val="%2."/>
+      <w:lvlJc w:val="left"/>
+      <w:pPr>
+        <w:ind w:left="1440" w:hanging="360"/>
+      </w:pPr>
+    </w:lvl>
+    <w:lvl w:ilvl="2" w:tplc="0809001B" w:tentative="1">
+      <w:start w:val="1"/>
+      <w:numFmt w:val="lowerRoman"/>
+      <w:lvlText w:val="%3."/>
+      <w:lvlJc w:val="right"/>
+      <w:pPr>
+        <w:ind w:left="2160" w:hanging="180"/>
+      </w:pPr>
+    </w:lvl>
+    <w:lvl w:ilvl="3" w:tplc="0809000F" w:tentative="1">
+      <w:start w:val="1"/>
+      <w:numFmt w:val="decimal"/>
+      <w:lvlText w:val="%4."/>
+      <w:lvlJc w:val="left"/>
+      <w:pPr>
+        <w:ind w:left="2880" w:hanging="360"/>
+      </w:pPr>
+    </w:lvl>
+    <w:lvl w:ilvl="4" w:tplc="08090019" w:tentative="1">
+      <w:start w:val="1"/>
+      <w:numFmt w:val="lowerLetter"/>
+      <w:lvlText w:val="%5."/>
+      <w:lvlJc w:val="left"/>
+      <w:pPr>
+        <w:ind w:left="3600" w:hanging="360"/>
+      </w:pPr>
+    </w:lvl>
+    <w:lvl w:ilvl="5" w:tplc="0809001B" w:tentative="1">
+      <w:start w:val="1"/>
+      <w:numFmt w:val="lowerRoman"/>
+      <w:lvlText w:val="%6."/>
+      <w:lvlJc w:val="right"/>
+      <w:pPr>
+        <w:ind w:left="4320" w:hanging="180"/>
+      </w:pPr>
+    </w:lvl>
+    <w:lvl w:ilvl="6" w:tplc="0809000F" w:tentative="1">
+      <w:start w:val="1"/>
+      <w:numFmt w:val="decimal"/>
+      <w:lvlText w:val="%7."/>
+      <w:lvlJc w:val="left"/>
+      <w:pPr>
+        <w:ind w:left="5040" w:hanging="360"/>
+      </w:pPr>
+    </w:lvl>
+    <w:lvl w:ilvl="7" w:tplc="08090019" w:tentative="1">
+      <w:start w:val="1"/>
+      <w:numFmt w:val="lowerLetter"/>
+      <w:lvlText w:val="%8."/>
+      <w:lvlJc w:val="left"/>
+      <w:pPr>
+        <w:ind w:left="5760" w:hanging="360"/>
+      </w:pPr>
+    </w:lvl>
+    <w:lvl w:ilvl="8" w:tplc="0809001B" w:tentative="1">
+      <w:start w:val="1"/>
+      <w:numFmt w:val="lowerRoman"/>
+      <w:lvlText w:val="%9."/>
+      <w:lvlJc w:val="right"/>
+      <w:pPr>
+        <w:ind w:left="6480" w:hanging="180"/>
+      </w:pPr>
+    </w:lvl>
+  </w:abstractNum>
+  <w:abstractNum w:abstractNumId="1">
+    <w:nsid w:val="396C1286"/>
+    <w:multiLevelType w:val="hybridMultilevel"/>
+    <w:tmpl w:val="1BC2339E"/>
+    <w:lvl w:ilvl="0" w:tplc="9A0A1648">
+      <w:start w:val="1"/>
+      <w:numFmt w:val="decimal"/>
+      <w:lvlText w:val="%1"/>
+      <w:lvlJc w:val="left"/>
+      <w:pPr>
+        <w:ind w:left="720" w:hanging="360"/>
+      </w:pPr>
+      <w:rPr>
+        <w:rFonts w:hint="default"/>
+      </w:rPr>
+    </w:lvl>
+    <w:lvl w:ilvl="1" w:tplc="08090019" w:tentative="1">
+      <w:start w:val="1"/>
+      <w:numFmt w:val="lowerLetter"/>
+      <w:lvlText w:val="%2."/>
+      <w:lvlJc w:val="left"/>
+      <w:pPr>
+        <w:ind w:left="1440" w:hanging="360"/>
+      </w:pPr>
+    </w:lvl>
+    <w:lvl w:ilvl="2" w:tplc="0809001B" w:tentative="1">
+      <w:start w:val="1"/>
+      <w:numFmt w:val="lowerRoman"/>
+      <w:lvlText w:val="%3."/>
+      <w:lvlJc w:val="right"/>
+      <w:pPr>
+        <w:ind w:left="2160" w:hanging="180"/>
+      </w:pPr>
+    </w:lvl>
+    <w:lvl w:ilvl="3" w:tplc="0809000F" w:tentative="1">
+      <w:start w:val="1"/>
+      <w:numFmt w:val="decimal"/>
+      <w:lvlText w:val="%4."/>
+      <w:lvlJc w:val="left"/>
+      <w:pPr>
+        <w:ind w:left="2880" w:hanging="360"/>
+      </w:pPr>
+    </w:lvl>
+    <w:lvl w:ilvl="4" w:tplc="08090019" w:tentative="1">
+      <w:start w:val="1"/>
+      <w:numFmt w:val="lowerLetter"/>
+      <w:lvlText w:val="%5."/>
+      <w:lvlJc w:val="left"/>
+      <w:pPr>
+        <w:ind w:left="3600" w:hanging="360"/>
+      </w:pPr>
+    </w:lvl>
+    <w:lvl w:ilvl="5" w:tplc="0809001B" w:tentative="1">
+      <w:start w:val="1"/>
+      <w:numFmt w:val="lowerRoman"/>
+      <w:lvlText w:val="%6."/>
+      <w:lvlJc w:val="right"/>
+      <w:pPr>
+        <w:ind w:left="4320" w:hanging="180"/>
+      </w:pPr>
+    </w:lvl>
+    <w:lvl w:ilvl="6" w:tplc="0809000F" w:tentative="1">
+      <w:start w:val="1"/>
+      <w:numFmt w:val="decimal"/>
+      <w:lvlText w:val="%7."/>
+      <w:lvlJc w:val="left"/>
+      <w:pPr>
+        <w:ind w:left="5040" w:hanging="360"/>
+      </w:pPr>
+    </w:lvl>
+    <w:lvl w:ilvl="7" w:tplc="08090019" w:tentative="1">
+      <w:start w:val="1"/>
+      <w:numFmt w:val="lowerLetter"/>
+      <w:lvlText w:val="%8."/>
+      <w:lvlJc w:val="left"/>
+      <w:pPr>
+        <w:ind w:left="5760" w:hanging="360"/>
+      </w:pPr>
+    </w:lvl>
+    <w:lvl w:ilvl="8" w:tplc="0809001B" w:tentative="1">
+      <w:start w:val="1"/>
+      <w:numFmt w:val="lowerRoman"/>
+      <w:lvlText w:val="%9."/>
+      <w:lvlJc w:val="right"/>
+      <w:pPr>
+        <w:ind w:left="6480" w:hanging="180"/>
+      </w:pPr>
+    </w:lvl>
+  </w:abstractNum>
+  <w:abstractNum w:abstractNumId="2">
     <w:nsid w:val="7A554EF2"/>
     <w:multiLevelType w:val="multilevel"/>
     <w:tmpl w:val="B510DBEE"/>
@@ -4615,7 +6124,7 @@
       </w:rPr>
     </w:lvl>
   </w:abstractNum>
-  <w:abstractNum w:abstractNumId="1">
+  <w:abstractNum w:abstractNumId="3">
     <w:nsid w:val="7B570BE8"/>
     <w:multiLevelType w:val="multilevel"/>
     <w:tmpl w:val="CF547B2E"/>
@@ -4728,7 +6237,7 @@
       </w:rPr>
     </w:lvl>
   </w:abstractNum>
-  <w:abstractNum w:abstractNumId="2">
+  <w:abstractNum w:abstractNumId="4">
     <w:nsid w:val="7F0009B0"/>
     <w:multiLevelType w:val="multilevel"/>
     <w:tmpl w:val="AB067A64"/>
@@ -4842,13 +6351,19 @@
     </w:lvl>
   </w:abstractNum>
   <w:num w:numId="1">
+    <w:abstractNumId w:val="2"/>
+  </w:num>
+  <w:num w:numId="2">
+    <w:abstractNumId w:val="3"/>
+  </w:num>
+  <w:num w:numId="3">
+    <w:abstractNumId w:val="4"/>
+  </w:num>
+  <w:num w:numId="4">
     <w:abstractNumId w:val="0"/>
   </w:num>
-  <w:num w:numId="2">
+  <w:num w:numId="5">
     <w:abstractNumId w:val="1"/>
-  </w:num>
-  <w:num w:numId="3">
-    <w:abstractNumId w:val="2"/>
   </w:num>
 </w:numbering>
 </file>
@@ -4872,7 +6387,7 @@
   </w:docDefaults>
   <w:latentStyles w:defLockedState="0" w:defUIPriority="99" w:defSemiHidden="1" w:defUnhideWhenUsed="1" w:defQFormat="0" w:count="267">
     <w:lsdException w:name="Normal" w:semiHidden="0" w:uiPriority="0" w:unhideWhenUsed="0" w:qFormat="1"/>
-    <w:lsdException w:name="heading 1" w:semiHidden="0" w:uiPriority="9" w:unhideWhenUsed="0" w:qFormat="1"/>
+    <w:lsdException w:name="heading 1" w:semiHidden="0" w:uiPriority="0" w:unhideWhenUsed="0" w:qFormat="1"/>
     <w:lsdException w:name="heading 2" w:uiPriority="9" w:qFormat="1"/>
     <w:lsdException w:name="heading 3" w:uiPriority="9" w:qFormat="1"/>
     <w:lsdException w:name="heading 4" w:uiPriority="9" w:qFormat="1"/>
@@ -5304,6 +6819,25 @@
       <w:u w:val="single"/>
     </w:rPr>
   </w:style>
+  <w:style w:type="paragraph" w:styleId="Caption">
+    <w:name w:val="caption"/>
+    <w:basedOn w:val="Normal"/>
+    <w:next w:val="Normal"/>
+    <w:uiPriority w:val="35"/>
+    <w:unhideWhenUsed/>
+    <w:qFormat/>
+    <w:rsid w:val="00E44C63"/>
+    <w:pPr>
+      <w:spacing w:after="200" w:line="240" w:lineRule="auto"/>
+    </w:pPr>
+    <w:rPr>
+      <w:b/>
+      <w:bCs/>
+      <w:color w:val="4F81BD" w:themeColor="accent1"/>
+      <w:sz w:val="18"/>
+      <w:szCs w:val="18"/>
+    </w:rPr>
+  </w:style>
 </w:styles>
 </file>
 

</xml_diff>